<commit_message>
< SCRUM-10, 1 > <Pridanie ďalších zdrojov >
</commit_message>
<xml_diff>
--- a/clanok_git.docx
+++ b/clanok_git.docx
@@ -32,50 +32,13 @@
     <w:p/>
     <w:p>
       <w:r>
-        <w:t xml:space="preserve">Článok predstavuje systém plánovania trás určený pre turistov, ktorý vylepšuje funkcie súčasných aplikácií, ako sú Google </w:t>
-      </w:r>
-      <w:proofErr w:type="spellStart"/>
-      <w:r>
-        <w:t>Maps</w:t>
-      </w:r>
-      <w:proofErr w:type="spellEnd"/>
-      <w:r>
-        <w:t xml:space="preserve"> a </w:t>
-      </w:r>
-      <w:proofErr w:type="spellStart"/>
-      <w:r>
-        <w:t>Waze</w:t>
-      </w:r>
-      <w:proofErr w:type="spellEnd"/>
-      <w:r>
-        <w:t>. Zatiaľ čo existujúce nástroje sa zameriavajú na navigáciu, navrhovaný systém integruje preferencie používateľov a obmedzenia, ako je čas cestovania, otváracie hodiny atrakcií a osobné záujmy, na generovanie optimalizovaných trás. Systém používa grafové algoritmy, vrátane variantov problému obchodného cestujúceho (TSP), na zabezpečenie efektívneho plánovania trás, čím sa dosahuje maximálna efektivita v rámci časových a priestorových obmedzení.</w:t>
+        <w:t>Článok predstavuje systém plánovania trás určený pre turistov, ktorý vylepšuje funkcie súčasných aplikácií, ako sú Google Maps a Waze. Zatiaľ čo existujúce nástroje sa zameriavajú na navigáciu, navrhovaný systém integruje preferencie používateľov a obmedzenia, ako je čas cestovania, otváracie hodiny atrakcií a osobné záujmy, na generovanie optimalizovaných trás. Systém používa grafové algoritmy, vrátane variantov problému obchodného cestujúceho (TSP), na zabezpečenie efektívneho plánovania trás, čím sa dosahuje maximálna efektivita v rámci časových a priestorových obmedzení.</w:t>
       </w:r>
     </w:p>
     <w:p/>
     <w:p>
       <w:r>
-        <w:t xml:space="preserve">Autori identifikujú kľúčové nedostatky súčasných aplikácií, ako napríklad absenciu </w:t>
-      </w:r>
-      <w:proofErr w:type="spellStart"/>
-      <w:r>
-        <w:t>personalizovaných</w:t>
-      </w:r>
-      <w:proofErr w:type="spellEnd"/>
-      <w:r>
-        <w:t xml:space="preserve"> odporúčacích systémov a neschopnosť zohľadniť čas strávený na atrakciách alebo poskytnúť alternatívne tras</w:t>
-      </w:r>
-      <w:bookmarkStart w:id="0" w:name="_GoBack"/>
-      <w:bookmarkEnd w:id="0"/>
-      <w:r>
-        <w:t xml:space="preserve">y. Ich riešenie integruje odporúčací </w:t>
-      </w:r>
-      <w:proofErr w:type="spellStart"/>
-      <w:r>
-        <w:t>engine</w:t>
-      </w:r>
-      <w:proofErr w:type="spellEnd"/>
-      <w:r>
-        <w:t xml:space="preserve">, ktorý navrhuje kompletné trasy namiesto jednotlivých atrakcií a umožňuje používateľom dynamicky upravovať </w:t>
+        <w:t xml:space="preserve">Autori identifikujú kľúčové nedostatky súčasných aplikácií, ako napríklad absenciu personalizovaných odporúčacích systémov a neschopnosť zohľadniť čas strávený na atrakciách alebo poskytnúť alternatívne trasy. Ich riešenie integruje odporúčací engine, ktorý navrhuje kompletné trasy namiesto jednotlivých atrakcií a umožňuje používateľom dynamicky upravovať </w:t>
       </w:r>
       <w:r>
         <w:t>trasu spoločne s jednotlivými zastávkami</w:t>
@@ -104,7 +67,40 @@
     <w:p/>
     <w:p/>
     <w:p/>
-    <w:p/>
+    <w:p>
+      <w:bookmarkStart w:id="0" w:name="_GoBack"/>
+      <w:bookmarkEnd w:id="0"/>
+    </w:p>
+    <w:p>
+      <w:pPr>
+        <w:rPr>
+          <w:rFonts w:ascii="Times New Roman" w:eastAsia="Times New Roman" w:hAnsi="Times New Roman" w:cs="Times New Roman"/>
+          <w:lang w:eastAsia="sk-SK"/>
+        </w:rPr>
+      </w:pPr>
+      <w:r>
+        <w:rPr>
+          <w:rFonts w:ascii="Times New Roman" w:eastAsia="Times New Roman" w:hAnsi="Times New Roman" w:cs="Times New Roman"/>
+          <w:lang w:eastAsia="sk-SK"/>
+        </w:rPr>
+        <w:t xml:space="preserve">https://ieeexplore.ieee.org/stamp/stamp.jsp?tp=&amp;arnumber=10223550 </w:t>
+      </w:r>
+    </w:p>
+    <w:p>
+      <w:pPr>
+        <w:rPr>
+          <w:rFonts w:ascii="Times New Roman" w:eastAsia="Times New Roman" w:hAnsi="Times New Roman" w:cs="Times New Roman"/>
+          <w:lang w:eastAsia="sk-SK"/>
+        </w:rPr>
+      </w:pPr>
+      <w:r>
+        <w:rPr>
+          <w:rFonts w:ascii="Times New Roman" w:eastAsia="Times New Roman" w:hAnsi="Times New Roman" w:cs="Times New Roman"/>
+          <w:lang w:eastAsia="sk-SK"/>
+        </w:rPr>
+        <w:t>https://ieeexplore.ieee.org/stamp/stamp.jsp?tp=&amp;arnumber=10475743&amp;tag=1</w:t>
+      </w:r>
+    </w:p>
     <w:p/>
     <w:p/>
     <w:p/>
@@ -1133,7 +1129,7 @@
 </file>
 
 <file path=customXml/itemProps1.xml><?xml version="1.0" encoding="utf-8"?>
-<ds:datastoreItem xmlns:ds="http://schemas.openxmlformats.org/officeDocument/2006/customXml" ds:itemID="{D3BAE8FC-F111-6542-9836-89528231402D}">
+<ds:datastoreItem xmlns:ds="http://schemas.openxmlformats.org/officeDocument/2006/customXml" ds:itemID="{74F45F6E-25D7-3B41-91D3-F24DAB00BFF6}">
   <ds:schemaRefs>
     <ds:schemaRef ds:uri="http://schemas.openxmlformats.org/officeDocument/2006/bibliography"/>
   </ds:schemaRefs>

</xml_diff>

<commit_message>
< SCRUM-11, 2 > <Pridanie textu z novych zdrojov >
</commit_message>
<xml_diff>
--- a/clanok_git.docx
+++ b/clanok_git.docx
@@ -60,17 +60,36 @@
     <w:p/>
     <w:p/>
     <w:p/>
-    <w:p/>
-    <w:p/>
-    <w:p/>
-    <w:p/>
-    <w:p/>
-    <w:p/>
-    <w:p/>
+    <w:p>
+      <w:pPr>
+        <w:rPr>
+          <w:rFonts w:ascii="Times New Roman" w:eastAsia="Times New Roman" w:hAnsi="Times New Roman" w:cs="Times New Roman"/>
+          <w:lang w:eastAsia="sk-SK"/>
+        </w:rPr>
+      </w:pPr>
+      <w:r>
+        <w:rPr>
+          <w:rFonts w:ascii="Arial" w:eastAsia="Times New Roman" w:hAnsi="Arial" w:cs="Arial"/>
+          <w:color w:val="000000"/>
+          <w:sz w:val="21"/>
+          <w:szCs w:val="21"/>
+          <w:shd w:val="clear" w:color="auto" w:fill="FFFFFF"/>
+          <w:lang w:eastAsia="sk-SK"/>
+        </w:rPr>
+        <w:t>Lorem ipsum dolor sit amet, consectetur adipiscing elit. Morbi eleifend tortor venenatis massa interdum, in malesuada neque pulvinar. In a leo eu tellus ullamcorper interdum. Sed sed tortor arcu. Nam pharetra commodo nisi, eget luctus sapien varius quis. Cras quis interdum massa. Donec in ex sodales, fringilla neque nec, euismod tellus. Sed imperdiet dictum venenatis. Mauris bibendum porttitor eros ut tincidunt. Nullam orci magna, condimentum condimentum pulvinar sit amet, maximus vitae est. Nulla dignissim feugiat placerat. Donec eu efficitur odio. Ut euismod felis et blandit eleifend. In vitae ligula auctor, aliquet leo et, consectetur sem. Nullam id nisl elit. Pellentesque pretium vulputate erat, non congue libero.</w:t>
+      </w:r>
+    </w:p>
     <w:p>
       <w:bookmarkStart w:id="0" w:name="_GoBack"/>
       <w:bookmarkEnd w:id="0"/>
     </w:p>
+    <w:p/>
+    <w:p/>
+    <w:p/>
+    <w:p/>
+    <w:p/>
+    <w:p/>
+    <w:p/>
     <w:p>
       <w:pPr>
         <w:rPr>
@@ -98,6 +117,7 @@
           <w:rFonts w:ascii="Times New Roman" w:eastAsia="Times New Roman" w:hAnsi="Times New Roman" w:cs="Times New Roman"/>
           <w:lang w:eastAsia="sk-SK"/>
         </w:rPr>
+        <w:lastRenderedPageBreak/>
         <w:t>https://ieeexplore.ieee.org/stamp/stamp.jsp?tp=&amp;arnumber=10475743&amp;tag=1</w:t>
       </w:r>
     </w:p>
@@ -1129,7 +1149,7 @@
 </file>
 
 <file path=customXml/itemProps1.xml><?xml version="1.0" encoding="utf-8"?>
-<ds:datastoreItem xmlns:ds="http://schemas.openxmlformats.org/officeDocument/2006/customXml" ds:itemID="{74F45F6E-25D7-3B41-91D3-F24DAB00BFF6}">
+<ds:datastoreItem xmlns:ds="http://schemas.openxmlformats.org/officeDocument/2006/customXml" ds:itemID="{A431DE8F-3A60-CB41-907B-0A6F38255EAC}">
   <ds:schemaRefs>
     <ds:schemaRef ds:uri="http://schemas.openxmlformats.org/officeDocument/2006/bibliography"/>
   </ds:schemaRefs>

</xml_diff>

<commit_message>
< SCRUM-12, 3 > <Pridanie tabulky >
</commit_message>
<xml_diff>
--- a/clanok_git.docx
+++ b/clanok_git.docx
@@ -32,13 +32,45 @@
     <w:p/>
     <w:p>
       <w:r>
-        <w:t>Článok predstavuje systém plánovania trás určený pre turistov, ktorý vylepšuje funkcie súčasných aplikácií, ako sú Google Maps a Waze. Zatiaľ čo existujúce nástroje sa zameriavajú na navigáciu, navrhovaný systém integruje preferencie používateľov a obmedzenia, ako je čas cestovania, otváracie hodiny atrakcií a osobné záujmy, na generovanie optimalizovaných trás. Systém používa grafové algoritmy, vrátane variantov problému obchodného cestujúceho (TSP), na zabezpečenie efektívneho plánovania trás, čím sa dosahuje maximálna efektivita v rámci časových a priestorových obmedzení.</w:t>
+        <w:t xml:space="preserve">Článok predstavuje systém plánovania trás určený pre turistov, ktorý vylepšuje funkcie súčasných aplikácií, ako sú Google </w:t>
+      </w:r>
+      <w:proofErr w:type="spellStart"/>
+      <w:r>
+        <w:t>Maps</w:t>
+      </w:r>
+      <w:proofErr w:type="spellEnd"/>
+      <w:r>
+        <w:t xml:space="preserve"> a </w:t>
+      </w:r>
+      <w:proofErr w:type="spellStart"/>
+      <w:r>
+        <w:t>Waze</w:t>
+      </w:r>
+      <w:proofErr w:type="spellEnd"/>
+      <w:r>
+        <w:t>. Zatiaľ čo existujúce nástroje sa zameriavajú na navigáciu, navrhovaný systém integruje preferencie používateľov a obmedzenia, ako je čas cestovania, otváracie hodiny atrakcií a osobné záujmy, na generovanie optimalizovaných trás. Systém používa grafové algoritmy, vrátane variantov problému obchodného cestujúceho (TSP), na zabezpečenie efektívneho plánovania trás, čím sa dosahuje maximálna efektivita v rámci časových a priestorových obmedzení.</w:t>
       </w:r>
     </w:p>
     <w:p/>
     <w:p>
       <w:r>
-        <w:t xml:space="preserve">Autori identifikujú kľúčové nedostatky súčasných aplikácií, ako napríklad absenciu personalizovaných odporúčacích systémov a neschopnosť zohľadniť čas strávený na atrakciách alebo poskytnúť alternatívne trasy. Ich riešenie integruje odporúčací engine, ktorý navrhuje kompletné trasy namiesto jednotlivých atrakcií a umožňuje používateľom dynamicky upravovať </w:t>
+        <w:t xml:space="preserve">Autori identifikujú kľúčové nedostatky súčasných aplikácií, ako napríklad absenciu </w:t>
+      </w:r>
+      <w:proofErr w:type="spellStart"/>
+      <w:r>
+        <w:t>personalizovaných</w:t>
+      </w:r>
+      <w:proofErr w:type="spellEnd"/>
+      <w:r>
+        <w:t xml:space="preserve"> odporúčacích systémov a neschopnosť zohľadniť čas strávený na atrakciách alebo poskytnúť alternatívne trasy. Ich riešenie integruje odporúčací </w:t>
+      </w:r>
+      <w:proofErr w:type="spellStart"/>
+      <w:r>
+        <w:t>engine</w:t>
+      </w:r>
+      <w:proofErr w:type="spellEnd"/>
+      <w:r>
+        <w:t xml:space="preserve">, ktorý navrhuje kompletné trasy namiesto jednotlivých atrakcií a umožňuje používateľom dynamicky upravovať </w:t>
       </w:r>
       <w:r>
         <w:t>trasu spoločne s jednotlivými zastávkami</w:t>
@@ -63,26 +95,2277 @@
     <w:p>
       <w:pPr>
         <w:rPr>
-          <w:rFonts w:ascii="Times New Roman" w:eastAsia="Times New Roman" w:hAnsi="Times New Roman" w:cs="Times New Roman"/>
+          <w:rFonts w:ascii="Arial" w:eastAsia="Times New Roman" w:hAnsi="Arial" w:cs="Arial"/>
+          <w:color w:val="000000"/>
+          <w:sz w:val="21"/>
+          <w:szCs w:val="21"/>
+          <w:shd w:val="clear" w:color="auto" w:fill="FFFFFF"/>
           <w:lang w:eastAsia="sk-SK"/>
         </w:rPr>
       </w:pPr>
-      <w:r>
-        <w:rPr>
-          <w:rFonts w:ascii="Arial" w:eastAsia="Times New Roman" w:hAnsi="Arial" w:cs="Arial"/>
-          <w:color w:val="000000"/>
-          <w:sz w:val="21"/>
-          <w:szCs w:val="21"/>
-          <w:shd w:val="clear" w:color="auto" w:fill="FFFFFF"/>
-          <w:lang w:eastAsia="sk-SK"/>
-        </w:rPr>
-        <w:t>Lorem ipsum dolor sit amet, consectetur adipiscing elit. Morbi eleifend tortor venenatis massa interdum, in malesuada neque pulvinar. In a leo eu tellus ullamcorper interdum. Sed sed tortor arcu. Nam pharetra commodo nisi, eget luctus sapien varius quis. Cras quis interdum massa. Donec in ex sodales, fringilla neque nec, euismod tellus. Sed imperdiet dictum venenatis. Mauris bibendum porttitor eros ut tincidunt. Nullam orci magna, condimentum condimentum pulvinar sit amet, maximus vitae est. Nulla dignissim feugiat placerat. Donec eu efficitur odio. Ut euismod felis et blandit eleifend. In vitae ligula auctor, aliquet leo et, consectetur sem. Nullam id nisl elit. Pellentesque pretium vulputate erat, non congue libero.</w:t>
+      <w:proofErr w:type="spellStart"/>
+      <w:r>
+        <w:rPr>
+          <w:rFonts w:ascii="Arial" w:eastAsia="Times New Roman" w:hAnsi="Arial" w:cs="Arial"/>
+          <w:color w:val="000000"/>
+          <w:sz w:val="21"/>
+          <w:szCs w:val="21"/>
+          <w:shd w:val="clear" w:color="auto" w:fill="FFFFFF"/>
+          <w:lang w:eastAsia="sk-SK"/>
+        </w:rPr>
+        <w:t>Lorem</w:t>
+      </w:r>
+      <w:proofErr w:type="spellEnd"/>
+      <w:r>
+        <w:rPr>
+          <w:rFonts w:ascii="Arial" w:eastAsia="Times New Roman" w:hAnsi="Arial" w:cs="Arial"/>
+          <w:color w:val="000000"/>
+          <w:sz w:val="21"/>
+          <w:szCs w:val="21"/>
+          <w:shd w:val="clear" w:color="auto" w:fill="FFFFFF"/>
+          <w:lang w:eastAsia="sk-SK"/>
+        </w:rPr>
+        <w:t xml:space="preserve"> </w:t>
+      </w:r>
+      <w:proofErr w:type="spellStart"/>
+      <w:r>
+        <w:rPr>
+          <w:rFonts w:ascii="Arial" w:eastAsia="Times New Roman" w:hAnsi="Arial" w:cs="Arial"/>
+          <w:color w:val="000000"/>
+          <w:sz w:val="21"/>
+          <w:szCs w:val="21"/>
+          <w:shd w:val="clear" w:color="auto" w:fill="FFFFFF"/>
+          <w:lang w:eastAsia="sk-SK"/>
+        </w:rPr>
+        <w:t>ipsum</w:t>
+      </w:r>
+      <w:proofErr w:type="spellEnd"/>
+      <w:r>
+        <w:rPr>
+          <w:rFonts w:ascii="Arial" w:eastAsia="Times New Roman" w:hAnsi="Arial" w:cs="Arial"/>
+          <w:color w:val="000000"/>
+          <w:sz w:val="21"/>
+          <w:szCs w:val="21"/>
+          <w:shd w:val="clear" w:color="auto" w:fill="FFFFFF"/>
+          <w:lang w:eastAsia="sk-SK"/>
+        </w:rPr>
+        <w:t xml:space="preserve"> </w:t>
+      </w:r>
+      <w:proofErr w:type="spellStart"/>
+      <w:r>
+        <w:rPr>
+          <w:rFonts w:ascii="Arial" w:eastAsia="Times New Roman" w:hAnsi="Arial" w:cs="Arial"/>
+          <w:color w:val="000000"/>
+          <w:sz w:val="21"/>
+          <w:szCs w:val="21"/>
+          <w:shd w:val="clear" w:color="auto" w:fill="FFFFFF"/>
+          <w:lang w:eastAsia="sk-SK"/>
+        </w:rPr>
+        <w:t>dolor</w:t>
+      </w:r>
+      <w:proofErr w:type="spellEnd"/>
+      <w:r>
+        <w:rPr>
+          <w:rFonts w:ascii="Arial" w:eastAsia="Times New Roman" w:hAnsi="Arial" w:cs="Arial"/>
+          <w:color w:val="000000"/>
+          <w:sz w:val="21"/>
+          <w:szCs w:val="21"/>
+          <w:shd w:val="clear" w:color="auto" w:fill="FFFFFF"/>
+          <w:lang w:eastAsia="sk-SK"/>
+        </w:rPr>
+        <w:t xml:space="preserve"> </w:t>
+      </w:r>
+      <w:proofErr w:type="spellStart"/>
+      <w:r>
+        <w:rPr>
+          <w:rFonts w:ascii="Arial" w:eastAsia="Times New Roman" w:hAnsi="Arial" w:cs="Arial"/>
+          <w:color w:val="000000"/>
+          <w:sz w:val="21"/>
+          <w:szCs w:val="21"/>
+          <w:shd w:val="clear" w:color="auto" w:fill="FFFFFF"/>
+          <w:lang w:eastAsia="sk-SK"/>
+        </w:rPr>
+        <w:t>sit</w:t>
+      </w:r>
+      <w:proofErr w:type="spellEnd"/>
+      <w:r>
+        <w:rPr>
+          <w:rFonts w:ascii="Arial" w:eastAsia="Times New Roman" w:hAnsi="Arial" w:cs="Arial"/>
+          <w:color w:val="000000"/>
+          <w:sz w:val="21"/>
+          <w:szCs w:val="21"/>
+          <w:shd w:val="clear" w:color="auto" w:fill="FFFFFF"/>
+          <w:lang w:eastAsia="sk-SK"/>
+        </w:rPr>
+        <w:t xml:space="preserve"> </w:t>
+      </w:r>
+      <w:proofErr w:type="spellStart"/>
+      <w:r>
+        <w:rPr>
+          <w:rFonts w:ascii="Arial" w:eastAsia="Times New Roman" w:hAnsi="Arial" w:cs="Arial"/>
+          <w:color w:val="000000"/>
+          <w:sz w:val="21"/>
+          <w:szCs w:val="21"/>
+          <w:shd w:val="clear" w:color="auto" w:fill="FFFFFF"/>
+          <w:lang w:eastAsia="sk-SK"/>
+        </w:rPr>
+        <w:t>amet</w:t>
+      </w:r>
+      <w:proofErr w:type="spellEnd"/>
+      <w:r>
+        <w:rPr>
+          <w:rFonts w:ascii="Arial" w:eastAsia="Times New Roman" w:hAnsi="Arial" w:cs="Arial"/>
+          <w:color w:val="000000"/>
+          <w:sz w:val="21"/>
+          <w:szCs w:val="21"/>
+          <w:shd w:val="clear" w:color="auto" w:fill="FFFFFF"/>
+          <w:lang w:eastAsia="sk-SK"/>
+        </w:rPr>
+        <w:t xml:space="preserve">, </w:t>
+      </w:r>
+      <w:proofErr w:type="spellStart"/>
+      <w:r>
+        <w:rPr>
+          <w:rFonts w:ascii="Arial" w:eastAsia="Times New Roman" w:hAnsi="Arial" w:cs="Arial"/>
+          <w:color w:val="000000"/>
+          <w:sz w:val="21"/>
+          <w:szCs w:val="21"/>
+          <w:shd w:val="clear" w:color="auto" w:fill="FFFFFF"/>
+          <w:lang w:eastAsia="sk-SK"/>
+        </w:rPr>
+        <w:t>consectetur</w:t>
+      </w:r>
+      <w:proofErr w:type="spellEnd"/>
+      <w:r>
+        <w:rPr>
+          <w:rFonts w:ascii="Arial" w:eastAsia="Times New Roman" w:hAnsi="Arial" w:cs="Arial"/>
+          <w:color w:val="000000"/>
+          <w:sz w:val="21"/>
+          <w:szCs w:val="21"/>
+          <w:shd w:val="clear" w:color="auto" w:fill="FFFFFF"/>
+          <w:lang w:eastAsia="sk-SK"/>
+        </w:rPr>
+        <w:t xml:space="preserve"> </w:t>
+      </w:r>
+      <w:proofErr w:type="spellStart"/>
+      <w:r>
+        <w:rPr>
+          <w:rFonts w:ascii="Arial" w:eastAsia="Times New Roman" w:hAnsi="Arial" w:cs="Arial"/>
+          <w:color w:val="000000"/>
+          <w:sz w:val="21"/>
+          <w:szCs w:val="21"/>
+          <w:shd w:val="clear" w:color="auto" w:fill="FFFFFF"/>
+          <w:lang w:eastAsia="sk-SK"/>
+        </w:rPr>
+        <w:t>adipiscing</w:t>
+      </w:r>
+      <w:proofErr w:type="spellEnd"/>
+      <w:r>
+        <w:rPr>
+          <w:rFonts w:ascii="Arial" w:eastAsia="Times New Roman" w:hAnsi="Arial" w:cs="Arial"/>
+          <w:color w:val="000000"/>
+          <w:sz w:val="21"/>
+          <w:szCs w:val="21"/>
+          <w:shd w:val="clear" w:color="auto" w:fill="FFFFFF"/>
+          <w:lang w:eastAsia="sk-SK"/>
+        </w:rPr>
+        <w:t xml:space="preserve"> </w:t>
+      </w:r>
+      <w:proofErr w:type="spellStart"/>
+      <w:r>
+        <w:rPr>
+          <w:rFonts w:ascii="Arial" w:eastAsia="Times New Roman" w:hAnsi="Arial" w:cs="Arial"/>
+          <w:color w:val="000000"/>
+          <w:sz w:val="21"/>
+          <w:szCs w:val="21"/>
+          <w:shd w:val="clear" w:color="auto" w:fill="FFFFFF"/>
+          <w:lang w:eastAsia="sk-SK"/>
+        </w:rPr>
+        <w:t>elit</w:t>
+      </w:r>
+      <w:proofErr w:type="spellEnd"/>
+      <w:r>
+        <w:rPr>
+          <w:rFonts w:ascii="Arial" w:eastAsia="Times New Roman" w:hAnsi="Arial" w:cs="Arial"/>
+          <w:color w:val="000000"/>
+          <w:sz w:val="21"/>
+          <w:szCs w:val="21"/>
+          <w:shd w:val="clear" w:color="auto" w:fill="FFFFFF"/>
+          <w:lang w:eastAsia="sk-SK"/>
+        </w:rPr>
+        <w:t xml:space="preserve">. </w:t>
+      </w:r>
+      <w:proofErr w:type="spellStart"/>
+      <w:r>
+        <w:rPr>
+          <w:rFonts w:ascii="Arial" w:eastAsia="Times New Roman" w:hAnsi="Arial" w:cs="Arial"/>
+          <w:color w:val="000000"/>
+          <w:sz w:val="21"/>
+          <w:szCs w:val="21"/>
+          <w:shd w:val="clear" w:color="auto" w:fill="FFFFFF"/>
+          <w:lang w:eastAsia="sk-SK"/>
+        </w:rPr>
+        <w:t>Morbi</w:t>
+      </w:r>
+      <w:proofErr w:type="spellEnd"/>
+      <w:r>
+        <w:rPr>
+          <w:rFonts w:ascii="Arial" w:eastAsia="Times New Roman" w:hAnsi="Arial" w:cs="Arial"/>
+          <w:color w:val="000000"/>
+          <w:sz w:val="21"/>
+          <w:szCs w:val="21"/>
+          <w:shd w:val="clear" w:color="auto" w:fill="FFFFFF"/>
+          <w:lang w:eastAsia="sk-SK"/>
+        </w:rPr>
+        <w:t xml:space="preserve"> </w:t>
+      </w:r>
+      <w:proofErr w:type="spellStart"/>
+      <w:r>
+        <w:rPr>
+          <w:rFonts w:ascii="Arial" w:eastAsia="Times New Roman" w:hAnsi="Arial" w:cs="Arial"/>
+          <w:color w:val="000000"/>
+          <w:sz w:val="21"/>
+          <w:szCs w:val="21"/>
+          <w:shd w:val="clear" w:color="auto" w:fill="FFFFFF"/>
+          <w:lang w:eastAsia="sk-SK"/>
+        </w:rPr>
+        <w:t>eleifend</w:t>
+      </w:r>
+      <w:proofErr w:type="spellEnd"/>
+      <w:r>
+        <w:rPr>
+          <w:rFonts w:ascii="Arial" w:eastAsia="Times New Roman" w:hAnsi="Arial" w:cs="Arial"/>
+          <w:color w:val="000000"/>
+          <w:sz w:val="21"/>
+          <w:szCs w:val="21"/>
+          <w:shd w:val="clear" w:color="auto" w:fill="FFFFFF"/>
+          <w:lang w:eastAsia="sk-SK"/>
+        </w:rPr>
+        <w:t xml:space="preserve"> </w:t>
+      </w:r>
+      <w:proofErr w:type="spellStart"/>
+      <w:r>
+        <w:rPr>
+          <w:rFonts w:ascii="Arial" w:eastAsia="Times New Roman" w:hAnsi="Arial" w:cs="Arial"/>
+          <w:color w:val="000000"/>
+          <w:sz w:val="21"/>
+          <w:szCs w:val="21"/>
+          <w:shd w:val="clear" w:color="auto" w:fill="FFFFFF"/>
+          <w:lang w:eastAsia="sk-SK"/>
+        </w:rPr>
+        <w:t>tortor</w:t>
+      </w:r>
+      <w:proofErr w:type="spellEnd"/>
+      <w:r>
+        <w:rPr>
+          <w:rFonts w:ascii="Arial" w:eastAsia="Times New Roman" w:hAnsi="Arial" w:cs="Arial"/>
+          <w:color w:val="000000"/>
+          <w:sz w:val="21"/>
+          <w:szCs w:val="21"/>
+          <w:shd w:val="clear" w:color="auto" w:fill="FFFFFF"/>
+          <w:lang w:eastAsia="sk-SK"/>
+        </w:rPr>
+        <w:t xml:space="preserve"> </w:t>
+      </w:r>
+      <w:proofErr w:type="spellStart"/>
+      <w:r>
+        <w:rPr>
+          <w:rFonts w:ascii="Arial" w:eastAsia="Times New Roman" w:hAnsi="Arial" w:cs="Arial"/>
+          <w:color w:val="000000"/>
+          <w:sz w:val="21"/>
+          <w:szCs w:val="21"/>
+          <w:shd w:val="clear" w:color="auto" w:fill="FFFFFF"/>
+          <w:lang w:eastAsia="sk-SK"/>
+        </w:rPr>
+        <w:t>venenatis</w:t>
+      </w:r>
+      <w:proofErr w:type="spellEnd"/>
+      <w:r>
+        <w:rPr>
+          <w:rFonts w:ascii="Arial" w:eastAsia="Times New Roman" w:hAnsi="Arial" w:cs="Arial"/>
+          <w:color w:val="000000"/>
+          <w:sz w:val="21"/>
+          <w:szCs w:val="21"/>
+          <w:shd w:val="clear" w:color="auto" w:fill="FFFFFF"/>
+          <w:lang w:eastAsia="sk-SK"/>
+        </w:rPr>
+        <w:t xml:space="preserve"> </w:t>
+      </w:r>
+      <w:proofErr w:type="spellStart"/>
+      <w:r>
+        <w:rPr>
+          <w:rFonts w:ascii="Arial" w:eastAsia="Times New Roman" w:hAnsi="Arial" w:cs="Arial"/>
+          <w:color w:val="000000"/>
+          <w:sz w:val="21"/>
+          <w:szCs w:val="21"/>
+          <w:shd w:val="clear" w:color="auto" w:fill="FFFFFF"/>
+          <w:lang w:eastAsia="sk-SK"/>
+        </w:rPr>
+        <w:t>massa</w:t>
+      </w:r>
+      <w:proofErr w:type="spellEnd"/>
+      <w:r>
+        <w:rPr>
+          <w:rFonts w:ascii="Arial" w:eastAsia="Times New Roman" w:hAnsi="Arial" w:cs="Arial"/>
+          <w:color w:val="000000"/>
+          <w:sz w:val="21"/>
+          <w:szCs w:val="21"/>
+          <w:shd w:val="clear" w:color="auto" w:fill="FFFFFF"/>
+          <w:lang w:eastAsia="sk-SK"/>
+        </w:rPr>
+        <w:t xml:space="preserve"> </w:t>
+      </w:r>
+      <w:proofErr w:type="spellStart"/>
+      <w:r>
+        <w:rPr>
+          <w:rFonts w:ascii="Arial" w:eastAsia="Times New Roman" w:hAnsi="Arial" w:cs="Arial"/>
+          <w:color w:val="000000"/>
+          <w:sz w:val="21"/>
+          <w:szCs w:val="21"/>
+          <w:shd w:val="clear" w:color="auto" w:fill="FFFFFF"/>
+          <w:lang w:eastAsia="sk-SK"/>
+        </w:rPr>
+        <w:t>interdum</w:t>
+      </w:r>
+      <w:proofErr w:type="spellEnd"/>
+      <w:r>
+        <w:rPr>
+          <w:rFonts w:ascii="Arial" w:eastAsia="Times New Roman" w:hAnsi="Arial" w:cs="Arial"/>
+          <w:color w:val="000000"/>
+          <w:sz w:val="21"/>
+          <w:szCs w:val="21"/>
+          <w:shd w:val="clear" w:color="auto" w:fill="FFFFFF"/>
+          <w:lang w:eastAsia="sk-SK"/>
+        </w:rPr>
+        <w:t xml:space="preserve">, in </w:t>
+      </w:r>
+      <w:proofErr w:type="spellStart"/>
+      <w:r>
+        <w:rPr>
+          <w:rFonts w:ascii="Arial" w:eastAsia="Times New Roman" w:hAnsi="Arial" w:cs="Arial"/>
+          <w:color w:val="000000"/>
+          <w:sz w:val="21"/>
+          <w:szCs w:val="21"/>
+          <w:shd w:val="clear" w:color="auto" w:fill="FFFFFF"/>
+          <w:lang w:eastAsia="sk-SK"/>
+        </w:rPr>
+        <w:t>malesuada</w:t>
+      </w:r>
+      <w:proofErr w:type="spellEnd"/>
+      <w:r>
+        <w:rPr>
+          <w:rFonts w:ascii="Arial" w:eastAsia="Times New Roman" w:hAnsi="Arial" w:cs="Arial"/>
+          <w:color w:val="000000"/>
+          <w:sz w:val="21"/>
+          <w:szCs w:val="21"/>
+          <w:shd w:val="clear" w:color="auto" w:fill="FFFFFF"/>
+          <w:lang w:eastAsia="sk-SK"/>
+        </w:rPr>
+        <w:t xml:space="preserve"> </w:t>
+      </w:r>
+      <w:proofErr w:type="spellStart"/>
+      <w:r>
+        <w:rPr>
+          <w:rFonts w:ascii="Arial" w:eastAsia="Times New Roman" w:hAnsi="Arial" w:cs="Arial"/>
+          <w:color w:val="000000"/>
+          <w:sz w:val="21"/>
+          <w:szCs w:val="21"/>
+          <w:shd w:val="clear" w:color="auto" w:fill="FFFFFF"/>
+          <w:lang w:eastAsia="sk-SK"/>
+        </w:rPr>
+        <w:t>neque</w:t>
+      </w:r>
+      <w:proofErr w:type="spellEnd"/>
+      <w:r>
+        <w:rPr>
+          <w:rFonts w:ascii="Arial" w:eastAsia="Times New Roman" w:hAnsi="Arial" w:cs="Arial"/>
+          <w:color w:val="000000"/>
+          <w:sz w:val="21"/>
+          <w:szCs w:val="21"/>
+          <w:shd w:val="clear" w:color="auto" w:fill="FFFFFF"/>
+          <w:lang w:eastAsia="sk-SK"/>
+        </w:rPr>
+        <w:t xml:space="preserve"> </w:t>
+      </w:r>
+      <w:proofErr w:type="spellStart"/>
+      <w:r>
+        <w:rPr>
+          <w:rFonts w:ascii="Arial" w:eastAsia="Times New Roman" w:hAnsi="Arial" w:cs="Arial"/>
+          <w:color w:val="000000"/>
+          <w:sz w:val="21"/>
+          <w:szCs w:val="21"/>
+          <w:shd w:val="clear" w:color="auto" w:fill="FFFFFF"/>
+          <w:lang w:eastAsia="sk-SK"/>
+        </w:rPr>
+        <w:t>pulvinar</w:t>
+      </w:r>
+      <w:proofErr w:type="spellEnd"/>
+      <w:r>
+        <w:rPr>
+          <w:rFonts w:ascii="Arial" w:eastAsia="Times New Roman" w:hAnsi="Arial" w:cs="Arial"/>
+          <w:color w:val="000000"/>
+          <w:sz w:val="21"/>
+          <w:szCs w:val="21"/>
+          <w:shd w:val="clear" w:color="auto" w:fill="FFFFFF"/>
+          <w:lang w:eastAsia="sk-SK"/>
+        </w:rPr>
+        <w:t xml:space="preserve">. In a </w:t>
+      </w:r>
+      <w:proofErr w:type="spellStart"/>
+      <w:r>
+        <w:rPr>
+          <w:rFonts w:ascii="Arial" w:eastAsia="Times New Roman" w:hAnsi="Arial" w:cs="Arial"/>
+          <w:color w:val="000000"/>
+          <w:sz w:val="21"/>
+          <w:szCs w:val="21"/>
+          <w:shd w:val="clear" w:color="auto" w:fill="FFFFFF"/>
+          <w:lang w:eastAsia="sk-SK"/>
+        </w:rPr>
+        <w:t>leo</w:t>
+      </w:r>
+      <w:proofErr w:type="spellEnd"/>
+      <w:r>
+        <w:rPr>
+          <w:rFonts w:ascii="Arial" w:eastAsia="Times New Roman" w:hAnsi="Arial" w:cs="Arial"/>
+          <w:color w:val="000000"/>
+          <w:sz w:val="21"/>
+          <w:szCs w:val="21"/>
+          <w:shd w:val="clear" w:color="auto" w:fill="FFFFFF"/>
+          <w:lang w:eastAsia="sk-SK"/>
+        </w:rPr>
+        <w:t xml:space="preserve"> </w:t>
+      </w:r>
+      <w:proofErr w:type="spellStart"/>
+      <w:r>
+        <w:rPr>
+          <w:rFonts w:ascii="Arial" w:eastAsia="Times New Roman" w:hAnsi="Arial" w:cs="Arial"/>
+          <w:color w:val="000000"/>
+          <w:sz w:val="21"/>
+          <w:szCs w:val="21"/>
+          <w:shd w:val="clear" w:color="auto" w:fill="FFFFFF"/>
+          <w:lang w:eastAsia="sk-SK"/>
+        </w:rPr>
+        <w:t>eu</w:t>
+      </w:r>
+      <w:proofErr w:type="spellEnd"/>
+      <w:r>
+        <w:rPr>
+          <w:rFonts w:ascii="Arial" w:eastAsia="Times New Roman" w:hAnsi="Arial" w:cs="Arial"/>
+          <w:color w:val="000000"/>
+          <w:sz w:val="21"/>
+          <w:szCs w:val="21"/>
+          <w:shd w:val="clear" w:color="auto" w:fill="FFFFFF"/>
+          <w:lang w:eastAsia="sk-SK"/>
+        </w:rPr>
+        <w:t xml:space="preserve"> </w:t>
+      </w:r>
+      <w:proofErr w:type="spellStart"/>
+      <w:r>
+        <w:rPr>
+          <w:rFonts w:ascii="Arial" w:eastAsia="Times New Roman" w:hAnsi="Arial" w:cs="Arial"/>
+          <w:color w:val="000000"/>
+          <w:sz w:val="21"/>
+          <w:szCs w:val="21"/>
+          <w:shd w:val="clear" w:color="auto" w:fill="FFFFFF"/>
+          <w:lang w:eastAsia="sk-SK"/>
+        </w:rPr>
+        <w:t>tellus</w:t>
+      </w:r>
+      <w:proofErr w:type="spellEnd"/>
+      <w:r>
+        <w:rPr>
+          <w:rFonts w:ascii="Arial" w:eastAsia="Times New Roman" w:hAnsi="Arial" w:cs="Arial"/>
+          <w:color w:val="000000"/>
+          <w:sz w:val="21"/>
+          <w:szCs w:val="21"/>
+          <w:shd w:val="clear" w:color="auto" w:fill="FFFFFF"/>
+          <w:lang w:eastAsia="sk-SK"/>
+        </w:rPr>
+        <w:t xml:space="preserve"> </w:t>
+      </w:r>
+      <w:proofErr w:type="spellStart"/>
+      <w:r>
+        <w:rPr>
+          <w:rFonts w:ascii="Arial" w:eastAsia="Times New Roman" w:hAnsi="Arial" w:cs="Arial"/>
+          <w:color w:val="000000"/>
+          <w:sz w:val="21"/>
+          <w:szCs w:val="21"/>
+          <w:shd w:val="clear" w:color="auto" w:fill="FFFFFF"/>
+          <w:lang w:eastAsia="sk-SK"/>
+        </w:rPr>
+        <w:t>ullamcorper</w:t>
+      </w:r>
+      <w:proofErr w:type="spellEnd"/>
+      <w:r>
+        <w:rPr>
+          <w:rFonts w:ascii="Arial" w:eastAsia="Times New Roman" w:hAnsi="Arial" w:cs="Arial"/>
+          <w:color w:val="000000"/>
+          <w:sz w:val="21"/>
+          <w:szCs w:val="21"/>
+          <w:shd w:val="clear" w:color="auto" w:fill="FFFFFF"/>
+          <w:lang w:eastAsia="sk-SK"/>
+        </w:rPr>
+        <w:t xml:space="preserve"> </w:t>
+      </w:r>
+      <w:proofErr w:type="spellStart"/>
+      <w:r>
+        <w:rPr>
+          <w:rFonts w:ascii="Arial" w:eastAsia="Times New Roman" w:hAnsi="Arial" w:cs="Arial"/>
+          <w:color w:val="000000"/>
+          <w:sz w:val="21"/>
+          <w:szCs w:val="21"/>
+          <w:shd w:val="clear" w:color="auto" w:fill="FFFFFF"/>
+          <w:lang w:eastAsia="sk-SK"/>
+        </w:rPr>
+        <w:t>interdum</w:t>
+      </w:r>
+      <w:proofErr w:type="spellEnd"/>
+      <w:r>
+        <w:rPr>
+          <w:rFonts w:ascii="Arial" w:eastAsia="Times New Roman" w:hAnsi="Arial" w:cs="Arial"/>
+          <w:color w:val="000000"/>
+          <w:sz w:val="21"/>
+          <w:szCs w:val="21"/>
+          <w:shd w:val="clear" w:color="auto" w:fill="FFFFFF"/>
+          <w:lang w:eastAsia="sk-SK"/>
+        </w:rPr>
+        <w:t xml:space="preserve">. Sed </w:t>
+      </w:r>
+      <w:proofErr w:type="spellStart"/>
+      <w:r>
+        <w:rPr>
+          <w:rFonts w:ascii="Arial" w:eastAsia="Times New Roman" w:hAnsi="Arial" w:cs="Arial"/>
+          <w:color w:val="000000"/>
+          <w:sz w:val="21"/>
+          <w:szCs w:val="21"/>
+          <w:shd w:val="clear" w:color="auto" w:fill="FFFFFF"/>
+          <w:lang w:eastAsia="sk-SK"/>
+        </w:rPr>
+        <w:t>sed</w:t>
+      </w:r>
+      <w:proofErr w:type="spellEnd"/>
+      <w:r>
+        <w:rPr>
+          <w:rFonts w:ascii="Arial" w:eastAsia="Times New Roman" w:hAnsi="Arial" w:cs="Arial"/>
+          <w:color w:val="000000"/>
+          <w:sz w:val="21"/>
+          <w:szCs w:val="21"/>
+          <w:shd w:val="clear" w:color="auto" w:fill="FFFFFF"/>
+          <w:lang w:eastAsia="sk-SK"/>
+        </w:rPr>
+        <w:t xml:space="preserve"> </w:t>
+      </w:r>
+      <w:proofErr w:type="spellStart"/>
+      <w:r>
+        <w:rPr>
+          <w:rFonts w:ascii="Arial" w:eastAsia="Times New Roman" w:hAnsi="Arial" w:cs="Arial"/>
+          <w:color w:val="000000"/>
+          <w:sz w:val="21"/>
+          <w:szCs w:val="21"/>
+          <w:shd w:val="clear" w:color="auto" w:fill="FFFFFF"/>
+          <w:lang w:eastAsia="sk-SK"/>
+        </w:rPr>
+        <w:t>tortor</w:t>
+      </w:r>
+      <w:proofErr w:type="spellEnd"/>
+      <w:r>
+        <w:rPr>
+          <w:rFonts w:ascii="Arial" w:eastAsia="Times New Roman" w:hAnsi="Arial" w:cs="Arial"/>
+          <w:color w:val="000000"/>
+          <w:sz w:val="21"/>
+          <w:szCs w:val="21"/>
+          <w:shd w:val="clear" w:color="auto" w:fill="FFFFFF"/>
+          <w:lang w:eastAsia="sk-SK"/>
+        </w:rPr>
+        <w:t xml:space="preserve"> </w:t>
+      </w:r>
+      <w:proofErr w:type="spellStart"/>
+      <w:r>
+        <w:rPr>
+          <w:rFonts w:ascii="Arial" w:eastAsia="Times New Roman" w:hAnsi="Arial" w:cs="Arial"/>
+          <w:color w:val="000000"/>
+          <w:sz w:val="21"/>
+          <w:szCs w:val="21"/>
+          <w:shd w:val="clear" w:color="auto" w:fill="FFFFFF"/>
+          <w:lang w:eastAsia="sk-SK"/>
+        </w:rPr>
+        <w:t>arcu</w:t>
+      </w:r>
+      <w:proofErr w:type="spellEnd"/>
+      <w:r>
+        <w:rPr>
+          <w:rFonts w:ascii="Arial" w:eastAsia="Times New Roman" w:hAnsi="Arial" w:cs="Arial"/>
+          <w:color w:val="000000"/>
+          <w:sz w:val="21"/>
+          <w:szCs w:val="21"/>
+          <w:shd w:val="clear" w:color="auto" w:fill="FFFFFF"/>
+          <w:lang w:eastAsia="sk-SK"/>
+        </w:rPr>
+        <w:t xml:space="preserve">. </w:t>
+      </w:r>
+      <w:proofErr w:type="spellStart"/>
+      <w:r>
+        <w:rPr>
+          <w:rFonts w:ascii="Arial" w:eastAsia="Times New Roman" w:hAnsi="Arial" w:cs="Arial"/>
+          <w:color w:val="000000"/>
+          <w:sz w:val="21"/>
+          <w:szCs w:val="21"/>
+          <w:shd w:val="clear" w:color="auto" w:fill="FFFFFF"/>
+          <w:lang w:eastAsia="sk-SK"/>
+        </w:rPr>
+        <w:t>Nam</w:t>
+      </w:r>
+      <w:proofErr w:type="spellEnd"/>
+      <w:r>
+        <w:rPr>
+          <w:rFonts w:ascii="Arial" w:eastAsia="Times New Roman" w:hAnsi="Arial" w:cs="Arial"/>
+          <w:color w:val="000000"/>
+          <w:sz w:val="21"/>
+          <w:szCs w:val="21"/>
+          <w:shd w:val="clear" w:color="auto" w:fill="FFFFFF"/>
+          <w:lang w:eastAsia="sk-SK"/>
+        </w:rPr>
+        <w:t xml:space="preserve"> </w:t>
+      </w:r>
+      <w:proofErr w:type="spellStart"/>
+      <w:r>
+        <w:rPr>
+          <w:rFonts w:ascii="Arial" w:eastAsia="Times New Roman" w:hAnsi="Arial" w:cs="Arial"/>
+          <w:color w:val="000000"/>
+          <w:sz w:val="21"/>
+          <w:szCs w:val="21"/>
+          <w:shd w:val="clear" w:color="auto" w:fill="FFFFFF"/>
+          <w:lang w:eastAsia="sk-SK"/>
+        </w:rPr>
+        <w:t>pharetra</w:t>
+      </w:r>
+      <w:proofErr w:type="spellEnd"/>
+      <w:r>
+        <w:rPr>
+          <w:rFonts w:ascii="Arial" w:eastAsia="Times New Roman" w:hAnsi="Arial" w:cs="Arial"/>
+          <w:color w:val="000000"/>
+          <w:sz w:val="21"/>
+          <w:szCs w:val="21"/>
+          <w:shd w:val="clear" w:color="auto" w:fill="FFFFFF"/>
+          <w:lang w:eastAsia="sk-SK"/>
+        </w:rPr>
+        <w:t xml:space="preserve"> </w:t>
+      </w:r>
+      <w:proofErr w:type="spellStart"/>
+      <w:r>
+        <w:rPr>
+          <w:rFonts w:ascii="Arial" w:eastAsia="Times New Roman" w:hAnsi="Arial" w:cs="Arial"/>
+          <w:color w:val="000000"/>
+          <w:sz w:val="21"/>
+          <w:szCs w:val="21"/>
+          <w:shd w:val="clear" w:color="auto" w:fill="FFFFFF"/>
+          <w:lang w:eastAsia="sk-SK"/>
+        </w:rPr>
+        <w:t>commodo</w:t>
+      </w:r>
+      <w:proofErr w:type="spellEnd"/>
+      <w:r>
+        <w:rPr>
+          <w:rFonts w:ascii="Arial" w:eastAsia="Times New Roman" w:hAnsi="Arial" w:cs="Arial"/>
+          <w:color w:val="000000"/>
+          <w:sz w:val="21"/>
+          <w:szCs w:val="21"/>
+          <w:shd w:val="clear" w:color="auto" w:fill="FFFFFF"/>
+          <w:lang w:eastAsia="sk-SK"/>
+        </w:rPr>
+        <w:t xml:space="preserve"> </w:t>
+      </w:r>
+      <w:proofErr w:type="spellStart"/>
+      <w:r>
+        <w:rPr>
+          <w:rFonts w:ascii="Arial" w:eastAsia="Times New Roman" w:hAnsi="Arial" w:cs="Arial"/>
+          <w:color w:val="000000"/>
+          <w:sz w:val="21"/>
+          <w:szCs w:val="21"/>
+          <w:shd w:val="clear" w:color="auto" w:fill="FFFFFF"/>
+          <w:lang w:eastAsia="sk-SK"/>
+        </w:rPr>
+        <w:t>nisi</w:t>
+      </w:r>
+      <w:proofErr w:type="spellEnd"/>
+      <w:r>
+        <w:rPr>
+          <w:rFonts w:ascii="Arial" w:eastAsia="Times New Roman" w:hAnsi="Arial" w:cs="Arial"/>
+          <w:color w:val="000000"/>
+          <w:sz w:val="21"/>
+          <w:szCs w:val="21"/>
+          <w:shd w:val="clear" w:color="auto" w:fill="FFFFFF"/>
+          <w:lang w:eastAsia="sk-SK"/>
+        </w:rPr>
+        <w:t xml:space="preserve">, </w:t>
+      </w:r>
+      <w:proofErr w:type="spellStart"/>
+      <w:r>
+        <w:rPr>
+          <w:rFonts w:ascii="Arial" w:eastAsia="Times New Roman" w:hAnsi="Arial" w:cs="Arial"/>
+          <w:color w:val="000000"/>
+          <w:sz w:val="21"/>
+          <w:szCs w:val="21"/>
+          <w:shd w:val="clear" w:color="auto" w:fill="FFFFFF"/>
+          <w:lang w:eastAsia="sk-SK"/>
+        </w:rPr>
+        <w:t>eget</w:t>
+      </w:r>
+      <w:proofErr w:type="spellEnd"/>
+      <w:r>
+        <w:rPr>
+          <w:rFonts w:ascii="Arial" w:eastAsia="Times New Roman" w:hAnsi="Arial" w:cs="Arial"/>
+          <w:color w:val="000000"/>
+          <w:sz w:val="21"/>
+          <w:szCs w:val="21"/>
+          <w:shd w:val="clear" w:color="auto" w:fill="FFFFFF"/>
+          <w:lang w:eastAsia="sk-SK"/>
+        </w:rPr>
+        <w:t xml:space="preserve"> </w:t>
+      </w:r>
+      <w:proofErr w:type="spellStart"/>
+      <w:r>
+        <w:rPr>
+          <w:rFonts w:ascii="Arial" w:eastAsia="Times New Roman" w:hAnsi="Arial" w:cs="Arial"/>
+          <w:color w:val="000000"/>
+          <w:sz w:val="21"/>
+          <w:szCs w:val="21"/>
+          <w:shd w:val="clear" w:color="auto" w:fill="FFFFFF"/>
+          <w:lang w:eastAsia="sk-SK"/>
+        </w:rPr>
+        <w:t>luctus</w:t>
+      </w:r>
+      <w:proofErr w:type="spellEnd"/>
+      <w:r>
+        <w:rPr>
+          <w:rFonts w:ascii="Arial" w:eastAsia="Times New Roman" w:hAnsi="Arial" w:cs="Arial"/>
+          <w:color w:val="000000"/>
+          <w:sz w:val="21"/>
+          <w:szCs w:val="21"/>
+          <w:shd w:val="clear" w:color="auto" w:fill="FFFFFF"/>
+          <w:lang w:eastAsia="sk-SK"/>
+        </w:rPr>
+        <w:t xml:space="preserve"> </w:t>
+      </w:r>
+      <w:proofErr w:type="spellStart"/>
+      <w:r>
+        <w:rPr>
+          <w:rFonts w:ascii="Arial" w:eastAsia="Times New Roman" w:hAnsi="Arial" w:cs="Arial"/>
+          <w:color w:val="000000"/>
+          <w:sz w:val="21"/>
+          <w:szCs w:val="21"/>
+          <w:shd w:val="clear" w:color="auto" w:fill="FFFFFF"/>
+          <w:lang w:eastAsia="sk-SK"/>
+        </w:rPr>
+        <w:t>sapien</w:t>
+      </w:r>
+      <w:proofErr w:type="spellEnd"/>
+      <w:r>
+        <w:rPr>
+          <w:rFonts w:ascii="Arial" w:eastAsia="Times New Roman" w:hAnsi="Arial" w:cs="Arial"/>
+          <w:color w:val="000000"/>
+          <w:sz w:val="21"/>
+          <w:szCs w:val="21"/>
+          <w:shd w:val="clear" w:color="auto" w:fill="FFFFFF"/>
+          <w:lang w:eastAsia="sk-SK"/>
+        </w:rPr>
+        <w:t xml:space="preserve"> </w:t>
+      </w:r>
+      <w:proofErr w:type="spellStart"/>
+      <w:r>
+        <w:rPr>
+          <w:rFonts w:ascii="Arial" w:eastAsia="Times New Roman" w:hAnsi="Arial" w:cs="Arial"/>
+          <w:color w:val="000000"/>
+          <w:sz w:val="21"/>
+          <w:szCs w:val="21"/>
+          <w:shd w:val="clear" w:color="auto" w:fill="FFFFFF"/>
+          <w:lang w:eastAsia="sk-SK"/>
+        </w:rPr>
+        <w:t>varius</w:t>
+      </w:r>
+      <w:proofErr w:type="spellEnd"/>
+      <w:r>
+        <w:rPr>
+          <w:rFonts w:ascii="Arial" w:eastAsia="Times New Roman" w:hAnsi="Arial" w:cs="Arial"/>
+          <w:color w:val="000000"/>
+          <w:sz w:val="21"/>
+          <w:szCs w:val="21"/>
+          <w:shd w:val="clear" w:color="auto" w:fill="FFFFFF"/>
+          <w:lang w:eastAsia="sk-SK"/>
+        </w:rPr>
+        <w:t xml:space="preserve"> </w:t>
+      </w:r>
+      <w:proofErr w:type="spellStart"/>
+      <w:r>
+        <w:rPr>
+          <w:rFonts w:ascii="Arial" w:eastAsia="Times New Roman" w:hAnsi="Arial" w:cs="Arial"/>
+          <w:color w:val="000000"/>
+          <w:sz w:val="21"/>
+          <w:szCs w:val="21"/>
+          <w:shd w:val="clear" w:color="auto" w:fill="FFFFFF"/>
+          <w:lang w:eastAsia="sk-SK"/>
+        </w:rPr>
+        <w:t>quis</w:t>
+      </w:r>
+      <w:proofErr w:type="spellEnd"/>
+      <w:r>
+        <w:rPr>
+          <w:rFonts w:ascii="Arial" w:eastAsia="Times New Roman" w:hAnsi="Arial" w:cs="Arial"/>
+          <w:color w:val="000000"/>
+          <w:sz w:val="21"/>
+          <w:szCs w:val="21"/>
+          <w:shd w:val="clear" w:color="auto" w:fill="FFFFFF"/>
+          <w:lang w:eastAsia="sk-SK"/>
+        </w:rPr>
+        <w:t xml:space="preserve">. </w:t>
+      </w:r>
+      <w:proofErr w:type="spellStart"/>
+      <w:r>
+        <w:rPr>
+          <w:rFonts w:ascii="Arial" w:eastAsia="Times New Roman" w:hAnsi="Arial" w:cs="Arial"/>
+          <w:color w:val="000000"/>
+          <w:sz w:val="21"/>
+          <w:szCs w:val="21"/>
+          <w:shd w:val="clear" w:color="auto" w:fill="FFFFFF"/>
+          <w:lang w:eastAsia="sk-SK"/>
+        </w:rPr>
+        <w:t>Cras</w:t>
+      </w:r>
+      <w:proofErr w:type="spellEnd"/>
+      <w:r>
+        <w:rPr>
+          <w:rFonts w:ascii="Arial" w:eastAsia="Times New Roman" w:hAnsi="Arial" w:cs="Arial"/>
+          <w:color w:val="000000"/>
+          <w:sz w:val="21"/>
+          <w:szCs w:val="21"/>
+          <w:shd w:val="clear" w:color="auto" w:fill="FFFFFF"/>
+          <w:lang w:eastAsia="sk-SK"/>
+        </w:rPr>
+        <w:t xml:space="preserve"> </w:t>
+      </w:r>
+      <w:proofErr w:type="spellStart"/>
+      <w:r>
+        <w:rPr>
+          <w:rFonts w:ascii="Arial" w:eastAsia="Times New Roman" w:hAnsi="Arial" w:cs="Arial"/>
+          <w:color w:val="000000"/>
+          <w:sz w:val="21"/>
+          <w:szCs w:val="21"/>
+          <w:shd w:val="clear" w:color="auto" w:fill="FFFFFF"/>
+          <w:lang w:eastAsia="sk-SK"/>
+        </w:rPr>
+        <w:t>quis</w:t>
+      </w:r>
+      <w:proofErr w:type="spellEnd"/>
+      <w:r>
+        <w:rPr>
+          <w:rFonts w:ascii="Arial" w:eastAsia="Times New Roman" w:hAnsi="Arial" w:cs="Arial"/>
+          <w:color w:val="000000"/>
+          <w:sz w:val="21"/>
+          <w:szCs w:val="21"/>
+          <w:shd w:val="clear" w:color="auto" w:fill="FFFFFF"/>
+          <w:lang w:eastAsia="sk-SK"/>
+        </w:rPr>
+        <w:t xml:space="preserve"> </w:t>
+      </w:r>
+      <w:proofErr w:type="spellStart"/>
+      <w:r>
+        <w:rPr>
+          <w:rFonts w:ascii="Arial" w:eastAsia="Times New Roman" w:hAnsi="Arial" w:cs="Arial"/>
+          <w:color w:val="000000"/>
+          <w:sz w:val="21"/>
+          <w:szCs w:val="21"/>
+          <w:shd w:val="clear" w:color="auto" w:fill="FFFFFF"/>
+          <w:lang w:eastAsia="sk-SK"/>
+        </w:rPr>
+        <w:t>interdum</w:t>
+      </w:r>
+      <w:proofErr w:type="spellEnd"/>
+      <w:r>
+        <w:rPr>
+          <w:rFonts w:ascii="Arial" w:eastAsia="Times New Roman" w:hAnsi="Arial" w:cs="Arial"/>
+          <w:color w:val="000000"/>
+          <w:sz w:val="21"/>
+          <w:szCs w:val="21"/>
+          <w:shd w:val="clear" w:color="auto" w:fill="FFFFFF"/>
+          <w:lang w:eastAsia="sk-SK"/>
+        </w:rPr>
+        <w:t xml:space="preserve"> </w:t>
+      </w:r>
+      <w:proofErr w:type="spellStart"/>
+      <w:r>
+        <w:rPr>
+          <w:rFonts w:ascii="Arial" w:eastAsia="Times New Roman" w:hAnsi="Arial" w:cs="Arial"/>
+          <w:color w:val="000000"/>
+          <w:sz w:val="21"/>
+          <w:szCs w:val="21"/>
+          <w:shd w:val="clear" w:color="auto" w:fill="FFFFFF"/>
+          <w:lang w:eastAsia="sk-SK"/>
+        </w:rPr>
+        <w:t>massa</w:t>
+      </w:r>
+      <w:proofErr w:type="spellEnd"/>
+      <w:r>
+        <w:rPr>
+          <w:rFonts w:ascii="Arial" w:eastAsia="Times New Roman" w:hAnsi="Arial" w:cs="Arial"/>
+          <w:color w:val="000000"/>
+          <w:sz w:val="21"/>
+          <w:szCs w:val="21"/>
+          <w:shd w:val="clear" w:color="auto" w:fill="FFFFFF"/>
+          <w:lang w:eastAsia="sk-SK"/>
+        </w:rPr>
+        <w:t xml:space="preserve">. </w:t>
+      </w:r>
+      <w:proofErr w:type="spellStart"/>
+      <w:r>
+        <w:rPr>
+          <w:rFonts w:ascii="Arial" w:eastAsia="Times New Roman" w:hAnsi="Arial" w:cs="Arial"/>
+          <w:color w:val="000000"/>
+          <w:sz w:val="21"/>
+          <w:szCs w:val="21"/>
+          <w:shd w:val="clear" w:color="auto" w:fill="FFFFFF"/>
+          <w:lang w:eastAsia="sk-SK"/>
+        </w:rPr>
+        <w:t>Donec</w:t>
+      </w:r>
+      <w:proofErr w:type="spellEnd"/>
+      <w:r>
+        <w:rPr>
+          <w:rFonts w:ascii="Arial" w:eastAsia="Times New Roman" w:hAnsi="Arial" w:cs="Arial"/>
+          <w:color w:val="000000"/>
+          <w:sz w:val="21"/>
+          <w:szCs w:val="21"/>
+          <w:shd w:val="clear" w:color="auto" w:fill="FFFFFF"/>
+          <w:lang w:eastAsia="sk-SK"/>
+        </w:rPr>
+        <w:t xml:space="preserve"> in ex </w:t>
+      </w:r>
+      <w:proofErr w:type="spellStart"/>
+      <w:r>
+        <w:rPr>
+          <w:rFonts w:ascii="Arial" w:eastAsia="Times New Roman" w:hAnsi="Arial" w:cs="Arial"/>
+          <w:color w:val="000000"/>
+          <w:sz w:val="21"/>
+          <w:szCs w:val="21"/>
+          <w:shd w:val="clear" w:color="auto" w:fill="FFFFFF"/>
+          <w:lang w:eastAsia="sk-SK"/>
+        </w:rPr>
+        <w:t>sodales</w:t>
+      </w:r>
+      <w:proofErr w:type="spellEnd"/>
+      <w:r>
+        <w:rPr>
+          <w:rFonts w:ascii="Arial" w:eastAsia="Times New Roman" w:hAnsi="Arial" w:cs="Arial"/>
+          <w:color w:val="000000"/>
+          <w:sz w:val="21"/>
+          <w:szCs w:val="21"/>
+          <w:shd w:val="clear" w:color="auto" w:fill="FFFFFF"/>
+          <w:lang w:eastAsia="sk-SK"/>
+        </w:rPr>
+        <w:t xml:space="preserve">, </w:t>
+      </w:r>
+      <w:proofErr w:type="spellStart"/>
+      <w:r>
+        <w:rPr>
+          <w:rFonts w:ascii="Arial" w:eastAsia="Times New Roman" w:hAnsi="Arial" w:cs="Arial"/>
+          <w:color w:val="000000"/>
+          <w:sz w:val="21"/>
+          <w:szCs w:val="21"/>
+          <w:shd w:val="clear" w:color="auto" w:fill="FFFFFF"/>
+          <w:lang w:eastAsia="sk-SK"/>
+        </w:rPr>
+        <w:t>fringilla</w:t>
+      </w:r>
+      <w:proofErr w:type="spellEnd"/>
+      <w:r>
+        <w:rPr>
+          <w:rFonts w:ascii="Arial" w:eastAsia="Times New Roman" w:hAnsi="Arial" w:cs="Arial"/>
+          <w:color w:val="000000"/>
+          <w:sz w:val="21"/>
+          <w:szCs w:val="21"/>
+          <w:shd w:val="clear" w:color="auto" w:fill="FFFFFF"/>
+          <w:lang w:eastAsia="sk-SK"/>
+        </w:rPr>
+        <w:t xml:space="preserve"> </w:t>
+      </w:r>
+      <w:proofErr w:type="spellStart"/>
+      <w:r>
+        <w:rPr>
+          <w:rFonts w:ascii="Arial" w:eastAsia="Times New Roman" w:hAnsi="Arial" w:cs="Arial"/>
+          <w:color w:val="000000"/>
+          <w:sz w:val="21"/>
+          <w:szCs w:val="21"/>
+          <w:shd w:val="clear" w:color="auto" w:fill="FFFFFF"/>
+          <w:lang w:eastAsia="sk-SK"/>
+        </w:rPr>
+        <w:t>neque</w:t>
+      </w:r>
+      <w:proofErr w:type="spellEnd"/>
+      <w:r>
+        <w:rPr>
+          <w:rFonts w:ascii="Arial" w:eastAsia="Times New Roman" w:hAnsi="Arial" w:cs="Arial"/>
+          <w:color w:val="000000"/>
+          <w:sz w:val="21"/>
+          <w:szCs w:val="21"/>
+          <w:shd w:val="clear" w:color="auto" w:fill="FFFFFF"/>
+          <w:lang w:eastAsia="sk-SK"/>
+        </w:rPr>
+        <w:t xml:space="preserve"> </w:t>
+      </w:r>
+      <w:proofErr w:type="spellStart"/>
+      <w:r>
+        <w:rPr>
+          <w:rFonts w:ascii="Arial" w:eastAsia="Times New Roman" w:hAnsi="Arial" w:cs="Arial"/>
+          <w:color w:val="000000"/>
+          <w:sz w:val="21"/>
+          <w:szCs w:val="21"/>
+          <w:shd w:val="clear" w:color="auto" w:fill="FFFFFF"/>
+          <w:lang w:eastAsia="sk-SK"/>
+        </w:rPr>
+        <w:t>nec</w:t>
+      </w:r>
+      <w:proofErr w:type="spellEnd"/>
+      <w:r>
+        <w:rPr>
+          <w:rFonts w:ascii="Arial" w:eastAsia="Times New Roman" w:hAnsi="Arial" w:cs="Arial"/>
+          <w:color w:val="000000"/>
+          <w:sz w:val="21"/>
+          <w:szCs w:val="21"/>
+          <w:shd w:val="clear" w:color="auto" w:fill="FFFFFF"/>
+          <w:lang w:eastAsia="sk-SK"/>
+        </w:rPr>
+        <w:t xml:space="preserve">, </w:t>
+      </w:r>
+      <w:proofErr w:type="spellStart"/>
+      <w:r>
+        <w:rPr>
+          <w:rFonts w:ascii="Arial" w:eastAsia="Times New Roman" w:hAnsi="Arial" w:cs="Arial"/>
+          <w:color w:val="000000"/>
+          <w:sz w:val="21"/>
+          <w:szCs w:val="21"/>
+          <w:shd w:val="clear" w:color="auto" w:fill="FFFFFF"/>
+          <w:lang w:eastAsia="sk-SK"/>
+        </w:rPr>
+        <w:t>euismod</w:t>
+      </w:r>
+      <w:proofErr w:type="spellEnd"/>
+      <w:r>
+        <w:rPr>
+          <w:rFonts w:ascii="Arial" w:eastAsia="Times New Roman" w:hAnsi="Arial" w:cs="Arial"/>
+          <w:color w:val="000000"/>
+          <w:sz w:val="21"/>
+          <w:szCs w:val="21"/>
+          <w:shd w:val="clear" w:color="auto" w:fill="FFFFFF"/>
+          <w:lang w:eastAsia="sk-SK"/>
+        </w:rPr>
+        <w:t xml:space="preserve"> </w:t>
+      </w:r>
+      <w:proofErr w:type="spellStart"/>
+      <w:r>
+        <w:rPr>
+          <w:rFonts w:ascii="Arial" w:eastAsia="Times New Roman" w:hAnsi="Arial" w:cs="Arial"/>
+          <w:color w:val="000000"/>
+          <w:sz w:val="21"/>
+          <w:szCs w:val="21"/>
+          <w:shd w:val="clear" w:color="auto" w:fill="FFFFFF"/>
+          <w:lang w:eastAsia="sk-SK"/>
+        </w:rPr>
+        <w:t>tellus</w:t>
+      </w:r>
+      <w:proofErr w:type="spellEnd"/>
+      <w:r>
+        <w:rPr>
+          <w:rFonts w:ascii="Arial" w:eastAsia="Times New Roman" w:hAnsi="Arial" w:cs="Arial"/>
+          <w:color w:val="000000"/>
+          <w:sz w:val="21"/>
+          <w:szCs w:val="21"/>
+          <w:shd w:val="clear" w:color="auto" w:fill="FFFFFF"/>
+          <w:lang w:eastAsia="sk-SK"/>
+        </w:rPr>
+        <w:t xml:space="preserve">. Sed </w:t>
+      </w:r>
+      <w:proofErr w:type="spellStart"/>
+      <w:r>
+        <w:rPr>
+          <w:rFonts w:ascii="Arial" w:eastAsia="Times New Roman" w:hAnsi="Arial" w:cs="Arial"/>
+          <w:color w:val="000000"/>
+          <w:sz w:val="21"/>
+          <w:szCs w:val="21"/>
+          <w:shd w:val="clear" w:color="auto" w:fill="FFFFFF"/>
+          <w:lang w:eastAsia="sk-SK"/>
+        </w:rPr>
+        <w:t>imperdiet</w:t>
+      </w:r>
+      <w:proofErr w:type="spellEnd"/>
+      <w:r>
+        <w:rPr>
+          <w:rFonts w:ascii="Arial" w:eastAsia="Times New Roman" w:hAnsi="Arial" w:cs="Arial"/>
+          <w:color w:val="000000"/>
+          <w:sz w:val="21"/>
+          <w:szCs w:val="21"/>
+          <w:shd w:val="clear" w:color="auto" w:fill="FFFFFF"/>
+          <w:lang w:eastAsia="sk-SK"/>
+        </w:rPr>
+        <w:t xml:space="preserve"> </w:t>
+      </w:r>
+      <w:proofErr w:type="spellStart"/>
+      <w:r>
+        <w:rPr>
+          <w:rFonts w:ascii="Arial" w:eastAsia="Times New Roman" w:hAnsi="Arial" w:cs="Arial"/>
+          <w:color w:val="000000"/>
+          <w:sz w:val="21"/>
+          <w:szCs w:val="21"/>
+          <w:shd w:val="clear" w:color="auto" w:fill="FFFFFF"/>
+          <w:lang w:eastAsia="sk-SK"/>
+        </w:rPr>
+        <w:t>dictum</w:t>
+      </w:r>
+      <w:proofErr w:type="spellEnd"/>
+      <w:r>
+        <w:rPr>
+          <w:rFonts w:ascii="Arial" w:eastAsia="Times New Roman" w:hAnsi="Arial" w:cs="Arial"/>
+          <w:color w:val="000000"/>
+          <w:sz w:val="21"/>
+          <w:szCs w:val="21"/>
+          <w:shd w:val="clear" w:color="auto" w:fill="FFFFFF"/>
+          <w:lang w:eastAsia="sk-SK"/>
+        </w:rPr>
+        <w:t xml:space="preserve"> </w:t>
+      </w:r>
+      <w:proofErr w:type="spellStart"/>
+      <w:r>
+        <w:rPr>
+          <w:rFonts w:ascii="Arial" w:eastAsia="Times New Roman" w:hAnsi="Arial" w:cs="Arial"/>
+          <w:color w:val="000000"/>
+          <w:sz w:val="21"/>
+          <w:szCs w:val="21"/>
+          <w:shd w:val="clear" w:color="auto" w:fill="FFFFFF"/>
+          <w:lang w:eastAsia="sk-SK"/>
+        </w:rPr>
+        <w:t>venenatis</w:t>
+      </w:r>
+      <w:proofErr w:type="spellEnd"/>
+      <w:r>
+        <w:rPr>
+          <w:rFonts w:ascii="Arial" w:eastAsia="Times New Roman" w:hAnsi="Arial" w:cs="Arial"/>
+          <w:color w:val="000000"/>
+          <w:sz w:val="21"/>
+          <w:szCs w:val="21"/>
+          <w:shd w:val="clear" w:color="auto" w:fill="FFFFFF"/>
+          <w:lang w:eastAsia="sk-SK"/>
+        </w:rPr>
+        <w:t xml:space="preserve">. </w:t>
+      </w:r>
+      <w:proofErr w:type="spellStart"/>
+      <w:r>
+        <w:rPr>
+          <w:rFonts w:ascii="Arial" w:eastAsia="Times New Roman" w:hAnsi="Arial" w:cs="Arial"/>
+          <w:color w:val="000000"/>
+          <w:sz w:val="21"/>
+          <w:szCs w:val="21"/>
+          <w:shd w:val="clear" w:color="auto" w:fill="FFFFFF"/>
+          <w:lang w:eastAsia="sk-SK"/>
+        </w:rPr>
+        <w:t>Mauris</w:t>
+      </w:r>
+      <w:proofErr w:type="spellEnd"/>
+      <w:r>
+        <w:rPr>
+          <w:rFonts w:ascii="Arial" w:eastAsia="Times New Roman" w:hAnsi="Arial" w:cs="Arial"/>
+          <w:color w:val="000000"/>
+          <w:sz w:val="21"/>
+          <w:szCs w:val="21"/>
+          <w:shd w:val="clear" w:color="auto" w:fill="FFFFFF"/>
+          <w:lang w:eastAsia="sk-SK"/>
+        </w:rPr>
+        <w:t xml:space="preserve"> </w:t>
+      </w:r>
+      <w:proofErr w:type="spellStart"/>
+      <w:r>
+        <w:rPr>
+          <w:rFonts w:ascii="Arial" w:eastAsia="Times New Roman" w:hAnsi="Arial" w:cs="Arial"/>
+          <w:color w:val="000000"/>
+          <w:sz w:val="21"/>
+          <w:szCs w:val="21"/>
+          <w:shd w:val="clear" w:color="auto" w:fill="FFFFFF"/>
+          <w:lang w:eastAsia="sk-SK"/>
+        </w:rPr>
+        <w:t>bibendum</w:t>
+      </w:r>
+      <w:proofErr w:type="spellEnd"/>
+      <w:r>
+        <w:rPr>
+          <w:rFonts w:ascii="Arial" w:eastAsia="Times New Roman" w:hAnsi="Arial" w:cs="Arial"/>
+          <w:color w:val="000000"/>
+          <w:sz w:val="21"/>
+          <w:szCs w:val="21"/>
+          <w:shd w:val="clear" w:color="auto" w:fill="FFFFFF"/>
+          <w:lang w:eastAsia="sk-SK"/>
+        </w:rPr>
+        <w:t xml:space="preserve"> </w:t>
+      </w:r>
+      <w:proofErr w:type="spellStart"/>
+      <w:r>
+        <w:rPr>
+          <w:rFonts w:ascii="Arial" w:eastAsia="Times New Roman" w:hAnsi="Arial" w:cs="Arial"/>
+          <w:color w:val="000000"/>
+          <w:sz w:val="21"/>
+          <w:szCs w:val="21"/>
+          <w:shd w:val="clear" w:color="auto" w:fill="FFFFFF"/>
+          <w:lang w:eastAsia="sk-SK"/>
+        </w:rPr>
+        <w:t>porttitor</w:t>
+      </w:r>
+      <w:proofErr w:type="spellEnd"/>
+      <w:r>
+        <w:rPr>
+          <w:rFonts w:ascii="Arial" w:eastAsia="Times New Roman" w:hAnsi="Arial" w:cs="Arial"/>
+          <w:color w:val="000000"/>
+          <w:sz w:val="21"/>
+          <w:szCs w:val="21"/>
+          <w:shd w:val="clear" w:color="auto" w:fill="FFFFFF"/>
+          <w:lang w:eastAsia="sk-SK"/>
+        </w:rPr>
+        <w:t xml:space="preserve"> eros </w:t>
+      </w:r>
+      <w:proofErr w:type="spellStart"/>
+      <w:r>
+        <w:rPr>
+          <w:rFonts w:ascii="Arial" w:eastAsia="Times New Roman" w:hAnsi="Arial" w:cs="Arial"/>
+          <w:color w:val="000000"/>
+          <w:sz w:val="21"/>
+          <w:szCs w:val="21"/>
+          <w:shd w:val="clear" w:color="auto" w:fill="FFFFFF"/>
+          <w:lang w:eastAsia="sk-SK"/>
+        </w:rPr>
+        <w:t>ut</w:t>
+      </w:r>
+      <w:proofErr w:type="spellEnd"/>
+      <w:r>
+        <w:rPr>
+          <w:rFonts w:ascii="Arial" w:eastAsia="Times New Roman" w:hAnsi="Arial" w:cs="Arial"/>
+          <w:color w:val="000000"/>
+          <w:sz w:val="21"/>
+          <w:szCs w:val="21"/>
+          <w:shd w:val="clear" w:color="auto" w:fill="FFFFFF"/>
+          <w:lang w:eastAsia="sk-SK"/>
+        </w:rPr>
+        <w:t xml:space="preserve"> </w:t>
+      </w:r>
+      <w:proofErr w:type="spellStart"/>
+      <w:r>
+        <w:rPr>
+          <w:rFonts w:ascii="Arial" w:eastAsia="Times New Roman" w:hAnsi="Arial" w:cs="Arial"/>
+          <w:color w:val="000000"/>
+          <w:sz w:val="21"/>
+          <w:szCs w:val="21"/>
+          <w:shd w:val="clear" w:color="auto" w:fill="FFFFFF"/>
+          <w:lang w:eastAsia="sk-SK"/>
+        </w:rPr>
+        <w:t>tincidunt</w:t>
+      </w:r>
+      <w:proofErr w:type="spellEnd"/>
+      <w:r>
+        <w:rPr>
+          <w:rFonts w:ascii="Arial" w:eastAsia="Times New Roman" w:hAnsi="Arial" w:cs="Arial"/>
+          <w:color w:val="000000"/>
+          <w:sz w:val="21"/>
+          <w:szCs w:val="21"/>
+          <w:shd w:val="clear" w:color="auto" w:fill="FFFFFF"/>
+          <w:lang w:eastAsia="sk-SK"/>
+        </w:rPr>
+        <w:t xml:space="preserve">. </w:t>
+      </w:r>
+      <w:proofErr w:type="spellStart"/>
+      <w:r>
+        <w:rPr>
+          <w:rFonts w:ascii="Arial" w:eastAsia="Times New Roman" w:hAnsi="Arial" w:cs="Arial"/>
+          <w:color w:val="000000"/>
+          <w:sz w:val="21"/>
+          <w:szCs w:val="21"/>
+          <w:shd w:val="clear" w:color="auto" w:fill="FFFFFF"/>
+          <w:lang w:eastAsia="sk-SK"/>
+        </w:rPr>
+        <w:t>Nullam</w:t>
+      </w:r>
+      <w:proofErr w:type="spellEnd"/>
+      <w:r>
+        <w:rPr>
+          <w:rFonts w:ascii="Arial" w:eastAsia="Times New Roman" w:hAnsi="Arial" w:cs="Arial"/>
+          <w:color w:val="000000"/>
+          <w:sz w:val="21"/>
+          <w:szCs w:val="21"/>
+          <w:shd w:val="clear" w:color="auto" w:fill="FFFFFF"/>
+          <w:lang w:eastAsia="sk-SK"/>
+        </w:rPr>
+        <w:t xml:space="preserve"> </w:t>
+      </w:r>
+      <w:proofErr w:type="spellStart"/>
+      <w:r>
+        <w:rPr>
+          <w:rFonts w:ascii="Arial" w:eastAsia="Times New Roman" w:hAnsi="Arial" w:cs="Arial"/>
+          <w:color w:val="000000"/>
+          <w:sz w:val="21"/>
+          <w:szCs w:val="21"/>
+          <w:shd w:val="clear" w:color="auto" w:fill="FFFFFF"/>
+          <w:lang w:eastAsia="sk-SK"/>
+        </w:rPr>
+        <w:t>orci</w:t>
+      </w:r>
+      <w:proofErr w:type="spellEnd"/>
+      <w:r>
+        <w:rPr>
+          <w:rFonts w:ascii="Arial" w:eastAsia="Times New Roman" w:hAnsi="Arial" w:cs="Arial"/>
+          <w:color w:val="000000"/>
+          <w:sz w:val="21"/>
+          <w:szCs w:val="21"/>
+          <w:shd w:val="clear" w:color="auto" w:fill="FFFFFF"/>
+          <w:lang w:eastAsia="sk-SK"/>
+        </w:rPr>
+        <w:t xml:space="preserve"> </w:t>
+      </w:r>
+      <w:proofErr w:type="spellStart"/>
+      <w:r>
+        <w:rPr>
+          <w:rFonts w:ascii="Arial" w:eastAsia="Times New Roman" w:hAnsi="Arial" w:cs="Arial"/>
+          <w:color w:val="000000"/>
+          <w:sz w:val="21"/>
+          <w:szCs w:val="21"/>
+          <w:shd w:val="clear" w:color="auto" w:fill="FFFFFF"/>
+          <w:lang w:eastAsia="sk-SK"/>
+        </w:rPr>
+        <w:t>magna</w:t>
+      </w:r>
+      <w:proofErr w:type="spellEnd"/>
+      <w:r>
+        <w:rPr>
+          <w:rFonts w:ascii="Arial" w:eastAsia="Times New Roman" w:hAnsi="Arial" w:cs="Arial"/>
+          <w:color w:val="000000"/>
+          <w:sz w:val="21"/>
+          <w:szCs w:val="21"/>
+          <w:shd w:val="clear" w:color="auto" w:fill="FFFFFF"/>
+          <w:lang w:eastAsia="sk-SK"/>
+        </w:rPr>
+        <w:t xml:space="preserve">, </w:t>
+      </w:r>
+      <w:proofErr w:type="spellStart"/>
+      <w:r>
+        <w:rPr>
+          <w:rFonts w:ascii="Arial" w:eastAsia="Times New Roman" w:hAnsi="Arial" w:cs="Arial"/>
+          <w:color w:val="000000"/>
+          <w:sz w:val="21"/>
+          <w:szCs w:val="21"/>
+          <w:shd w:val="clear" w:color="auto" w:fill="FFFFFF"/>
+          <w:lang w:eastAsia="sk-SK"/>
+        </w:rPr>
+        <w:t>condimentum</w:t>
+      </w:r>
+      <w:proofErr w:type="spellEnd"/>
+      <w:r>
+        <w:rPr>
+          <w:rFonts w:ascii="Arial" w:eastAsia="Times New Roman" w:hAnsi="Arial" w:cs="Arial"/>
+          <w:color w:val="000000"/>
+          <w:sz w:val="21"/>
+          <w:szCs w:val="21"/>
+          <w:shd w:val="clear" w:color="auto" w:fill="FFFFFF"/>
+          <w:lang w:eastAsia="sk-SK"/>
+        </w:rPr>
+        <w:t xml:space="preserve"> </w:t>
+      </w:r>
+      <w:proofErr w:type="spellStart"/>
+      <w:r>
+        <w:rPr>
+          <w:rFonts w:ascii="Arial" w:eastAsia="Times New Roman" w:hAnsi="Arial" w:cs="Arial"/>
+          <w:color w:val="000000"/>
+          <w:sz w:val="21"/>
+          <w:szCs w:val="21"/>
+          <w:shd w:val="clear" w:color="auto" w:fill="FFFFFF"/>
+          <w:lang w:eastAsia="sk-SK"/>
+        </w:rPr>
+        <w:t>condimentum</w:t>
+      </w:r>
+      <w:proofErr w:type="spellEnd"/>
+      <w:r>
+        <w:rPr>
+          <w:rFonts w:ascii="Arial" w:eastAsia="Times New Roman" w:hAnsi="Arial" w:cs="Arial"/>
+          <w:color w:val="000000"/>
+          <w:sz w:val="21"/>
+          <w:szCs w:val="21"/>
+          <w:shd w:val="clear" w:color="auto" w:fill="FFFFFF"/>
+          <w:lang w:eastAsia="sk-SK"/>
+        </w:rPr>
+        <w:t xml:space="preserve"> </w:t>
+      </w:r>
+      <w:proofErr w:type="spellStart"/>
+      <w:r>
+        <w:rPr>
+          <w:rFonts w:ascii="Arial" w:eastAsia="Times New Roman" w:hAnsi="Arial" w:cs="Arial"/>
+          <w:color w:val="000000"/>
+          <w:sz w:val="21"/>
+          <w:szCs w:val="21"/>
+          <w:shd w:val="clear" w:color="auto" w:fill="FFFFFF"/>
+          <w:lang w:eastAsia="sk-SK"/>
+        </w:rPr>
+        <w:t>pulvinar</w:t>
+      </w:r>
+      <w:proofErr w:type="spellEnd"/>
+      <w:r>
+        <w:rPr>
+          <w:rFonts w:ascii="Arial" w:eastAsia="Times New Roman" w:hAnsi="Arial" w:cs="Arial"/>
+          <w:color w:val="000000"/>
+          <w:sz w:val="21"/>
+          <w:szCs w:val="21"/>
+          <w:shd w:val="clear" w:color="auto" w:fill="FFFFFF"/>
+          <w:lang w:eastAsia="sk-SK"/>
+        </w:rPr>
+        <w:t xml:space="preserve"> </w:t>
+      </w:r>
+      <w:proofErr w:type="spellStart"/>
+      <w:r>
+        <w:rPr>
+          <w:rFonts w:ascii="Arial" w:eastAsia="Times New Roman" w:hAnsi="Arial" w:cs="Arial"/>
+          <w:color w:val="000000"/>
+          <w:sz w:val="21"/>
+          <w:szCs w:val="21"/>
+          <w:shd w:val="clear" w:color="auto" w:fill="FFFFFF"/>
+          <w:lang w:eastAsia="sk-SK"/>
+        </w:rPr>
+        <w:t>sit</w:t>
+      </w:r>
+      <w:proofErr w:type="spellEnd"/>
+      <w:r>
+        <w:rPr>
+          <w:rFonts w:ascii="Arial" w:eastAsia="Times New Roman" w:hAnsi="Arial" w:cs="Arial"/>
+          <w:color w:val="000000"/>
+          <w:sz w:val="21"/>
+          <w:szCs w:val="21"/>
+          <w:shd w:val="clear" w:color="auto" w:fill="FFFFFF"/>
+          <w:lang w:eastAsia="sk-SK"/>
+        </w:rPr>
+        <w:t xml:space="preserve"> </w:t>
+      </w:r>
+      <w:proofErr w:type="spellStart"/>
+      <w:r>
+        <w:rPr>
+          <w:rFonts w:ascii="Arial" w:eastAsia="Times New Roman" w:hAnsi="Arial" w:cs="Arial"/>
+          <w:color w:val="000000"/>
+          <w:sz w:val="21"/>
+          <w:szCs w:val="21"/>
+          <w:shd w:val="clear" w:color="auto" w:fill="FFFFFF"/>
+          <w:lang w:eastAsia="sk-SK"/>
+        </w:rPr>
+        <w:t>amet</w:t>
+      </w:r>
+      <w:proofErr w:type="spellEnd"/>
+      <w:r>
+        <w:rPr>
+          <w:rFonts w:ascii="Arial" w:eastAsia="Times New Roman" w:hAnsi="Arial" w:cs="Arial"/>
+          <w:color w:val="000000"/>
+          <w:sz w:val="21"/>
+          <w:szCs w:val="21"/>
+          <w:shd w:val="clear" w:color="auto" w:fill="FFFFFF"/>
+          <w:lang w:eastAsia="sk-SK"/>
+        </w:rPr>
+        <w:t xml:space="preserve">, </w:t>
+      </w:r>
+      <w:proofErr w:type="spellStart"/>
+      <w:r>
+        <w:rPr>
+          <w:rFonts w:ascii="Arial" w:eastAsia="Times New Roman" w:hAnsi="Arial" w:cs="Arial"/>
+          <w:color w:val="000000"/>
+          <w:sz w:val="21"/>
+          <w:szCs w:val="21"/>
+          <w:shd w:val="clear" w:color="auto" w:fill="FFFFFF"/>
+          <w:lang w:eastAsia="sk-SK"/>
+        </w:rPr>
+        <w:t>maximus</w:t>
+      </w:r>
+      <w:proofErr w:type="spellEnd"/>
+      <w:r>
+        <w:rPr>
+          <w:rFonts w:ascii="Arial" w:eastAsia="Times New Roman" w:hAnsi="Arial" w:cs="Arial"/>
+          <w:color w:val="000000"/>
+          <w:sz w:val="21"/>
+          <w:szCs w:val="21"/>
+          <w:shd w:val="clear" w:color="auto" w:fill="FFFFFF"/>
+          <w:lang w:eastAsia="sk-SK"/>
+        </w:rPr>
+        <w:t xml:space="preserve"> vitae </w:t>
+      </w:r>
+      <w:proofErr w:type="spellStart"/>
+      <w:r>
+        <w:rPr>
+          <w:rFonts w:ascii="Arial" w:eastAsia="Times New Roman" w:hAnsi="Arial" w:cs="Arial"/>
+          <w:color w:val="000000"/>
+          <w:sz w:val="21"/>
+          <w:szCs w:val="21"/>
+          <w:shd w:val="clear" w:color="auto" w:fill="FFFFFF"/>
+          <w:lang w:eastAsia="sk-SK"/>
+        </w:rPr>
+        <w:t>est</w:t>
+      </w:r>
+      <w:proofErr w:type="spellEnd"/>
+      <w:r>
+        <w:rPr>
+          <w:rFonts w:ascii="Arial" w:eastAsia="Times New Roman" w:hAnsi="Arial" w:cs="Arial"/>
+          <w:color w:val="000000"/>
+          <w:sz w:val="21"/>
+          <w:szCs w:val="21"/>
+          <w:shd w:val="clear" w:color="auto" w:fill="FFFFFF"/>
+          <w:lang w:eastAsia="sk-SK"/>
+        </w:rPr>
+        <w:t xml:space="preserve">. </w:t>
+      </w:r>
+      <w:proofErr w:type="spellStart"/>
+      <w:r>
+        <w:rPr>
+          <w:rFonts w:ascii="Arial" w:eastAsia="Times New Roman" w:hAnsi="Arial" w:cs="Arial"/>
+          <w:color w:val="000000"/>
+          <w:sz w:val="21"/>
+          <w:szCs w:val="21"/>
+          <w:shd w:val="clear" w:color="auto" w:fill="FFFFFF"/>
+          <w:lang w:eastAsia="sk-SK"/>
+        </w:rPr>
+        <w:t>Nulla</w:t>
+      </w:r>
+      <w:proofErr w:type="spellEnd"/>
+      <w:r>
+        <w:rPr>
+          <w:rFonts w:ascii="Arial" w:eastAsia="Times New Roman" w:hAnsi="Arial" w:cs="Arial"/>
+          <w:color w:val="000000"/>
+          <w:sz w:val="21"/>
+          <w:szCs w:val="21"/>
+          <w:shd w:val="clear" w:color="auto" w:fill="FFFFFF"/>
+          <w:lang w:eastAsia="sk-SK"/>
+        </w:rPr>
+        <w:t xml:space="preserve"> </w:t>
+      </w:r>
+      <w:proofErr w:type="spellStart"/>
+      <w:r>
+        <w:rPr>
+          <w:rFonts w:ascii="Arial" w:eastAsia="Times New Roman" w:hAnsi="Arial" w:cs="Arial"/>
+          <w:color w:val="000000"/>
+          <w:sz w:val="21"/>
+          <w:szCs w:val="21"/>
+          <w:shd w:val="clear" w:color="auto" w:fill="FFFFFF"/>
+          <w:lang w:eastAsia="sk-SK"/>
+        </w:rPr>
+        <w:t>dignissim</w:t>
+      </w:r>
+      <w:proofErr w:type="spellEnd"/>
+      <w:r>
+        <w:rPr>
+          <w:rFonts w:ascii="Arial" w:eastAsia="Times New Roman" w:hAnsi="Arial" w:cs="Arial"/>
+          <w:color w:val="000000"/>
+          <w:sz w:val="21"/>
+          <w:szCs w:val="21"/>
+          <w:shd w:val="clear" w:color="auto" w:fill="FFFFFF"/>
+          <w:lang w:eastAsia="sk-SK"/>
+        </w:rPr>
+        <w:t xml:space="preserve"> </w:t>
+      </w:r>
+      <w:proofErr w:type="spellStart"/>
+      <w:r>
+        <w:rPr>
+          <w:rFonts w:ascii="Arial" w:eastAsia="Times New Roman" w:hAnsi="Arial" w:cs="Arial"/>
+          <w:color w:val="000000"/>
+          <w:sz w:val="21"/>
+          <w:szCs w:val="21"/>
+          <w:shd w:val="clear" w:color="auto" w:fill="FFFFFF"/>
+          <w:lang w:eastAsia="sk-SK"/>
+        </w:rPr>
+        <w:t>feugiat</w:t>
+      </w:r>
+      <w:proofErr w:type="spellEnd"/>
+      <w:r>
+        <w:rPr>
+          <w:rFonts w:ascii="Arial" w:eastAsia="Times New Roman" w:hAnsi="Arial" w:cs="Arial"/>
+          <w:color w:val="000000"/>
+          <w:sz w:val="21"/>
+          <w:szCs w:val="21"/>
+          <w:shd w:val="clear" w:color="auto" w:fill="FFFFFF"/>
+          <w:lang w:eastAsia="sk-SK"/>
+        </w:rPr>
+        <w:t xml:space="preserve"> </w:t>
+      </w:r>
+      <w:proofErr w:type="spellStart"/>
+      <w:r>
+        <w:rPr>
+          <w:rFonts w:ascii="Arial" w:eastAsia="Times New Roman" w:hAnsi="Arial" w:cs="Arial"/>
+          <w:color w:val="000000"/>
+          <w:sz w:val="21"/>
+          <w:szCs w:val="21"/>
+          <w:shd w:val="clear" w:color="auto" w:fill="FFFFFF"/>
+          <w:lang w:eastAsia="sk-SK"/>
+        </w:rPr>
+        <w:t>placerat</w:t>
+      </w:r>
+      <w:proofErr w:type="spellEnd"/>
+      <w:r>
+        <w:rPr>
+          <w:rFonts w:ascii="Arial" w:eastAsia="Times New Roman" w:hAnsi="Arial" w:cs="Arial"/>
+          <w:color w:val="000000"/>
+          <w:sz w:val="21"/>
+          <w:szCs w:val="21"/>
+          <w:shd w:val="clear" w:color="auto" w:fill="FFFFFF"/>
+          <w:lang w:eastAsia="sk-SK"/>
+        </w:rPr>
+        <w:t xml:space="preserve">. </w:t>
+      </w:r>
+      <w:proofErr w:type="spellStart"/>
+      <w:r>
+        <w:rPr>
+          <w:rFonts w:ascii="Arial" w:eastAsia="Times New Roman" w:hAnsi="Arial" w:cs="Arial"/>
+          <w:color w:val="000000"/>
+          <w:sz w:val="21"/>
+          <w:szCs w:val="21"/>
+          <w:shd w:val="clear" w:color="auto" w:fill="FFFFFF"/>
+          <w:lang w:eastAsia="sk-SK"/>
+        </w:rPr>
+        <w:t>Donec</w:t>
+      </w:r>
+      <w:proofErr w:type="spellEnd"/>
+      <w:r>
+        <w:rPr>
+          <w:rFonts w:ascii="Arial" w:eastAsia="Times New Roman" w:hAnsi="Arial" w:cs="Arial"/>
+          <w:color w:val="000000"/>
+          <w:sz w:val="21"/>
+          <w:szCs w:val="21"/>
+          <w:shd w:val="clear" w:color="auto" w:fill="FFFFFF"/>
+          <w:lang w:eastAsia="sk-SK"/>
+        </w:rPr>
+        <w:t xml:space="preserve"> </w:t>
+      </w:r>
+      <w:proofErr w:type="spellStart"/>
+      <w:r>
+        <w:rPr>
+          <w:rFonts w:ascii="Arial" w:eastAsia="Times New Roman" w:hAnsi="Arial" w:cs="Arial"/>
+          <w:color w:val="000000"/>
+          <w:sz w:val="21"/>
+          <w:szCs w:val="21"/>
+          <w:shd w:val="clear" w:color="auto" w:fill="FFFFFF"/>
+          <w:lang w:eastAsia="sk-SK"/>
+        </w:rPr>
+        <w:t>eu</w:t>
+      </w:r>
+      <w:proofErr w:type="spellEnd"/>
+      <w:r>
+        <w:rPr>
+          <w:rFonts w:ascii="Arial" w:eastAsia="Times New Roman" w:hAnsi="Arial" w:cs="Arial"/>
+          <w:color w:val="000000"/>
+          <w:sz w:val="21"/>
+          <w:szCs w:val="21"/>
+          <w:shd w:val="clear" w:color="auto" w:fill="FFFFFF"/>
+          <w:lang w:eastAsia="sk-SK"/>
+        </w:rPr>
+        <w:t xml:space="preserve"> </w:t>
+      </w:r>
+      <w:proofErr w:type="spellStart"/>
+      <w:r>
+        <w:rPr>
+          <w:rFonts w:ascii="Arial" w:eastAsia="Times New Roman" w:hAnsi="Arial" w:cs="Arial"/>
+          <w:color w:val="000000"/>
+          <w:sz w:val="21"/>
+          <w:szCs w:val="21"/>
+          <w:shd w:val="clear" w:color="auto" w:fill="FFFFFF"/>
+          <w:lang w:eastAsia="sk-SK"/>
+        </w:rPr>
+        <w:t>efficitur</w:t>
+      </w:r>
+      <w:proofErr w:type="spellEnd"/>
+      <w:r>
+        <w:rPr>
+          <w:rFonts w:ascii="Arial" w:eastAsia="Times New Roman" w:hAnsi="Arial" w:cs="Arial"/>
+          <w:color w:val="000000"/>
+          <w:sz w:val="21"/>
+          <w:szCs w:val="21"/>
+          <w:shd w:val="clear" w:color="auto" w:fill="FFFFFF"/>
+          <w:lang w:eastAsia="sk-SK"/>
+        </w:rPr>
+        <w:t xml:space="preserve"> </w:t>
+      </w:r>
+      <w:proofErr w:type="spellStart"/>
+      <w:r>
+        <w:rPr>
+          <w:rFonts w:ascii="Arial" w:eastAsia="Times New Roman" w:hAnsi="Arial" w:cs="Arial"/>
+          <w:color w:val="000000"/>
+          <w:sz w:val="21"/>
+          <w:szCs w:val="21"/>
+          <w:shd w:val="clear" w:color="auto" w:fill="FFFFFF"/>
+          <w:lang w:eastAsia="sk-SK"/>
+        </w:rPr>
+        <w:t>odio</w:t>
+      </w:r>
+      <w:proofErr w:type="spellEnd"/>
+      <w:r>
+        <w:rPr>
+          <w:rFonts w:ascii="Arial" w:eastAsia="Times New Roman" w:hAnsi="Arial" w:cs="Arial"/>
+          <w:color w:val="000000"/>
+          <w:sz w:val="21"/>
+          <w:szCs w:val="21"/>
+          <w:shd w:val="clear" w:color="auto" w:fill="FFFFFF"/>
+          <w:lang w:eastAsia="sk-SK"/>
+        </w:rPr>
+        <w:t xml:space="preserve">. </w:t>
+      </w:r>
+      <w:proofErr w:type="spellStart"/>
+      <w:r>
+        <w:rPr>
+          <w:rFonts w:ascii="Arial" w:eastAsia="Times New Roman" w:hAnsi="Arial" w:cs="Arial"/>
+          <w:color w:val="000000"/>
+          <w:sz w:val="21"/>
+          <w:szCs w:val="21"/>
+          <w:shd w:val="clear" w:color="auto" w:fill="FFFFFF"/>
+          <w:lang w:eastAsia="sk-SK"/>
+        </w:rPr>
+        <w:t>Ut</w:t>
+      </w:r>
+      <w:proofErr w:type="spellEnd"/>
+      <w:r>
+        <w:rPr>
+          <w:rFonts w:ascii="Arial" w:eastAsia="Times New Roman" w:hAnsi="Arial" w:cs="Arial"/>
+          <w:color w:val="000000"/>
+          <w:sz w:val="21"/>
+          <w:szCs w:val="21"/>
+          <w:shd w:val="clear" w:color="auto" w:fill="FFFFFF"/>
+          <w:lang w:eastAsia="sk-SK"/>
+        </w:rPr>
+        <w:t xml:space="preserve"> </w:t>
+      </w:r>
+      <w:proofErr w:type="spellStart"/>
+      <w:r>
+        <w:rPr>
+          <w:rFonts w:ascii="Arial" w:eastAsia="Times New Roman" w:hAnsi="Arial" w:cs="Arial"/>
+          <w:color w:val="000000"/>
+          <w:sz w:val="21"/>
+          <w:szCs w:val="21"/>
+          <w:shd w:val="clear" w:color="auto" w:fill="FFFFFF"/>
+          <w:lang w:eastAsia="sk-SK"/>
+        </w:rPr>
+        <w:t>euismod</w:t>
+      </w:r>
+      <w:proofErr w:type="spellEnd"/>
+      <w:r>
+        <w:rPr>
+          <w:rFonts w:ascii="Arial" w:eastAsia="Times New Roman" w:hAnsi="Arial" w:cs="Arial"/>
+          <w:color w:val="000000"/>
+          <w:sz w:val="21"/>
+          <w:szCs w:val="21"/>
+          <w:shd w:val="clear" w:color="auto" w:fill="FFFFFF"/>
+          <w:lang w:eastAsia="sk-SK"/>
+        </w:rPr>
+        <w:t xml:space="preserve"> </w:t>
+      </w:r>
+      <w:proofErr w:type="spellStart"/>
+      <w:r>
+        <w:rPr>
+          <w:rFonts w:ascii="Arial" w:eastAsia="Times New Roman" w:hAnsi="Arial" w:cs="Arial"/>
+          <w:color w:val="000000"/>
+          <w:sz w:val="21"/>
+          <w:szCs w:val="21"/>
+          <w:shd w:val="clear" w:color="auto" w:fill="FFFFFF"/>
+          <w:lang w:eastAsia="sk-SK"/>
+        </w:rPr>
+        <w:t>felis</w:t>
+      </w:r>
+      <w:proofErr w:type="spellEnd"/>
+      <w:r>
+        <w:rPr>
+          <w:rFonts w:ascii="Arial" w:eastAsia="Times New Roman" w:hAnsi="Arial" w:cs="Arial"/>
+          <w:color w:val="000000"/>
+          <w:sz w:val="21"/>
+          <w:szCs w:val="21"/>
+          <w:shd w:val="clear" w:color="auto" w:fill="FFFFFF"/>
+          <w:lang w:eastAsia="sk-SK"/>
+        </w:rPr>
+        <w:t xml:space="preserve"> et </w:t>
+      </w:r>
+      <w:proofErr w:type="spellStart"/>
+      <w:r>
+        <w:rPr>
+          <w:rFonts w:ascii="Arial" w:eastAsia="Times New Roman" w:hAnsi="Arial" w:cs="Arial"/>
+          <w:color w:val="000000"/>
+          <w:sz w:val="21"/>
+          <w:szCs w:val="21"/>
+          <w:shd w:val="clear" w:color="auto" w:fill="FFFFFF"/>
+          <w:lang w:eastAsia="sk-SK"/>
+        </w:rPr>
+        <w:t>blandit</w:t>
+      </w:r>
+      <w:proofErr w:type="spellEnd"/>
+      <w:r>
+        <w:rPr>
+          <w:rFonts w:ascii="Arial" w:eastAsia="Times New Roman" w:hAnsi="Arial" w:cs="Arial"/>
+          <w:color w:val="000000"/>
+          <w:sz w:val="21"/>
+          <w:szCs w:val="21"/>
+          <w:shd w:val="clear" w:color="auto" w:fill="FFFFFF"/>
+          <w:lang w:eastAsia="sk-SK"/>
+        </w:rPr>
+        <w:t xml:space="preserve"> </w:t>
+      </w:r>
+      <w:proofErr w:type="spellStart"/>
+      <w:r>
+        <w:rPr>
+          <w:rFonts w:ascii="Arial" w:eastAsia="Times New Roman" w:hAnsi="Arial" w:cs="Arial"/>
+          <w:color w:val="000000"/>
+          <w:sz w:val="21"/>
+          <w:szCs w:val="21"/>
+          <w:shd w:val="clear" w:color="auto" w:fill="FFFFFF"/>
+          <w:lang w:eastAsia="sk-SK"/>
+        </w:rPr>
+        <w:t>eleifend</w:t>
+      </w:r>
+      <w:proofErr w:type="spellEnd"/>
+      <w:r>
+        <w:rPr>
+          <w:rFonts w:ascii="Arial" w:eastAsia="Times New Roman" w:hAnsi="Arial" w:cs="Arial"/>
+          <w:color w:val="000000"/>
+          <w:sz w:val="21"/>
+          <w:szCs w:val="21"/>
+          <w:shd w:val="clear" w:color="auto" w:fill="FFFFFF"/>
+          <w:lang w:eastAsia="sk-SK"/>
+        </w:rPr>
+        <w:t xml:space="preserve">. In vitae </w:t>
+      </w:r>
+      <w:proofErr w:type="spellStart"/>
+      <w:r>
+        <w:rPr>
+          <w:rFonts w:ascii="Arial" w:eastAsia="Times New Roman" w:hAnsi="Arial" w:cs="Arial"/>
+          <w:color w:val="000000"/>
+          <w:sz w:val="21"/>
+          <w:szCs w:val="21"/>
+          <w:shd w:val="clear" w:color="auto" w:fill="FFFFFF"/>
+          <w:lang w:eastAsia="sk-SK"/>
+        </w:rPr>
+        <w:t>ligula</w:t>
+      </w:r>
+      <w:proofErr w:type="spellEnd"/>
+      <w:r>
+        <w:rPr>
+          <w:rFonts w:ascii="Arial" w:eastAsia="Times New Roman" w:hAnsi="Arial" w:cs="Arial"/>
+          <w:color w:val="000000"/>
+          <w:sz w:val="21"/>
+          <w:szCs w:val="21"/>
+          <w:shd w:val="clear" w:color="auto" w:fill="FFFFFF"/>
+          <w:lang w:eastAsia="sk-SK"/>
+        </w:rPr>
+        <w:t xml:space="preserve"> </w:t>
+      </w:r>
+      <w:proofErr w:type="spellStart"/>
+      <w:r>
+        <w:rPr>
+          <w:rFonts w:ascii="Arial" w:eastAsia="Times New Roman" w:hAnsi="Arial" w:cs="Arial"/>
+          <w:color w:val="000000"/>
+          <w:sz w:val="21"/>
+          <w:szCs w:val="21"/>
+          <w:shd w:val="clear" w:color="auto" w:fill="FFFFFF"/>
+          <w:lang w:eastAsia="sk-SK"/>
+        </w:rPr>
+        <w:t>auctor</w:t>
+      </w:r>
+      <w:proofErr w:type="spellEnd"/>
+      <w:r>
+        <w:rPr>
+          <w:rFonts w:ascii="Arial" w:eastAsia="Times New Roman" w:hAnsi="Arial" w:cs="Arial"/>
+          <w:color w:val="000000"/>
+          <w:sz w:val="21"/>
+          <w:szCs w:val="21"/>
+          <w:shd w:val="clear" w:color="auto" w:fill="FFFFFF"/>
+          <w:lang w:eastAsia="sk-SK"/>
+        </w:rPr>
+        <w:t xml:space="preserve">, </w:t>
+      </w:r>
+      <w:proofErr w:type="spellStart"/>
+      <w:r>
+        <w:rPr>
+          <w:rFonts w:ascii="Arial" w:eastAsia="Times New Roman" w:hAnsi="Arial" w:cs="Arial"/>
+          <w:color w:val="000000"/>
+          <w:sz w:val="21"/>
+          <w:szCs w:val="21"/>
+          <w:shd w:val="clear" w:color="auto" w:fill="FFFFFF"/>
+          <w:lang w:eastAsia="sk-SK"/>
+        </w:rPr>
+        <w:t>aliquet</w:t>
+      </w:r>
+      <w:proofErr w:type="spellEnd"/>
+      <w:r>
+        <w:rPr>
+          <w:rFonts w:ascii="Arial" w:eastAsia="Times New Roman" w:hAnsi="Arial" w:cs="Arial"/>
+          <w:color w:val="000000"/>
+          <w:sz w:val="21"/>
+          <w:szCs w:val="21"/>
+          <w:shd w:val="clear" w:color="auto" w:fill="FFFFFF"/>
+          <w:lang w:eastAsia="sk-SK"/>
+        </w:rPr>
+        <w:t xml:space="preserve"> </w:t>
+      </w:r>
+      <w:proofErr w:type="spellStart"/>
+      <w:r>
+        <w:rPr>
+          <w:rFonts w:ascii="Arial" w:eastAsia="Times New Roman" w:hAnsi="Arial" w:cs="Arial"/>
+          <w:color w:val="000000"/>
+          <w:sz w:val="21"/>
+          <w:szCs w:val="21"/>
+          <w:shd w:val="clear" w:color="auto" w:fill="FFFFFF"/>
+          <w:lang w:eastAsia="sk-SK"/>
+        </w:rPr>
+        <w:t>leo</w:t>
+      </w:r>
+      <w:proofErr w:type="spellEnd"/>
+      <w:r>
+        <w:rPr>
+          <w:rFonts w:ascii="Arial" w:eastAsia="Times New Roman" w:hAnsi="Arial" w:cs="Arial"/>
+          <w:color w:val="000000"/>
+          <w:sz w:val="21"/>
+          <w:szCs w:val="21"/>
+          <w:shd w:val="clear" w:color="auto" w:fill="FFFFFF"/>
+          <w:lang w:eastAsia="sk-SK"/>
+        </w:rPr>
+        <w:t xml:space="preserve"> et, </w:t>
+      </w:r>
+      <w:proofErr w:type="spellStart"/>
+      <w:r>
+        <w:rPr>
+          <w:rFonts w:ascii="Arial" w:eastAsia="Times New Roman" w:hAnsi="Arial" w:cs="Arial"/>
+          <w:color w:val="000000"/>
+          <w:sz w:val="21"/>
+          <w:szCs w:val="21"/>
+          <w:shd w:val="clear" w:color="auto" w:fill="FFFFFF"/>
+          <w:lang w:eastAsia="sk-SK"/>
+        </w:rPr>
+        <w:t>consectetur</w:t>
+      </w:r>
+      <w:proofErr w:type="spellEnd"/>
+      <w:r>
+        <w:rPr>
+          <w:rFonts w:ascii="Arial" w:eastAsia="Times New Roman" w:hAnsi="Arial" w:cs="Arial"/>
+          <w:color w:val="000000"/>
+          <w:sz w:val="21"/>
+          <w:szCs w:val="21"/>
+          <w:shd w:val="clear" w:color="auto" w:fill="FFFFFF"/>
+          <w:lang w:eastAsia="sk-SK"/>
+        </w:rPr>
+        <w:t xml:space="preserve"> sem. </w:t>
+      </w:r>
+      <w:proofErr w:type="spellStart"/>
+      <w:r>
+        <w:rPr>
+          <w:rFonts w:ascii="Arial" w:eastAsia="Times New Roman" w:hAnsi="Arial" w:cs="Arial"/>
+          <w:color w:val="000000"/>
+          <w:sz w:val="21"/>
+          <w:szCs w:val="21"/>
+          <w:shd w:val="clear" w:color="auto" w:fill="FFFFFF"/>
+          <w:lang w:eastAsia="sk-SK"/>
+        </w:rPr>
+        <w:t>Nullam</w:t>
+      </w:r>
+      <w:proofErr w:type="spellEnd"/>
+      <w:r>
+        <w:rPr>
+          <w:rFonts w:ascii="Arial" w:eastAsia="Times New Roman" w:hAnsi="Arial" w:cs="Arial"/>
+          <w:color w:val="000000"/>
+          <w:sz w:val="21"/>
+          <w:szCs w:val="21"/>
+          <w:shd w:val="clear" w:color="auto" w:fill="FFFFFF"/>
+          <w:lang w:eastAsia="sk-SK"/>
+        </w:rPr>
+        <w:t xml:space="preserve"> id </w:t>
+      </w:r>
+      <w:proofErr w:type="spellStart"/>
+      <w:r>
+        <w:rPr>
+          <w:rFonts w:ascii="Arial" w:eastAsia="Times New Roman" w:hAnsi="Arial" w:cs="Arial"/>
+          <w:color w:val="000000"/>
+          <w:sz w:val="21"/>
+          <w:szCs w:val="21"/>
+          <w:shd w:val="clear" w:color="auto" w:fill="FFFFFF"/>
+          <w:lang w:eastAsia="sk-SK"/>
+        </w:rPr>
+        <w:t>nisl</w:t>
+      </w:r>
+      <w:proofErr w:type="spellEnd"/>
+      <w:r>
+        <w:rPr>
+          <w:rFonts w:ascii="Arial" w:eastAsia="Times New Roman" w:hAnsi="Arial" w:cs="Arial"/>
+          <w:color w:val="000000"/>
+          <w:sz w:val="21"/>
+          <w:szCs w:val="21"/>
+          <w:shd w:val="clear" w:color="auto" w:fill="FFFFFF"/>
+          <w:lang w:eastAsia="sk-SK"/>
+        </w:rPr>
+        <w:t xml:space="preserve"> </w:t>
+      </w:r>
+      <w:proofErr w:type="spellStart"/>
+      <w:r>
+        <w:rPr>
+          <w:rFonts w:ascii="Arial" w:eastAsia="Times New Roman" w:hAnsi="Arial" w:cs="Arial"/>
+          <w:color w:val="000000"/>
+          <w:sz w:val="21"/>
+          <w:szCs w:val="21"/>
+          <w:shd w:val="clear" w:color="auto" w:fill="FFFFFF"/>
+          <w:lang w:eastAsia="sk-SK"/>
+        </w:rPr>
+        <w:t>elit</w:t>
+      </w:r>
+      <w:proofErr w:type="spellEnd"/>
+      <w:r>
+        <w:rPr>
+          <w:rFonts w:ascii="Arial" w:eastAsia="Times New Roman" w:hAnsi="Arial" w:cs="Arial"/>
+          <w:color w:val="000000"/>
+          <w:sz w:val="21"/>
+          <w:szCs w:val="21"/>
+          <w:shd w:val="clear" w:color="auto" w:fill="FFFFFF"/>
+          <w:lang w:eastAsia="sk-SK"/>
+        </w:rPr>
+        <w:t xml:space="preserve">. </w:t>
+      </w:r>
+      <w:proofErr w:type="spellStart"/>
+      <w:r>
+        <w:rPr>
+          <w:rFonts w:ascii="Arial" w:eastAsia="Times New Roman" w:hAnsi="Arial" w:cs="Arial"/>
+          <w:color w:val="000000"/>
+          <w:sz w:val="21"/>
+          <w:szCs w:val="21"/>
+          <w:shd w:val="clear" w:color="auto" w:fill="FFFFFF"/>
+          <w:lang w:eastAsia="sk-SK"/>
+        </w:rPr>
+        <w:t>Pellentesque</w:t>
+      </w:r>
+      <w:proofErr w:type="spellEnd"/>
+      <w:r>
+        <w:rPr>
+          <w:rFonts w:ascii="Arial" w:eastAsia="Times New Roman" w:hAnsi="Arial" w:cs="Arial"/>
+          <w:color w:val="000000"/>
+          <w:sz w:val="21"/>
+          <w:szCs w:val="21"/>
+          <w:shd w:val="clear" w:color="auto" w:fill="FFFFFF"/>
+          <w:lang w:eastAsia="sk-SK"/>
+        </w:rPr>
+        <w:t xml:space="preserve"> </w:t>
+      </w:r>
+      <w:proofErr w:type="spellStart"/>
+      <w:r>
+        <w:rPr>
+          <w:rFonts w:ascii="Arial" w:eastAsia="Times New Roman" w:hAnsi="Arial" w:cs="Arial"/>
+          <w:color w:val="000000"/>
+          <w:sz w:val="21"/>
+          <w:szCs w:val="21"/>
+          <w:shd w:val="clear" w:color="auto" w:fill="FFFFFF"/>
+          <w:lang w:eastAsia="sk-SK"/>
+        </w:rPr>
+        <w:t>pretium</w:t>
+      </w:r>
+      <w:proofErr w:type="spellEnd"/>
+      <w:r>
+        <w:rPr>
+          <w:rFonts w:ascii="Arial" w:eastAsia="Times New Roman" w:hAnsi="Arial" w:cs="Arial"/>
+          <w:color w:val="000000"/>
+          <w:sz w:val="21"/>
+          <w:szCs w:val="21"/>
+          <w:shd w:val="clear" w:color="auto" w:fill="FFFFFF"/>
+          <w:lang w:eastAsia="sk-SK"/>
+        </w:rPr>
+        <w:t xml:space="preserve"> </w:t>
+      </w:r>
+      <w:proofErr w:type="spellStart"/>
+      <w:r>
+        <w:rPr>
+          <w:rFonts w:ascii="Arial" w:eastAsia="Times New Roman" w:hAnsi="Arial" w:cs="Arial"/>
+          <w:color w:val="000000"/>
+          <w:sz w:val="21"/>
+          <w:szCs w:val="21"/>
+          <w:shd w:val="clear" w:color="auto" w:fill="FFFFFF"/>
+          <w:lang w:eastAsia="sk-SK"/>
+        </w:rPr>
+        <w:t>vulputate</w:t>
+      </w:r>
+      <w:proofErr w:type="spellEnd"/>
+      <w:r>
+        <w:rPr>
+          <w:rFonts w:ascii="Arial" w:eastAsia="Times New Roman" w:hAnsi="Arial" w:cs="Arial"/>
+          <w:color w:val="000000"/>
+          <w:sz w:val="21"/>
+          <w:szCs w:val="21"/>
+          <w:shd w:val="clear" w:color="auto" w:fill="FFFFFF"/>
+          <w:lang w:eastAsia="sk-SK"/>
+        </w:rPr>
+        <w:t xml:space="preserve"> </w:t>
+      </w:r>
+      <w:proofErr w:type="spellStart"/>
+      <w:r>
+        <w:rPr>
+          <w:rFonts w:ascii="Arial" w:eastAsia="Times New Roman" w:hAnsi="Arial" w:cs="Arial"/>
+          <w:color w:val="000000"/>
+          <w:sz w:val="21"/>
+          <w:szCs w:val="21"/>
+          <w:shd w:val="clear" w:color="auto" w:fill="FFFFFF"/>
+          <w:lang w:eastAsia="sk-SK"/>
+        </w:rPr>
+        <w:t>erat</w:t>
+      </w:r>
+      <w:proofErr w:type="spellEnd"/>
+      <w:r>
+        <w:rPr>
+          <w:rFonts w:ascii="Arial" w:eastAsia="Times New Roman" w:hAnsi="Arial" w:cs="Arial"/>
+          <w:color w:val="000000"/>
+          <w:sz w:val="21"/>
+          <w:szCs w:val="21"/>
+          <w:shd w:val="clear" w:color="auto" w:fill="FFFFFF"/>
+          <w:lang w:eastAsia="sk-SK"/>
+        </w:rPr>
+        <w:t xml:space="preserve">, </w:t>
+      </w:r>
+      <w:proofErr w:type="spellStart"/>
+      <w:r>
+        <w:rPr>
+          <w:rFonts w:ascii="Arial" w:eastAsia="Times New Roman" w:hAnsi="Arial" w:cs="Arial"/>
+          <w:color w:val="000000"/>
+          <w:sz w:val="21"/>
+          <w:szCs w:val="21"/>
+          <w:shd w:val="clear" w:color="auto" w:fill="FFFFFF"/>
+          <w:lang w:eastAsia="sk-SK"/>
+        </w:rPr>
+        <w:t>non</w:t>
+      </w:r>
+      <w:proofErr w:type="spellEnd"/>
+      <w:r>
+        <w:rPr>
+          <w:rFonts w:ascii="Arial" w:eastAsia="Times New Roman" w:hAnsi="Arial" w:cs="Arial"/>
+          <w:color w:val="000000"/>
+          <w:sz w:val="21"/>
+          <w:szCs w:val="21"/>
+          <w:shd w:val="clear" w:color="auto" w:fill="FFFFFF"/>
+          <w:lang w:eastAsia="sk-SK"/>
+        </w:rPr>
+        <w:t xml:space="preserve"> </w:t>
+      </w:r>
+      <w:proofErr w:type="spellStart"/>
+      <w:r>
+        <w:rPr>
+          <w:rFonts w:ascii="Arial" w:eastAsia="Times New Roman" w:hAnsi="Arial" w:cs="Arial"/>
+          <w:color w:val="000000"/>
+          <w:sz w:val="21"/>
+          <w:szCs w:val="21"/>
+          <w:shd w:val="clear" w:color="auto" w:fill="FFFFFF"/>
+          <w:lang w:eastAsia="sk-SK"/>
+        </w:rPr>
+        <w:t>congue</w:t>
+      </w:r>
+      <w:proofErr w:type="spellEnd"/>
+      <w:r>
+        <w:rPr>
+          <w:rFonts w:ascii="Arial" w:eastAsia="Times New Roman" w:hAnsi="Arial" w:cs="Arial"/>
+          <w:color w:val="000000"/>
+          <w:sz w:val="21"/>
+          <w:szCs w:val="21"/>
+          <w:shd w:val="clear" w:color="auto" w:fill="FFFFFF"/>
+          <w:lang w:eastAsia="sk-SK"/>
+        </w:rPr>
+        <w:t xml:space="preserve"> libero.</w:t>
       </w:r>
     </w:p>
     <w:p>
+      <w:pPr>
+        <w:rPr>
+          <w:rFonts w:ascii="Times New Roman" w:eastAsia="Times New Roman" w:hAnsi="Times New Roman" w:cs="Times New Roman"/>
+          <w:lang w:eastAsia="sk-SK"/>
+        </w:rPr>
+      </w:pPr>
       <w:bookmarkStart w:id="0" w:name="_GoBack"/>
       <w:bookmarkEnd w:id="0"/>
     </w:p>
+    <w:tbl>
+      <w:tblPr>
+        <w:tblStyle w:val="Mriekatabuky"/>
+        <w:tblW w:w="0" w:type="auto"/>
+        <w:tblLook w:val="04A0" w:firstRow="1" w:lastRow="0" w:firstColumn="1" w:lastColumn="0" w:noHBand="0" w:noVBand="1"/>
+      </w:tblPr>
+      <w:tblGrid>
+        <w:gridCol w:w="2264"/>
+        <w:gridCol w:w="2264"/>
+        <w:gridCol w:w="2264"/>
+        <w:gridCol w:w="2264"/>
+      </w:tblGrid>
+      <w:tr>
+        <w:tc>
+          <w:tcPr>
+            <w:tcW w:w="2264" w:type="dxa"/>
+          </w:tcPr>
+          <w:p/>
+        </w:tc>
+        <w:tc>
+          <w:tcPr>
+            <w:tcW w:w="2264" w:type="dxa"/>
+          </w:tcPr>
+          <w:p/>
+        </w:tc>
+        <w:tc>
+          <w:tcPr>
+            <w:tcW w:w="2264" w:type="dxa"/>
+          </w:tcPr>
+          <w:p/>
+        </w:tc>
+        <w:tc>
+          <w:tcPr>
+            <w:tcW w:w="2264" w:type="dxa"/>
+          </w:tcPr>
+          <w:p/>
+        </w:tc>
+      </w:tr>
+      <w:tr>
+        <w:tc>
+          <w:tcPr>
+            <w:tcW w:w="2264" w:type="dxa"/>
+          </w:tcPr>
+          <w:p/>
+        </w:tc>
+        <w:tc>
+          <w:tcPr>
+            <w:tcW w:w="2264" w:type="dxa"/>
+          </w:tcPr>
+          <w:p/>
+        </w:tc>
+        <w:tc>
+          <w:tcPr>
+            <w:tcW w:w="2264" w:type="dxa"/>
+          </w:tcPr>
+          <w:p/>
+        </w:tc>
+        <w:tc>
+          <w:tcPr>
+            <w:tcW w:w="2264" w:type="dxa"/>
+          </w:tcPr>
+          <w:p/>
+        </w:tc>
+      </w:tr>
+      <w:tr>
+        <w:tc>
+          <w:tcPr>
+            <w:tcW w:w="2264" w:type="dxa"/>
+          </w:tcPr>
+          <w:p/>
+        </w:tc>
+        <w:tc>
+          <w:tcPr>
+            <w:tcW w:w="2264" w:type="dxa"/>
+          </w:tcPr>
+          <w:p/>
+        </w:tc>
+        <w:tc>
+          <w:tcPr>
+            <w:tcW w:w="2264" w:type="dxa"/>
+          </w:tcPr>
+          <w:p/>
+        </w:tc>
+        <w:tc>
+          <w:tcPr>
+            <w:tcW w:w="2264" w:type="dxa"/>
+          </w:tcPr>
+          <w:p/>
+        </w:tc>
+      </w:tr>
+    </w:tbl>
+    <w:p/>
     <w:p/>
     <w:p/>
     <w:p/>
@@ -117,7 +2400,6 @@
           <w:rFonts w:ascii="Times New Roman" w:eastAsia="Times New Roman" w:hAnsi="Times New Roman" w:cs="Times New Roman"/>
           <w:lang w:eastAsia="sk-SK"/>
         </w:rPr>
-        <w:lastRenderedPageBreak/>
         <w:t>https://ieeexplore.ieee.org/stamp/stamp.jsp?tp=&amp;arnumber=10475743&amp;tag=1</w:t>
       </w:r>
     </w:p>
@@ -839,6 +3121,22 @@
       <w:szCs w:val="56"/>
     </w:rPr>
   </w:style>
+  <w:style w:type="table" w:styleId="Mriekatabuky">
+    <w:name w:val="Table Grid"/>
+    <w:basedOn w:val="Normlnatabuka"/>
+    <w:uiPriority w:val="39"/>
+    <w:rsid w:val="00820E4A"/>
+    <w:tblPr>
+      <w:tblBorders>
+        <w:top w:val="single" w:sz="4" w:space="0" w:color="auto"/>
+        <w:left w:val="single" w:sz="4" w:space="0" w:color="auto"/>
+        <w:bottom w:val="single" w:sz="4" w:space="0" w:color="auto"/>
+        <w:right w:val="single" w:sz="4" w:space="0" w:color="auto"/>
+        <w:insideH w:val="single" w:sz="4" w:space="0" w:color="auto"/>
+        <w:insideV w:val="single" w:sz="4" w:space="0" w:color="auto"/>
+      </w:tblBorders>
+    </w:tblPr>
+  </w:style>
 </w:styles>
 </file>
 
@@ -1149,7 +3447,7 @@
 </file>
 
 <file path=customXml/itemProps1.xml><?xml version="1.0" encoding="utf-8"?>
-<ds:datastoreItem xmlns:ds="http://schemas.openxmlformats.org/officeDocument/2006/customXml" ds:itemID="{A431DE8F-3A60-CB41-907B-0A6F38255EAC}">
+<ds:datastoreItem xmlns:ds="http://schemas.openxmlformats.org/officeDocument/2006/customXml" ds:itemID="{D26C0FE6-5E6A-B741-90AD-EA2ABCBAF4E5}">
   <ds:schemaRefs>
     <ds:schemaRef ds:uri="http://schemas.openxmlformats.org/officeDocument/2006/bibliography"/>
   </ds:schemaRefs>

</xml_diff>

<commit_message>
< SCRUM-13, 4 > <Pridanie grafu >
</commit_message>
<xml_diff>
--- a/clanok_git.docx
+++ b/clanok_git.docx
@@ -2271,8 +2271,6 @@
           <w:lang w:eastAsia="sk-SK"/>
         </w:rPr>
       </w:pPr>
-      <w:bookmarkStart w:id="0" w:name="_GoBack"/>
-      <w:bookmarkEnd w:id="0"/>
     </w:p>
     <w:tbl>
       <w:tblPr>
@@ -2369,7 +2367,29 @@
     <w:p/>
     <w:p/>
     <w:p/>
-    <w:p/>
+    <w:p>
+      <w:r>
+        <w:rPr>
+          <w:noProof/>
+        </w:rPr>
+        <w:lastRenderedPageBreak/>
+        <w:drawing>
+          <wp:inline distT="0" distB="0" distL="0" distR="0">
+            <wp:extent cx="5486400" cy="3200400"/>
+            <wp:effectExtent l="0" t="0" r="12700" b="12700"/>
+            <wp:docPr id="1" name="Graf 1"/>
+            <wp:cNvGraphicFramePr/>
+            <a:graphic xmlns:a="http://schemas.openxmlformats.org/drawingml/2006/main">
+              <a:graphicData uri="http://schemas.openxmlformats.org/drawingml/2006/chart">
+                <c:chart xmlns:c="http://schemas.openxmlformats.org/drawingml/2006/chart" xmlns:r="http://schemas.openxmlformats.org/officeDocument/2006/relationships" r:id="rId6"/>
+              </a:graphicData>
+            </a:graphic>
+          </wp:inline>
+        </w:drawing>
+      </w:r>
+      <w:bookmarkStart w:id="0" w:name="_GoBack"/>
+      <w:bookmarkEnd w:id="0"/>
+    </w:p>
     <w:p/>
     <w:p/>
     <w:p/>
@@ -3140,6 +3160,972 @@
 </w:styles>
 </file>
 
+<file path=word/charts/chart1.xml><?xml version="1.0" encoding="utf-8"?>
+<c:chartSpace xmlns:c="http://schemas.openxmlformats.org/drawingml/2006/chart" xmlns:a="http://schemas.openxmlformats.org/drawingml/2006/main" xmlns:r="http://schemas.openxmlformats.org/officeDocument/2006/relationships" xmlns:c16r2="http://schemas.microsoft.com/office/drawing/2015/06/chart">
+  <c:date1904 val="0"/>
+  <c:lang val="sk-SK"/>
+  <c:roundedCorners val="0"/>
+  <mc:AlternateContent xmlns:mc="http://schemas.openxmlformats.org/markup-compatibility/2006">
+    <mc:Choice xmlns:c14="http://schemas.microsoft.com/office/drawing/2007/8/2/chart" Requires="c14">
+      <c14:style val="102"/>
+    </mc:Choice>
+    <mc:Fallback>
+      <c:style val="2"/>
+    </mc:Fallback>
+  </mc:AlternateContent>
+  <c:chart>
+    <c:title>
+      <c:overlay val="0"/>
+      <c:spPr>
+        <a:noFill/>
+        <a:ln>
+          <a:noFill/>
+        </a:ln>
+        <a:effectLst/>
+      </c:spPr>
+      <c:txPr>
+        <a:bodyPr rot="0" spcFirstLastPara="1" vertOverflow="ellipsis" vert="horz" wrap="square" anchor="ctr" anchorCtr="1"/>
+        <a:lstStyle/>
+        <a:p>
+          <a:pPr>
+            <a:defRPr sz="1400" b="0" i="0" u="none" strike="noStrike" kern="1200" spc="0" baseline="0">
+              <a:solidFill>
+                <a:schemeClr val="tx1"/>
+              </a:solidFill>
+              <a:latin typeface="+mn-lt"/>
+              <a:ea typeface="+mn-ea"/>
+              <a:cs typeface="+mn-cs"/>
+            </a:defRPr>
+          </a:pPr>
+          <a:endParaRPr lang="sk-SK"/>
+        </a:p>
+      </c:txPr>
+    </c:title>
+    <c:autoTitleDeleted val="0"/>
+    <c:plotArea>
+      <c:layout/>
+      <c:barChart>
+        <c:barDir val="col"/>
+        <c:grouping val="clustered"/>
+        <c:varyColors val="0"/>
+        <c:ser>
+          <c:idx val="0"/>
+          <c:order val="0"/>
+          <c:tx>
+            <c:strRef>
+              <c:f>Hárok1!$B$1</c:f>
+              <c:strCache>
+                <c:ptCount val="1"/>
+                <c:pt idx="0">
+                  <c:v>Rad 1</c:v>
+                </c:pt>
+              </c:strCache>
+            </c:strRef>
+          </c:tx>
+          <c:spPr>
+            <a:solidFill>
+              <a:schemeClr val="accent1"/>
+            </a:solidFill>
+            <a:ln>
+              <a:noFill/>
+            </a:ln>
+            <a:effectLst/>
+          </c:spPr>
+          <c:invertIfNegative val="0"/>
+          <c:cat>
+            <c:strRef>
+              <c:f>Hárok1!$A$2:$A$5</c:f>
+              <c:strCache>
+                <c:ptCount val="4"/>
+                <c:pt idx="0">
+                  <c:v>Kategória 1</c:v>
+                </c:pt>
+                <c:pt idx="1">
+                  <c:v>Kategória 2</c:v>
+                </c:pt>
+                <c:pt idx="2">
+                  <c:v>Kategória 3</c:v>
+                </c:pt>
+                <c:pt idx="3">
+                  <c:v>Kategória 4</c:v>
+                </c:pt>
+              </c:strCache>
+            </c:strRef>
+          </c:cat>
+          <c:val>
+            <c:numRef>
+              <c:f>Hárok1!$B$2:$B$5</c:f>
+              <c:numCache>
+                <c:formatCode>General</c:formatCode>
+                <c:ptCount val="4"/>
+                <c:pt idx="0">
+                  <c:v>4.3</c:v>
+                </c:pt>
+                <c:pt idx="1">
+                  <c:v>2.5</c:v>
+                </c:pt>
+                <c:pt idx="2">
+                  <c:v>3.5</c:v>
+                </c:pt>
+                <c:pt idx="3">
+                  <c:v>4.5</c:v>
+                </c:pt>
+              </c:numCache>
+            </c:numRef>
+          </c:val>
+          <c:extLst>
+            <c:ext xmlns:c16="http://schemas.microsoft.com/office/drawing/2014/chart" uri="{C3380CC4-5D6E-409C-BE32-E72D297353CC}">
+              <c16:uniqueId val="{00000000-4343-5943-84B7-FEC2A8A39201}"/>
+            </c:ext>
+          </c:extLst>
+        </c:ser>
+        <c:ser>
+          <c:idx val="1"/>
+          <c:order val="1"/>
+          <c:tx>
+            <c:strRef>
+              <c:f>Hárok1!$C$1</c:f>
+              <c:strCache>
+                <c:ptCount val="1"/>
+                <c:pt idx="0">
+                  <c:v>Rad 2</c:v>
+                </c:pt>
+              </c:strCache>
+            </c:strRef>
+          </c:tx>
+          <c:spPr>
+            <a:solidFill>
+              <a:schemeClr val="accent2"/>
+            </a:solidFill>
+            <a:ln>
+              <a:noFill/>
+            </a:ln>
+            <a:effectLst/>
+          </c:spPr>
+          <c:invertIfNegative val="0"/>
+          <c:cat>
+            <c:strRef>
+              <c:f>Hárok1!$A$2:$A$5</c:f>
+              <c:strCache>
+                <c:ptCount val="4"/>
+                <c:pt idx="0">
+                  <c:v>Kategória 1</c:v>
+                </c:pt>
+                <c:pt idx="1">
+                  <c:v>Kategória 2</c:v>
+                </c:pt>
+                <c:pt idx="2">
+                  <c:v>Kategória 3</c:v>
+                </c:pt>
+                <c:pt idx="3">
+                  <c:v>Kategória 4</c:v>
+                </c:pt>
+              </c:strCache>
+            </c:strRef>
+          </c:cat>
+          <c:val>
+            <c:numRef>
+              <c:f>Hárok1!$C$2:$C$5</c:f>
+              <c:numCache>
+                <c:formatCode>General</c:formatCode>
+                <c:ptCount val="4"/>
+                <c:pt idx="0">
+                  <c:v>2.4</c:v>
+                </c:pt>
+                <c:pt idx="1">
+                  <c:v>4.4000000000000004</c:v>
+                </c:pt>
+                <c:pt idx="2">
+                  <c:v>1.8</c:v>
+                </c:pt>
+                <c:pt idx="3">
+                  <c:v>2.8</c:v>
+                </c:pt>
+              </c:numCache>
+            </c:numRef>
+          </c:val>
+          <c:extLst>
+            <c:ext xmlns:c16="http://schemas.microsoft.com/office/drawing/2014/chart" uri="{C3380CC4-5D6E-409C-BE32-E72D297353CC}">
+              <c16:uniqueId val="{00000001-4343-5943-84B7-FEC2A8A39201}"/>
+            </c:ext>
+          </c:extLst>
+        </c:ser>
+        <c:ser>
+          <c:idx val="2"/>
+          <c:order val="2"/>
+          <c:tx>
+            <c:strRef>
+              <c:f>Hárok1!$D$1</c:f>
+              <c:strCache>
+                <c:ptCount val="1"/>
+                <c:pt idx="0">
+                  <c:v>Rad 3</c:v>
+                </c:pt>
+              </c:strCache>
+            </c:strRef>
+          </c:tx>
+          <c:spPr>
+            <a:solidFill>
+              <a:schemeClr val="accent3"/>
+            </a:solidFill>
+            <a:ln>
+              <a:noFill/>
+            </a:ln>
+            <a:effectLst/>
+          </c:spPr>
+          <c:invertIfNegative val="0"/>
+          <c:cat>
+            <c:strRef>
+              <c:f>Hárok1!$A$2:$A$5</c:f>
+              <c:strCache>
+                <c:ptCount val="4"/>
+                <c:pt idx="0">
+                  <c:v>Kategória 1</c:v>
+                </c:pt>
+                <c:pt idx="1">
+                  <c:v>Kategória 2</c:v>
+                </c:pt>
+                <c:pt idx="2">
+                  <c:v>Kategória 3</c:v>
+                </c:pt>
+                <c:pt idx="3">
+                  <c:v>Kategória 4</c:v>
+                </c:pt>
+              </c:strCache>
+            </c:strRef>
+          </c:cat>
+          <c:val>
+            <c:numRef>
+              <c:f>Hárok1!$D$2:$D$5</c:f>
+              <c:numCache>
+                <c:formatCode>General</c:formatCode>
+                <c:ptCount val="4"/>
+                <c:pt idx="0">
+                  <c:v>2</c:v>
+                </c:pt>
+                <c:pt idx="1">
+                  <c:v>2</c:v>
+                </c:pt>
+                <c:pt idx="2">
+                  <c:v>3</c:v>
+                </c:pt>
+                <c:pt idx="3">
+                  <c:v>5</c:v>
+                </c:pt>
+              </c:numCache>
+            </c:numRef>
+          </c:val>
+          <c:extLst>
+            <c:ext xmlns:c16="http://schemas.microsoft.com/office/drawing/2014/chart" uri="{C3380CC4-5D6E-409C-BE32-E72D297353CC}">
+              <c16:uniqueId val="{00000002-4343-5943-84B7-FEC2A8A39201}"/>
+            </c:ext>
+          </c:extLst>
+        </c:ser>
+        <c:dLbls>
+          <c:showLegendKey val="0"/>
+          <c:showVal val="0"/>
+          <c:showCatName val="0"/>
+          <c:showSerName val="0"/>
+          <c:showPercent val="0"/>
+          <c:showBubbleSize val="0"/>
+        </c:dLbls>
+        <c:gapWidth val="219"/>
+        <c:overlap val="-27"/>
+        <c:axId val="1521835408"/>
+        <c:axId val="1496785232"/>
+      </c:barChart>
+      <c:catAx>
+        <c:axId val="1521835408"/>
+        <c:scaling>
+          <c:orientation val="minMax"/>
+        </c:scaling>
+        <c:delete val="0"/>
+        <c:axPos val="b"/>
+        <c:numFmt formatCode="General" sourceLinked="1"/>
+        <c:majorTickMark val="none"/>
+        <c:minorTickMark val="none"/>
+        <c:tickLblPos val="nextTo"/>
+        <c:spPr>
+          <a:noFill/>
+          <a:ln w="9525" cap="flat" cmpd="sng" algn="ctr">
+            <a:solidFill>
+              <a:schemeClr val="tx1">
+                <a:lumMod val="15000"/>
+                <a:lumOff val="85000"/>
+              </a:schemeClr>
+            </a:solidFill>
+            <a:round/>
+          </a:ln>
+          <a:effectLst/>
+        </c:spPr>
+        <c:txPr>
+          <a:bodyPr rot="-60000000" spcFirstLastPara="1" vertOverflow="ellipsis" vert="horz" wrap="square" anchor="ctr" anchorCtr="1"/>
+          <a:lstStyle/>
+          <a:p>
+            <a:pPr>
+              <a:defRPr sz="900" b="0" i="0" u="none" strike="noStrike" kern="1200" baseline="0">
+                <a:solidFill>
+                  <a:schemeClr val="tx1"/>
+                </a:solidFill>
+                <a:latin typeface="+mn-lt"/>
+                <a:ea typeface="+mn-ea"/>
+                <a:cs typeface="+mn-cs"/>
+              </a:defRPr>
+            </a:pPr>
+            <a:endParaRPr lang="sk-SK"/>
+          </a:p>
+        </c:txPr>
+        <c:crossAx val="1496785232"/>
+        <c:crosses val="autoZero"/>
+        <c:auto val="1"/>
+        <c:lblAlgn val="ctr"/>
+        <c:lblOffset val="100"/>
+        <c:noMultiLvlLbl val="0"/>
+      </c:catAx>
+      <c:valAx>
+        <c:axId val="1496785232"/>
+        <c:scaling>
+          <c:orientation val="minMax"/>
+        </c:scaling>
+        <c:delete val="0"/>
+        <c:axPos val="l"/>
+        <c:majorGridlines>
+          <c:spPr>
+            <a:ln w="9525" cap="flat" cmpd="sng" algn="ctr">
+              <a:solidFill>
+                <a:schemeClr val="tx1">
+                  <a:lumMod val="15000"/>
+                  <a:lumOff val="85000"/>
+                </a:schemeClr>
+              </a:solidFill>
+              <a:round/>
+            </a:ln>
+            <a:effectLst/>
+          </c:spPr>
+        </c:majorGridlines>
+        <c:numFmt formatCode="General" sourceLinked="1"/>
+        <c:majorTickMark val="none"/>
+        <c:minorTickMark val="none"/>
+        <c:tickLblPos val="nextTo"/>
+        <c:spPr>
+          <a:noFill/>
+          <a:ln>
+            <a:noFill/>
+          </a:ln>
+          <a:effectLst/>
+        </c:spPr>
+        <c:txPr>
+          <a:bodyPr rot="-60000000" spcFirstLastPara="1" vertOverflow="ellipsis" vert="horz" wrap="square" anchor="ctr" anchorCtr="1"/>
+          <a:lstStyle/>
+          <a:p>
+            <a:pPr>
+              <a:defRPr sz="900" b="0" i="0" u="none" strike="noStrike" kern="1200" baseline="0">
+                <a:solidFill>
+                  <a:schemeClr val="tx1"/>
+                </a:solidFill>
+                <a:latin typeface="+mn-lt"/>
+                <a:ea typeface="+mn-ea"/>
+                <a:cs typeface="+mn-cs"/>
+              </a:defRPr>
+            </a:pPr>
+            <a:endParaRPr lang="sk-SK"/>
+          </a:p>
+        </c:txPr>
+        <c:crossAx val="1521835408"/>
+        <c:crosses val="autoZero"/>
+        <c:crossBetween val="between"/>
+      </c:valAx>
+      <c:spPr>
+        <a:noFill/>
+        <a:ln>
+          <a:noFill/>
+        </a:ln>
+        <a:effectLst/>
+      </c:spPr>
+    </c:plotArea>
+    <c:legend>
+      <c:legendPos val="b"/>
+      <c:overlay val="0"/>
+      <c:spPr>
+        <a:noFill/>
+        <a:ln>
+          <a:noFill/>
+        </a:ln>
+        <a:effectLst/>
+      </c:spPr>
+      <c:txPr>
+        <a:bodyPr rot="0" spcFirstLastPara="1" vertOverflow="ellipsis" vert="horz" wrap="square" anchor="ctr" anchorCtr="1"/>
+        <a:lstStyle/>
+        <a:p>
+          <a:pPr>
+            <a:defRPr sz="900" b="0" i="0" u="none" strike="noStrike" kern="1200" baseline="0">
+              <a:solidFill>
+                <a:schemeClr val="tx1"/>
+              </a:solidFill>
+              <a:latin typeface="+mn-lt"/>
+              <a:ea typeface="+mn-ea"/>
+              <a:cs typeface="+mn-cs"/>
+            </a:defRPr>
+          </a:pPr>
+          <a:endParaRPr lang="sk-SK"/>
+        </a:p>
+      </c:txPr>
+    </c:legend>
+    <c:plotVisOnly val="1"/>
+    <c:dispBlanksAs val="gap"/>
+    <c:extLst>
+      <c:ext xmlns:c16r3="http://schemas.microsoft.com/office/drawing/2017/03/chart" uri="{56B9EC1D-385E-4148-901F-78D8002777C0}">
+        <c16r3:dataDisplayOptions16>
+          <c16r3:dispNaAsBlank val="1"/>
+        </c16r3:dataDisplayOptions16>
+      </c:ext>
+    </c:extLst>
+    <c:showDLblsOverMax val="0"/>
+  </c:chart>
+  <c:spPr>
+    <a:solidFill>
+      <a:schemeClr val="bg1"/>
+    </a:solidFill>
+    <a:ln w="9525" cap="flat" cmpd="sng" algn="ctr">
+      <a:solidFill>
+        <a:schemeClr val="tx1">
+          <a:lumMod val="15000"/>
+          <a:lumOff val="85000"/>
+        </a:schemeClr>
+      </a:solidFill>
+      <a:round/>
+    </a:ln>
+    <a:effectLst/>
+  </c:spPr>
+  <c:txPr>
+    <a:bodyPr/>
+    <a:lstStyle/>
+    <a:p>
+      <a:pPr>
+        <a:defRPr/>
+      </a:pPr>
+      <a:endParaRPr lang="sk-SK"/>
+    </a:p>
+  </c:txPr>
+  <c:externalData r:id="rId3">
+    <c:autoUpdate val="0"/>
+  </c:externalData>
+</c:chartSpace>
+</file>
+
+<file path=word/charts/colors1.xml><?xml version="1.0" encoding="utf-8"?>
+<cs:colorStyle xmlns:cs="http://schemas.microsoft.com/office/drawing/2012/chartStyle" xmlns:a="http://schemas.openxmlformats.org/drawingml/2006/main" meth="cycle" id="10">
+  <a:schemeClr val="accent1"/>
+  <a:schemeClr val="accent2"/>
+  <a:schemeClr val="accent3"/>
+  <a:schemeClr val="accent4"/>
+  <a:schemeClr val="accent5"/>
+  <a:schemeClr val="accent6"/>
+  <cs:variation/>
+  <cs:variation>
+    <a:lumMod val="60000"/>
+  </cs:variation>
+  <cs:variation>
+    <a:lumMod val="80000"/>
+    <a:lumOff val="20000"/>
+  </cs:variation>
+  <cs:variation>
+    <a:lumMod val="80000"/>
+  </cs:variation>
+  <cs:variation>
+    <a:lumMod val="60000"/>
+    <a:lumOff val="40000"/>
+  </cs:variation>
+  <cs:variation>
+    <a:lumMod val="50000"/>
+  </cs:variation>
+  <cs:variation>
+    <a:lumMod val="70000"/>
+    <a:lumOff val="30000"/>
+  </cs:variation>
+  <cs:variation>
+    <a:lumMod val="70000"/>
+  </cs:variation>
+  <cs:variation>
+    <a:lumMod val="50000"/>
+    <a:lumOff val="50000"/>
+  </cs:variation>
+</cs:colorStyle>
+</file>
+
+<file path=word/charts/style1.xml><?xml version="1.0" encoding="utf-8"?>
+<cs:chartStyle xmlns:cs="http://schemas.microsoft.com/office/drawing/2012/chartStyle" xmlns:a="http://schemas.openxmlformats.org/drawingml/2006/main" id="201">
+  <cs:axisTitle>
+    <cs:lnRef idx="0"/>
+    <cs:fillRef idx="0"/>
+    <cs:effectRef idx="0"/>
+    <cs:fontRef idx="minor">
+      <a:schemeClr val="tx1"/>
+    </cs:fontRef>
+    <cs:defRPr sz="1000" kern="1200"/>
+  </cs:axisTitle>
+  <cs:categoryAxis>
+    <cs:lnRef idx="0"/>
+    <cs:fillRef idx="0"/>
+    <cs:effectRef idx="0"/>
+    <cs:fontRef idx="minor">
+      <a:schemeClr val="tx1"/>
+    </cs:fontRef>
+    <cs:spPr>
+      <a:ln w="9525" cap="flat" cmpd="sng" algn="ctr">
+        <a:solidFill>
+          <a:schemeClr val="tx1">
+            <a:lumMod val="15000"/>
+            <a:lumOff val="85000"/>
+          </a:schemeClr>
+        </a:solidFill>
+        <a:round/>
+      </a:ln>
+    </cs:spPr>
+    <cs:defRPr sz="900" kern="1200"/>
+  </cs:categoryAxis>
+  <cs:chartArea mods="allowNoFillOverride allowNoLineOverride">
+    <cs:lnRef idx="0"/>
+    <cs:fillRef idx="0"/>
+    <cs:effectRef idx="0"/>
+    <cs:fontRef idx="minor">
+      <a:schemeClr val="tx1"/>
+    </cs:fontRef>
+    <cs:spPr>
+      <a:solidFill>
+        <a:schemeClr val="bg1"/>
+      </a:solidFill>
+      <a:ln w="9525" cap="flat" cmpd="sng" algn="ctr">
+        <a:solidFill>
+          <a:schemeClr val="tx1">
+            <a:lumMod val="15000"/>
+            <a:lumOff val="85000"/>
+          </a:schemeClr>
+        </a:solidFill>
+        <a:round/>
+      </a:ln>
+    </cs:spPr>
+    <cs:defRPr sz="1000" kern="1200"/>
+  </cs:chartArea>
+  <cs:dataLabel>
+    <cs:lnRef idx="0"/>
+    <cs:fillRef idx="0"/>
+    <cs:effectRef idx="0"/>
+    <cs:fontRef idx="minor">
+      <a:schemeClr val="tx1"/>
+    </cs:fontRef>
+    <cs:defRPr sz="900" kern="1200"/>
+  </cs:dataLabel>
+  <cs:dataLabelCallout>
+    <cs:lnRef idx="0"/>
+    <cs:fillRef idx="0"/>
+    <cs:effectRef idx="0"/>
+    <cs:fontRef idx="minor">
+      <a:schemeClr val="dk1"/>
+    </cs:fontRef>
+    <cs:spPr>
+      <a:solidFill>
+        <a:schemeClr val="lt1"/>
+      </a:solidFill>
+      <a:ln>
+        <a:solidFill>
+          <a:schemeClr val="dk1">
+            <a:lumMod val="25000"/>
+            <a:lumOff val="75000"/>
+          </a:schemeClr>
+        </a:solidFill>
+      </a:ln>
+    </cs:spPr>
+    <cs:defRPr sz="900" kern="1200"/>
+    <cs:bodyPr rot="0" spcFirstLastPara="1" vertOverflow="clip" horzOverflow="clip" vert="horz" wrap="square" lIns="36576" tIns="18288" rIns="36576" bIns="18288" anchor="ctr" anchorCtr="1">
+      <a:spAutoFit/>
+    </cs:bodyPr>
+  </cs:dataLabelCallout>
+  <cs:dataPoint>
+    <cs:lnRef idx="0"/>
+    <cs:fillRef idx="1">
+      <cs:styleClr val="auto"/>
+    </cs:fillRef>
+    <cs:effectRef idx="0"/>
+    <cs:fontRef idx="minor">
+      <a:schemeClr val="tx1"/>
+    </cs:fontRef>
+  </cs:dataPoint>
+  <cs:dataPoint3D>
+    <cs:lnRef idx="0"/>
+    <cs:fillRef idx="1">
+      <cs:styleClr val="auto"/>
+    </cs:fillRef>
+    <cs:effectRef idx="0"/>
+    <cs:fontRef idx="minor">
+      <a:schemeClr val="tx1"/>
+    </cs:fontRef>
+  </cs:dataPoint3D>
+  <cs:dataPointLine>
+    <cs:lnRef idx="0">
+      <cs:styleClr val="auto"/>
+    </cs:lnRef>
+    <cs:fillRef idx="1"/>
+    <cs:effectRef idx="0"/>
+    <cs:fontRef idx="minor">
+      <a:schemeClr val="tx1"/>
+    </cs:fontRef>
+    <cs:spPr>
+      <a:ln w="28575" cap="rnd">
+        <a:solidFill>
+          <a:schemeClr val="phClr"/>
+        </a:solidFill>
+        <a:round/>
+      </a:ln>
+    </cs:spPr>
+  </cs:dataPointLine>
+  <cs:dataPointMarker>
+    <cs:lnRef idx="0">
+      <cs:styleClr val="auto"/>
+    </cs:lnRef>
+    <cs:fillRef idx="1">
+      <cs:styleClr val="auto"/>
+    </cs:fillRef>
+    <cs:effectRef idx="0"/>
+    <cs:fontRef idx="minor">
+      <a:schemeClr val="tx1"/>
+    </cs:fontRef>
+    <cs:spPr>
+      <a:ln w="9525">
+        <a:solidFill>
+          <a:schemeClr val="phClr"/>
+        </a:solidFill>
+      </a:ln>
+    </cs:spPr>
+  </cs:dataPointMarker>
+  <cs:dataPointMarkerLayout symbol="circle" size="5"/>
+  <cs:dataPointWireframe>
+    <cs:lnRef idx="0">
+      <cs:styleClr val="auto"/>
+    </cs:lnRef>
+    <cs:fillRef idx="1"/>
+    <cs:effectRef idx="0"/>
+    <cs:fontRef idx="minor">
+      <a:schemeClr val="tx1"/>
+    </cs:fontRef>
+    <cs:spPr>
+      <a:ln w="9525" cap="rnd">
+        <a:solidFill>
+          <a:schemeClr val="phClr"/>
+        </a:solidFill>
+        <a:round/>
+      </a:ln>
+    </cs:spPr>
+  </cs:dataPointWireframe>
+  <cs:dataTable>
+    <cs:lnRef idx="0"/>
+    <cs:fillRef idx="0"/>
+    <cs:effectRef idx="0"/>
+    <cs:fontRef idx="minor">
+      <a:schemeClr val="tx1"/>
+    </cs:fontRef>
+    <cs:spPr>
+      <a:noFill/>
+      <a:ln w="9525" cap="flat" cmpd="sng" algn="ctr">
+        <a:solidFill>
+          <a:schemeClr val="tx1">
+            <a:lumMod val="15000"/>
+            <a:lumOff val="85000"/>
+          </a:schemeClr>
+        </a:solidFill>
+        <a:round/>
+      </a:ln>
+    </cs:spPr>
+    <cs:defRPr sz="900" kern="1200"/>
+  </cs:dataTable>
+  <cs:downBar>
+    <cs:lnRef idx="0"/>
+    <cs:fillRef idx="0"/>
+    <cs:effectRef idx="0"/>
+    <cs:fontRef idx="minor">
+      <a:schemeClr val="dk1"/>
+    </cs:fontRef>
+    <cs:spPr>
+      <a:solidFill>
+        <a:schemeClr val="dk1">
+          <a:lumMod val="65000"/>
+          <a:lumOff val="35000"/>
+        </a:schemeClr>
+      </a:solidFill>
+      <a:ln w="9525">
+        <a:solidFill>
+          <a:schemeClr val="tx1">
+            <a:lumMod val="65000"/>
+            <a:lumOff val="35000"/>
+          </a:schemeClr>
+        </a:solidFill>
+      </a:ln>
+    </cs:spPr>
+  </cs:downBar>
+  <cs:dropLine>
+    <cs:lnRef idx="0"/>
+    <cs:fillRef idx="0"/>
+    <cs:effectRef idx="0"/>
+    <cs:fontRef idx="minor">
+      <a:schemeClr val="tx1"/>
+    </cs:fontRef>
+    <cs:spPr>
+      <a:ln w="9525" cap="flat" cmpd="sng" algn="ctr">
+        <a:solidFill>
+          <a:schemeClr val="tx1">
+            <a:lumMod val="35000"/>
+            <a:lumOff val="65000"/>
+          </a:schemeClr>
+        </a:solidFill>
+        <a:round/>
+      </a:ln>
+    </cs:spPr>
+  </cs:dropLine>
+  <cs:errorBar>
+    <cs:lnRef idx="0"/>
+    <cs:fillRef idx="0"/>
+    <cs:effectRef idx="0"/>
+    <cs:fontRef idx="minor">
+      <a:schemeClr val="tx1"/>
+    </cs:fontRef>
+    <cs:spPr>
+      <a:ln w="9525" cap="flat" cmpd="sng" algn="ctr">
+        <a:solidFill>
+          <a:schemeClr val="tx1">
+            <a:lumMod val="65000"/>
+            <a:lumOff val="35000"/>
+          </a:schemeClr>
+        </a:solidFill>
+        <a:round/>
+      </a:ln>
+    </cs:spPr>
+  </cs:errorBar>
+  <cs:floor>
+    <cs:lnRef idx="0"/>
+    <cs:fillRef idx="0"/>
+    <cs:effectRef idx="0"/>
+    <cs:fontRef idx="minor">
+      <a:schemeClr val="tx1"/>
+    </cs:fontRef>
+    <cs:spPr>
+      <a:noFill/>
+      <a:ln>
+        <a:noFill/>
+      </a:ln>
+    </cs:spPr>
+  </cs:floor>
+  <cs:gridlineMajor>
+    <cs:lnRef idx="0"/>
+    <cs:fillRef idx="0"/>
+    <cs:effectRef idx="0"/>
+    <cs:fontRef idx="minor">
+      <a:schemeClr val="tx1"/>
+    </cs:fontRef>
+    <cs:spPr>
+      <a:ln w="9525" cap="flat" cmpd="sng" algn="ctr">
+        <a:solidFill>
+          <a:schemeClr val="tx1">
+            <a:lumMod val="15000"/>
+            <a:lumOff val="85000"/>
+          </a:schemeClr>
+        </a:solidFill>
+        <a:round/>
+      </a:ln>
+    </cs:spPr>
+  </cs:gridlineMajor>
+  <cs:gridlineMinor>
+    <cs:lnRef idx="0"/>
+    <cs:fillRef idx="0"/>
+    <cs:effectRef idx="0"/>
+    <cs:fontRef idx="minor">
+      <a:schemeClr val="tx1"/>
+    </cs:fontRef>
+    <cs:spPr>
+      <a:ln w="9525" cap="flat" cmpd="sng" algn="ctr">
+        <a:solidFill>
+          <a:schemeClr val="tx1">
+            <a:lumMod val="5000"/>
+            <a:lumOff val="95000"/>
+          </a:schemeClr>
+        </a:solidFill>
+        <a:round/>
+      </a:ln>
+    </cs:spPr>
+  </cs:gridlineMinor>
+  <cs:hiLoLine>
+    <cs:lnRef idx="0"/>
+    <cs:fillRef idx="0"/>
+    <cs:effectRef idx="0"/>
+    <cs:fontRef idx="minor">
+      <a:schemeClr val="tx1"/>
+    </cs:fontRef>
+    <cs:spPr>
+      <a:ln w="9525" cap="flat" cmpd="sng" algn="ctr">
+        <a:solidFill>
+          <a:schemeClr val="tx1">
+            <a:lumMod val="75000"/>
+            <a:lumOff val="25000"/>
+          </a:schemeClr>
+        </a:solidFill>
+        <a:round/>
+      </a:ln>
+    </cs:spPr>
+  </cs:hiLoLine>
+  <cs:leaderLine>
+    <cs:lnRef idx="0"/>
+    <cs:fillRef idx="0"/>
+    <cs:effectRef idx="0"/>
+    <cs:fontRef idx="minor">
+      <a:schemeClr val="tx1"/>
+    </cs:fontRef>
+    <cs:spPr>
+      <a:ln w="9525" cap="flat" cmpd="sng" algn="ctr">
+        <a:solidFill>
+          <a:schemeClr val="tx1">
+            <a:lumMod val="35000"/>
+            <a:lumOff val="65000"/>
+          </a:schemeClr>
+        </a:solidFill>
+        <a:round/>
+      </a:ln>
+    </cs:spPr>
+  </cs:leaderLine>
+  <cs:legend>
+    <cs:lnRef idx="0"/>
+    <cs:fillRef idx="0"/>
+    <cs:effectRef idx="0"/>
+    <cs:fontRef idx="minor">
+      <a:schemeClr val="tx1"/>
+    </cs:fontRef>
+    <cs:defRPr sz="900" kern="1200"/>
+  </cs:legend>
+  <cs:plotArea mods="allowNoFillOverride allowNoLineOverride">
+    <cs:lnRef idx="0"/>
+    <cs:fillRef idx="0"/>
+    <cs:effectRef idx="0"/>
+    <cs:fontRef idx="minor">
+      <a:schemeClr val="tx1"/>
+    </cs:fontRef>
+  </cs:plotArea>
+  <cs:plotArea3D mods="allowNoFillOverride allowNoLineOverride">
+    <cs:lnRef idx="0"/>
+    <cs:fillRef idx="0"/>
+    <cs:effectRef idx="0"/>
+    <cs:fontRef idx="minor">
+      <a:schemeClr val="tx1"/>
+    </cs:fontRef>
+  </cs:plotArea3D>
+  <cs:seriesAxis>
+    <cs:lnRef idx="0"/>
+    <cs:fillRef idx="0"/>
+    <cs:effectRef idx="0"/>
+    <cs:fontRef idx="minor">
+      <a:schemeClr val="tx1"/>
+    </cs:fontRef>
+    <cs:defRPr sz="900" kern="1200"/>
+  </cs:seriesAxis>
+  <cs:seriesLine>
+    <cs:lnRef idx="0"/>
+    <cs:fillRef idx="0"/>
+    <cs:effectRef idx="0"/>
+    <cs:fontRef idx="minor">
+      <a:schemeClr val="tx1"/>
+    </cs:fontRef>
+    <cs:spPr>
+      <a:ln w="9525" cap="flat" cmpd="sng" algn="ctr">
+        <a:solidFill>
+          <a:schemeClr val="tx1">
+            <a:lumMod val="35000"/>
+            <a:lumOff val="65000"/>
+          </a:schemeClr>
+        </a:solidFill>
+        <a:round/>
+      </a:ln>
+    </cs:spPr>
+  </cs:seriesLine>
+  <cs:title>
+    <cs:lnRef idx="0"/>
+    <cs:fillRef idx="0"/>
+    <cs:effectRef idx="0"/>
+    <cs:fontRef idx="minor">
+      <a:schemeClr val="tx1"/>
+    </cs:fontRef>
+    <cs:defRPr sz="1400" b="0" kern="1200" spc="0" baseline="0"/>
+  </cs:title>
+  <cs:trendline>
+    <cs:lnRef idx="0">
+      <cs:styleClr val="auto"/>
+    </cs:lnRef>
+    <cs:fillRef idx="0"/>
+    <cs:effectRef idx="0"/>
+    <cs:fontRef idx="minor">
+      <a:schemeClr val="tx1"/>
+    </cs:fontRef>
+    <cs:spPr>
+      <a:ln w="19050" cap="rnd">
+        <a:solidFill>
+          <a:schemeClr val="phClr"/>
+        </a:solidFill>
+        <a:prstDash val="sysDot"/>
+      </a:ln>
+    </cs:spPr>
+  </cs:trendline>
+  <cs:trendlineLabel>
+    <cs:lnRef idx="0"/>
+    <cs:fillRef idx="0"/>
+    <cs:effectRef idx="0"/>
+    <cs:fontRef idx="minor">
+      <a:schemeClr val="tx1"/>
+    </cs:fontRef>
+    <cs:defRPr sz="900" kern="1200"/>
+  </cs:trendlineLabel>
+  <cs:upBar>
+    <cs:lnRef idx="0"/>
+    <cs:fillRef idx="0"/>
+    <cs:effectRef idx="0"/>
+    <cs:fontRef idx="minor">
+      <a:schemeClr val="dk1"/>
+    </cs:fontRef>
+    <cs:spPr>
+      <a:solidFill>
+        <a:schemeClr val="lt1"/>
+      </a:solidFill>
+      <a:ln w="9525">
+        <a:solidFill>
+          <a:schemeClr val="tx1">
+            <a:lumMod val="15000"/>
+            <a:lumOff val="85000"/>
+          </a:schemeClr>
+        </a:solidFill>
+      </a:ln>
+    </cs:spPr>
+  </cs:upBar>
+  <cs:valueAxis>
+    <cs:lnRef idx="0"/>
+    <cs:fillRef idx="0"/>
+    <cs:effectRef idx="0"/>
+    <cs:fontRef idx="minor">
+      <a:schemeClr val="tx1"/>
+    </cs:fontRef>
+    <cs:defRPr sz="900" kern="1200"/>
+  </cs:valueAxis>
+  <cs:wall>
+    <cs:lnRef idx="0"/>
+    <cs:fillRef idx="0"/>
+    <cs:effectRef idx="0"/>
+    <cs:fontRef idx="minor">
+      <a:schemeClr val="tx1"/>
+    </cs:fontRef>
+    <cs:spPr>
+      <a:noFill/>
+      <a:ln>
+        <a:noFill/>
+      </a:ln>
+    </cs:spPr>
+  </cs:wall>
+</cs:chartStyle>
+</file>
+
 <file path=word/theme/theme1.xml><?xml version="1.0" encoding="utf-8"?>
 <a:theme xmlns:a="http://schemas.openxmlformats.org/drawingml/2006/main" name="Motív balíka Office">
   <a:themeElements>
@@ -3447,7 +4433,7 @@
 </file>
 
 <file path=customXml/itemProps1.xml><?xml version="1.0" encoding="utf-8"?>
-<ds:datastoreItem xmlns:ds="http://schemas.openxmlformats.org/officeDocument/2006/customXml" ds:itemID="{D26C0FE6-5E6A-B741-90AD-EA2ABCBAF4E5}">
+<ds:datastoreItem xmlns:ds="http://schemas.openxmlformats.org/officeDocument/2006/customXml" ds:itemID="{F2B18B0B-25DB-F24A-A145-46F623900FD8}">
   <ds:schemaRefs>
     <ds:schemaRef ds:uri="http://schemas.openxmlformats.org/officeDocument/2006/bibliography"/>
   </ds:schemaRefs>

</xml_diff>

<commit_message>
< SCRUM-14, 5 > <Uprava textu >
</commit_message>
<xml_diff>
--- a/clanok_git.docx
+++ b/clanok_git.docx
@@ -1279,990 +1279,8 @@
         </w:rPr>
         <w:t xml:space="preserve"> </w:t>
       </w:r>
-      <w:proofErr w:type="spellStart"/>
-      <w:r>
-        <w:rPr>
-          <w:rFonts w:ascii="Arial" w:eastAsia="Times New Roman" w:hAnsi="Arial" w:cs="Arial"/>
-          <w:color w:val="000000"/>
-          <w:sz w:val="21"/>
-          <w:szCs w:val="21"/>
-          <w:shd w:val="clear" w:color="auto" w:fill="FFFFFF"/>
-          <w:lang w:eastAsia="sk-SK"/>
-        </w:rPr>
-        <w:t>bibendum</w:t>
-      </w:r>
-      <w:proofErr w:type="spellEnd"/>
-      <w:r>
-        <w:rPr>
-          <w:rFonts w:ascii="Arial" w:eastAsia="Times New Roman" w:hAnsi="Arial" w:cs="Arial"/>
-          <w:color w:val="000000"/>
-          <w:sz w:val="21"/>
-          <w:szCs w:val="21"/>
-          <w:shd w:val="clear" w:color="auto" w:fill="FFFFFF"/>
-          <w:lang w:eastAsia="sk-SK"/>
-        </w:rPr>
-        <w:t xml:space="preserve"> </w:t>
-      </w:r>
-      <w:proofErr w:type="spellStart"/>
-      <w:r>
-        <w:rPr>
-          <w:rFonts w:ascii="Arial" w:eastAsia="Times New Roman" w:hAnsi="Arial" w:cs="Arial"/>
-          <w:color w:val="000000"/>
-          <w:sz w:val="21"/>
-          <w:szCs w:val="21"/>
-          <w:shd w:val="clear" w:color="auto" w:fill="FFFFFF"/>
-          <w:lang w:eastAsia="sk-SK"/>
-        </w:rPr>
-        <w:t>porttitor</w:t>
-      </w:r>
-      <w:proofErr w:type="spellEnd"/>
-      <w:r>
-        <w:rPr>
-          <w:rFonts w:ascii="Arial" w:eastAsia="Times New Roman" w:hAnsi="Arial" w:cs="Arial"/>
-          <w:color w:val="000000"/>
-          <w:sz w:val="21"/>
-          <w:szCs w:val="21"/>
-          <w:shd w:val="clear" w:color="auto" w:fill="FFFFFF"/>
-          <w:lang w:eastAsia="sk-SK"/>
-        </w:rPr>
-        <w:t xml:space="preserve"> eros </w:t>
-      </w:r>
-      <w:proofErr w:type="spellStart"/>
-      <w:r>
-        <w:rPr>
-          <w:rFonts w:ascii="Arial" w:eastAsia="Times New Roman" w:hAnsi="Arial" w:cs="Arial"/>
-          <w:color w:val="000000"/>
-          <w:sz w:val="21"/>
-          <w:szCs w:val="21"/>
-          <w:shd w:val="clear" w:color="auto" w:fill="FFFFFF"/>
-          <w:lang w:eastAsia="sk-SK"/>
-        </w:rPr>
-        <w:t>ut</w:t>
-      </w:r>
-      <w:proofErr w:type="spellEnd"/>
-      <w:r>
-        <w:rPr>
-          <w:rFonts w:ascii="Arial" w:eastAsia="Times New Roman" w:hAnsi="Arial" w:cs="Arial"/>
-          <w:color w:val="000000"/>
-          <w:sz w:val="21"/>
-          <w:szCs w:val="21"/>
-          <w:shd w:val="clear" w:color="auto" w:fill="FFFFFF"/>
-          <w:lang w:eastAsia="sk-SK"/>
-        </w:rPr>
-        <w:t xml:space="preserve"> </w:t>
-      </w:r>
-      <w:proofErr w:type="spellStart"/>
-      <w:r>
-        <w:rPr>
-          <w:rFonts w:ascii="Arial" w:eastAsia="Times New Roman" w:hAnsi="Arial" w:cs="Arial"/>
-          <w:color w:val="000000"/>
-          <w:sz w:val="21"/>
-          <w:szCs w:val="21"/>
-          <w:shd w:val="clear" w:color="auto" w:fill="FFFFFF"/>
-          <w:lang w:eastAsia="sk-SK"/>
-        </w:rPr>
-        <w:t>tincidunt</w:t>
-      </w:r>
-      <w:proofErr w:type="spellEnd"/>
-      <w:r>
-        <w:rPr>
-          <w:rFonts w:ascii="Arial" w:eastAsia="Times New Roman" w:hAnsi="Arial" w:cs="Arial"/>
-          <w:color w:val="000000"/>
-          <w:sz w:val="21"/>
-          <w:szCs w:val="21"/>
-          <w:shd w:val="clear" w:color="auto" w:fill="FFFFFF"/>
-          <w:lang w:eastAsia="sk-SK"/>
-        </w:rPr>
-        <w:t xml:space="preserve">. </w:t>
-      </w:r>
-      <w:proofErr w:type="spellStart"/>
-      <w:r>
-        <w:rPr>
-          <w:rFonts w:ascii="Arial" w:eastAsia="Times New Roman" w:hAnsi="Arial" w:cs="Arial"/>
-          <w:color w:val="000000"/>
-          <w:sz w:val="21"/>
-          <w:szCs w:val="21"/>
-          <w:shd w:val="clear" w:color="auto" w:fill="FFFFFF"/>
-          <w:lang w:eastAsia="sk-SK"/>
-        </w:rPr>
-        <w:t>Nullam</w:t>
-      </w:r>
-      <w:proofErr w:type="spellEnd"/>
-      <w:r>
-        <w:rPr>
-          <w:rFonts w:ascii="Arial" w:eastAsia="Times New Roman" w:hAnsi="Arial" w:cs="Arial"/>
-          <w:color w:val="000000"/>
-          <w:sz w:val="21"/>
-          <w:szCs w:val="21"/>
-          <w:shd w:val="clear" w:color="auto" w:fill="FFFFFF"/>
-          <w:lang w:eastAsia="sk-SK"/>
-        </w:rPr>
-        <w:t xml:space="preserve"> </w:t>
-      </w:r>
-      <w:proofErr w:type="spellStart"/>
-      <w:r>
-        <w:rPr>
-          <w:rFonts w:ascii="Arial" w:eastAsia="Times New Roman" w:hAnsi="Arial" w:cs="Arial"/>
-          <w:color w:val="000000"/>
-          <w:sz w:val="21"/>
-          <w:szCs w:val="21"/>
-          <w:shd w:val="clear" w:color="auto" w:fill="FFFFFF"/>
-          <w:lang w:eastAsia="sk-SK"/>
-        </w:rPr>
-        <w:t>orci</w:t>
-      </w:r>
-      <w:proofErr w:type="spellEnd"/>
-      <w:r>
-        <w:rPr>
-          <w:rFonts w:ascii="Arial" w:eastAsia="Times New Roman" w:hAnsi="Arial" w:cs="Arial"/>
-          <w:color w:val="000000"/>
-          <w:sz w:val="21"/>
-          <w:szCs w:val="21"/>
-          <w:shd w:val="clear" w:color="auto" w:fill="FFFFFF"/>
-          <w:lang w:eastAsia="sk-SK"/>
-        </w:rPr>
-        <w:t xml:space="preserve"> </w:t>
-      </w:r>
-      <w:proofErr w:type="spellStart"/>
-      <w:r>
-        <w:rPr>
-          <w:rFonts w:ascii="Arial" w:eastAsia="Times New Roman" w:hAnsi="Arial" w:cs="Arial"/>
-          <w:color w:val="000000"/>
-          <w:sz w:val="21"/>
-          <w:szCs w:val="21"/>
-          <w:shd w:val="clear" w:color="auto" w:fill="FFFFFF"/>
-          <w:lang w:eastAsia="sk-SK"/>
-        </w:rPr>
-        <w:t>magna</w:t>
-      </w:r>
-      <w:proofErr w:type="spellEnd"/>
-      <w:r>
-        <w:rPr>
-          <w:rFonts w:ascii="Arial" w:eastAsia="Times New Roman" w:hAnsi="Arial" w:cs="Arial"/>
-          <w:color w:val="000000"/>
-          <w:sz w:val="21"/>
-          <w:szCs w:val="21"/>
-          <w:shd w:val="clear" w:color="auto" w:fill="FFFFFF"/>
-          <w:lang w:eastAsia="sk-SK"/>
-        </w:rPr>
-        <w:t xml:space="preserve">, </w:t>
-      </w:r>
-      <w:proofErr w:type="spellStart"/>
-      <w:r>
-        <w:rPr>
-          <w:rFonts w:ascii="Arial" w:eastAsia="Times New Roman" w:hAnsi="Arial" w:cs="Arial"/>
-          <w:color w:val="000000"/>
-          <w:sz w:val="21"/>
-          <w:szCs w:val="21"/>
-          <w:shd w:val="clear" w:color="auto" w:fill="FFFFFF"/>
-          <w:lang w:eastAsia="sk-SK"/>
-        </w:rPr>
-        <w:t>condimentum</w:t>
-      </w:r>
-      <w:proofErr w:type="spellEnd"/>
-      <w:r>
-        <w:rPr>
-          <w:rFonts w:ascii="Arial" w:eastAsia="Times New Roman" w:hAnsi="Arial" w:cs="Arial"/>
-          <w:color w:val="000000"/>
-          <w:sz w:val="21"/>
-          <w:szCs w:val="21"/>
-          <w:shd w:val="clear" w:color="auto" w:fill="FFFFFF"/>
-          <w:lang w:eastAsia="sk-SK"/>
-        </w:rPr>
-        <w:t xml:space="preserve"> </w:t>
-      </w:r>
-      <w:proofErr w:type="spellStart"/>
-      <w:r>
-        <w:rPr>
-          <w:rFonts w:ascii="Arial" w:eastAsia="Times New Roman" w:hAnsi="Arial" w:cs="Arial"/>
-          <w:color w:val="000000"/>
-          <w:sz w:val="21"/>
-          <w:szCs w:val="21"/>
-          <w:shd w:val="clear" w:color="auto" w:fill="FFFFFF"/>
-          <w:lang w:eastAsia="sk-SK"/>
-        </w:rPr>
-        <w:t>condimentum</w:t>
-      </w:r>
-      <w:proofErr w:type="spellEnd"/>
-      <w:r>
-        <w:rPr>
-          <w:rFonts w:ascii="Arial" w:eastAsia="Times New Roman" w:hAnsi="Arial" w:cs="Arial"/>
-          <w:color w:val="000000"/>
-          <w:sz w:val="21"/>
-          <w:szCs w:val="21"/>
-          <w:shd w:val="clear" w:color="auto" w:fill="FFFFFF"/>
-          <w:lang w:eastAsia="sk-SK"/>
-        </w:rPr>
-        <w:t xml:space="preserve"> </w:t>
-      </w:r>
-      <w:proofErr w:type="spellStart"/>
-      <w:r>
-        <w:rPr>
-          <w:rFonts w:ascii="Arial" w:eastAsia="Times New Roman" w:hAnsi="Arial" w:cs="Arial"/>
-          <w:color w:val="000000"/>
-          <w:sz w:val="21"/>
-          <w:szCs w:val="21"/>
-          <w:shd w:val="clear" w:color="auto" w:fill="FFFFFF"/>
-          <w:lang w:eastAsia="sk-SK"/>
-        </w:rPr>
-        <w:t>pulvinar</w:t>
-      </w:r>
-      <w:proofErr w:type="spellEnd"/>
-      <w:r>
-        <w:rPr>
-          <w:rFonts w:ascii="Arial" w:eastAsia="Times New Roman" w:hAnsi="Arial" w:cs="Arial"/>
-          <w:color w:val="000000"/>
-          <w:sz w:val="21"/>
-          <w:szCs w:val="21"/>
-          <w:shd w:val="clear" w:color="auto" w:fill="FFFFFF"/>
-          <w:lang w:eastAsia="sk-SK"/>
-        </w:rPr>
-        <w:t xml:space="preserve"> </w:t>
-      </w:r>
-      <w:proofErr w:type="spellStart"/>
-      <w:r>
-        <w:rPr>
-          <w:rFonts w:ascii="Arial" w:eastAsia="Times New Roman" w:hAnsi="Arial" w:cs="Arial"/>
-          <w:color w:val="000000"/>
-          <w:sz w:val="21"/>
-          <w:szCs w:val="21"/>
-          <w:shd w:val="clear" w:color="auto" w:fill="FFFFFF"/>
-          <w:lang w:eastAsia="sk-SK"/>
-        </w:rPr>
-        <w:t>sit</w:t>
-      </w:r>
-      <w:proofErr w:type="spellEnd"/>
-      <w:r>
-        <w:rPr>
-          <w:rFonts w:ascii="Arial" w:eastAsia="Times New Roman" w:hAnsi="Arial" w:cs="Arial"/>
-          <w:color w:val="000000"/>
-          <w:sz w:val="21"/>
-          <w:szCs w:val="21"/>
-          <w:shd w:val="clear" w:color="auto" w:fill="FFFFFF"/>
-          <w:lang w:eastAsia="sk-SK"/>
-        </w:rPr>
-        <w:t xml:space="preserve"> </w:t>
-      </w:r>
-      <w:proofErr w:type="spellStart"/>
-      <w:r>
-        <w:rPr>
-          <w:rFonts w:ascii="Arial" w:eastAsia="Times New Roman" w:hAnsi="Arial" w:cs="Arial"/>
-          <w:color w:val="000000"/>
-          <w:sz w:val="21"/>
-          <w:szCs w:val="21"/>
-          <w:shd w:val="clear" w:color="auto" w:fill="FFFFFF"/>
-          <w:lang w:eastAsia="sk-SK"/>
-        </w:rPr>
-        <w:t>amet</w:t>
-      </w:r>
-      <w:proofErr w:type="spellEnd"/>
-      <w:r>
-        <w:rPr>
-          <w:rFonts w:ascii="Arial" w:eastAsia="Times New Roman" w:hAnsi="Arial" w:cs="Arial"/>
-          <w:color w:val="000000"/>
-          <w:sz w:val="21"/>
-          <w:szCs w:val="21"/>
-          <w:shd w:val="clear" w:color="auto" w:fill="FFFFFF"/>
-          <w:lang w:eastAsia="sk-SK"/>
-        </w:rPr>
-        <w:t xml:space="preserve">, </w:t>
-      </w:r>
-      <w:proofErr w:type="spellStart"/>
-      <w:r>
-        <w:rPr>
-          <w:rFonts w:ascii="Arial" w:eastAsia="Times New Roman" w:hAnsi="Arial" w:cs="Arial"/>
-          <w:color w:val="000000"/>
-          <w:sz w:val="21"/>
-          <w:szCs w:val="21"/>
-          <w:shd w:val="clear" w:color="auto" w:fill="FFFFFF"/>
-          <w:lang w:eastAsia="sk-SK"/>
-        </w:rPr>
-        <w:t>maximus</w:t>
-      </w:r>
-      <w:proofErr w:type="spellEnd"/>
-      <w:r>
-        <w:rPr>
-          <w:rFonts w:ascii="Arial" w:eastAsia="Times New Roman" w:hAnsi="Arial" w:cs="Arial"/>
-          <w:color w:val="000000"/>
-          <w:sz w:val="21"/>
-          <w:szCs w:val="21"/>
-          <w:shd w:val="clear" w:color="auto" w:fill="FFFFFF"/>
-          <w:lang w:eastAsia="sk-SK"/>
-        </w:rPr>
-        <w:t xml:space="preserve"> vitae </w:t>
-      </w:r>
-      <w:proofErr w:type="spellStart"/>
-      <w:r>
-        <w:rPr>
-          <w:rFonts w:ascii="Arial" w:eastAsia="Times New Roman" w:hAnsi="Arial" w:cs="Arial"/>
-          <w:color w:val="000000"/>
-          <w:sz w:val="21"/>
-          <w:szCs w:val="21"/>
-          <w:shd w:val="clear" w:color="auto" w:fill="FFFFFF"/>
-          <w:lang w:eastAsia="sk-SK"/>
-        </w:rPr>
-        <w:t>est</w:t>
-      </w:r>
-      <w:proofErr w:type="spellEnd"/>
-      <w:r>
-        <w:rPr>
-          <w:rFonts w:ascii="Arial" w:eastAsia="Times New Roman" w:hAnsi="Arial" w:cs="Arial"/>
-          <w:color w:val="000000"/>
-          <w:sz w:val="21"/>
-          <w:szCs w:val="21"/>
-          <w:shd w:val="clear" w:color="auto" w:fill="FFFFFF"/>
-          <w:lang w:eastAsia="sk-SK"/>
-        </w:rPr>
-        <w:t xml:space="preserve">. </w:t>
-      </w:r>
-      <w:proofErr w:type="spellStart"/>
-      <w:r>
-        <w:rPr>
-          <w:rFonts w:ascii="Arial" w:eastAsia="Times New Roman" w:hAnsi="Arial" w:cs="Arial"/>
-          <w:color w:val="000000"/>
-          <w:sz w:val="21"/>
-          <w:szCs w:val="21"/>
-          <w:shd w:val="clear" w:color="auto" w:fill="FFFFFF"/>
-          <w:lang w:eastAsia="sk-SK"/>
-        </w:rPr>
-        <w:t>Nulla</w:t>
-      </w:r>
-      <w:proofErr w:type="spellEnd"/>
-      <w:r>
-        <w:rPr>
-          <w:rFonts w:ascii="Arial" w:eastAsia="Times New Roman" w:hAnsi="Arial" w:cs="Arial"/>
-          <w:color w:val="000000"/>
-          <w:sz w:val="21"/>
-          <w:szCs w:val="21"/>
-          <w:shd w:val="clear" w:color="auto" w:fill="FFFFFF"/>
-          <w:lang w:eastAsia="sk-SK"/>
-        </w:rPr>
-        <w:t xml:space="preserve"> </w:t>
-      </w:r>
-      <w:proofErr w:type="spellStart"/>
-      <w:r>
-        <w:rPr>
-          <w:rFonts w:ascii="Arial" w:eastAsia="Times New Roman" w:hAnsi="Arial" w:cs="Arial"/>
-          <w:color w:val="000000"/>
-          <w:sz w:val="21"/>
-          <w:szCs w:val="21"/>
-          <w:shd w:val="clear" w:color="auto" w:fill="FFFFFF"/>
-          <w:lang w:eastAsia="sk-SK"/>
-        </w:rPr>
-        <w:t>dignissim</w:t>
-      </w:r>
-      <w:proofErr w:type="spellEnd"/>
-      <w:r>
-        <w:rPr>
-          <w:rFonts w:ascii="Arial" w:eastAsia="Times New Roman" w:hAnsi="Arial" w:cs="Arial"/>
-          <w:color w:val="000000"/>
-          <w:sz w:val="21"/>
-          <w:szCs w:val="21"/>
-          <w:shd w:val="clear" w:color="auto" w:fill="FFFFFF"/>
-          <w:lang w:eastAsia="sk-SK"/>
-        </w:rPr>
-        <w:t xml:space="preserve"> </w:t>
-      </w:r>
-      <w:proofErr w:type="spellStart"/>
-      <w:r>
-        <w:rPr>
-          <w:rFonts w:ascii="Arial" w:eastAsia="Times New Roman" w:hAnsi="Arial" w:cs="Arial"/>
-          <w:color w:val="000000"/>
-          <w:sz w:val="21"/>
-          <w:szCs w:val="21"/>
-          <w:shd w:val="clear" w:color="auto" w:fill="FFFFFF"/>
-          <w:lang w:eastAsia="sk-SK"/>
-        </w:rPr>
-        <w:t>feugiat</w:t>
-      </w:r>
-      <w:proofErr w:type="spellEnd"/>
-      <w:r>
-        <w:rPr>
-          <w:rFonts w:ascii="Arial" w:eastAsia="Times New Roman" w:hAnsi="Arial" w:cs="Arial"/>
-          <w:color w:val="000000"/>
-          <w:sz w:val="21"/>
-          <w:szCs w:val="21"/>
-          <w:shd w:val="clear" w:color="auto" w:fill="FFFFFF"/>
-          <w:lang w:eastAsia="sk-SK"/>
-        </w:rPr>
-        <w:t xml:space="preserve"> </w:t>
-      </w:r>
-      <w:proofErr w:type="spellStart"/>
-      <w:r>
-        <w:rPr>
-          <w:rFonts w:ascii="Arial" w:eastAsia="Times New Roman" w:hAnsi="Arial" w:cs="Arial"/>
-          <w:color w:val="000000"/>
-          <w:sz w:val="21"/>
-          <w:szCs w:val="21"/>
-          <w:shd w:val="clear" w:color="auto" w:fill="FFFFFF"/>
-          <w:lang w:eastAsia="sk-SK"/>
-        </w:rPr>
-        <w:t>placerat</w:t>
-      </w:r>
-      <w:proofErr w:type="spellEnd"/>
-      <w:r>
-        <w:rPr>
-          <w:rFonts w:ascii="Arial" w:eastAsia="Times New Roman" w:hAnsi="Arial" w:cs="Arial"/>
-          <w:color w:val="000000"/>
-          <w:sz w:val="21"/>
-          <w:szCs w:val="21"/>
-          <w:shd w:val="clear" w:color="auto" w:fill="FFFFFF"/>
-          <w:lang w:eastAsia="sk-SK"/>
-        </w:rPr>
-        <w:t xml:space="preserve">. </w:t>
-      </w:r>
-      <w:proofErr w:type="spellStart"/>
-      <w:r>
-        <w:rPr>
-          <w:rFonts w:ascii="Arial" w:eastAsia="Times New Roman" w:hAnsi="Arial" w:cs="Arial"/>
-          <w:color w:val="000000"/>
-          <w:sz w:val="21"/>
-          <w:szCs w:val="21"/>
-          <w:shd w:val="clear" w:color="auto" w:fill="FFFFFF"/>
-          <w:lang w:eastAsia="sk-SK"/>
-        </w:rPr>
-        <w:t>Donec</w:t>
-      </w:r>
-      <w:proofErr w:type="spellEnd"/>
-      <w:r>
-        <w:rPr>
-          <w:rFonts w:ascii="Arial" w:eastAsia="Times New Roman" w:hAnsi="Arial" w:cs="Arial"/>
-          <w:color w:val="000000"/>
-          <w:sz w:val="21"/>
-          <w:szCs w:val="21"/>
-          <w:shd w:val="clear" w:color="auto" w:fill="FFFFFF"/>
-          <w:lang w:eastAsia="sk-SK"/>
-        </w:rPr>
-        <w:t xml:space="preserve"> </w:t>
-      </w:r>
-      <w:proofErr w:type="spellStart"/>
-      <w:r>
-        <w:rPr>
-          <w:rFonts w:ascii="Arial" w:eastAsia="Times New Roman" w:hAnsi="Arial" w:cs="Arial"/>
-          <w:color w:val="000000"/>
-          <w:sz w:val="21"/>
-          <w:szCs w:val="21"/>
-          <w:shd w:val="clear" w:color="auto" w:fill="FFFFFF"/>
-          <w:lang w:eastAsia="sk-SK"/>
-        </w:rPr>
-        <w:t>eu</w:t>
-      </w:r>
-      <w:proofErr w:type="spellEnd"/>
-      <w:r>
-        <w:rPr>
-          <w:rFonts w:ascii="Arial" w:eastAsia="Times New Roman" w:hAnsi="Arial" w:cs="Arial"/>
-          <w:color w:val="000000"/>
-          <w:sz w:val="21"/>
-          <w:szCs w:val="21"/>
-          <w:shd w:val="clear" w:color="auto" w:fill="FFFFFF"/>
-          <w:lang w:eastAsia="sk-SK"/>
-        </w:rPr>
-        <w:t xml:space="preserve"> </w:t>
-      </w:r>
-      <w:proofErr w:type="spellStart"/>
-      <w:r>
-        <w:rPr>
-          <w:rFonts w:ascii="Arial" w:eastAsia="Times New Roman" w:hAnsi="Arial" w:cs="Arial"/>
-          <w:color w:val="000000"/>
-          <w:sz w:val="21"/>
-          <w:szCs w:val="21"/>
-          <w:shd w:val="clear" w:color="auto" w:fill="FFFFFF"/>
-          <w:lang w:eastAsia="sk-SK"/>
-        </w:rPr>
-        <w:t>efficitur</w:t>
-      </w:r>
-      <w:proofErr w:type="spellEnd"/>
-      <w:r>
-        <w:rPr>
-          <w:rFonts w:ascii="Arial" w:eastAsia="Times New Roman" w:hAnsi="Arial" w:cs="Arial"/>
-          <w:color w:val="000000"/>
-          <w:sz w:val="21"/>
-          <w:szCs w:val="21"/>
-          <w:shd w:val="clear" w:color="auto" w:fill="FFFFFF"/>
-          <w:lang w:eastAsia="sk-SK"/>
-        </w:rPr>
-        <w:t xml:space="preserve"> </w:t>
-      </w:r>
-      <w:proofErr w:type="spellStart"/>
-      <w:r>
-        <w:rPr>
-          <w:rFonts w:ascii="Arial" w:eastAsia="Times New Roman" w:hAnsi="Arial" w:cs="Arial"/>
-          <w:color w:val="000000"/>
-          <w:sz w:val="21"/>
-          <w:szCs w:val="21"/>
-          <w:shd w:val="clear" w:color="auto" w:fill="FFFFFF"/>
-          <w:lang w:eastAsia="sk-SK"/>
-        </w:rPr>
-        <w:t>odio</w:t>
-      </w:r>
-      <w:proofErr w:type="spellEnd"/>
-      <w:r>
-        <w:rPr>
-          <w:rFonts w:ascii="Arial" w:eastAsia="Times New Roman" w:hAnsi="Arial" w:cs="Arial"/>
-          <w:color w:val="000000"/>
-          <w:sz w:val="21"/>
-          <w:szCs w:val="21"/>
-          <w:shd w:val="clear" w:color="auto" w:fill="FFFFFF"/>
-          <w:lang w:eastAsia="sk-SK"/>
-        </w:rPr>
-        <w:t xml:space="preserve">. </w:t>
-      </w:r>
-      <w:proofErr w:type="spellStart"/>
-      <w:r>
-        <w:rPr>
-          <w:rFonts w:ascii="Arial" w:eastAsia="Times New Roman" w:hAnsi="Arial" w:cs="Arial"/>
-          <w:color w:val="000000"/>
-          <w:sz w:val="21"/>
-          <w:szCs w:val="21"/>
-          <w:shd w:val="clear" w:color="auto" w:fill="FFFFFF"/>
-          <w:lang w:eastAsia="sk-SK"/>
-        </w:rPr>
-        <w:t>Ut</w:t>
-      </w:r>
-      <w:proofErr w:type="spellEnd"/>
-      <w:r>
-        <w:rPr>
-          <w:rFonts w:ascii="Arial" w:eastAsia="Times New Roman" w:hAnsi="Arial" w:cs="Arial"/>
-          <w:color w:val="000000"/>
-          <w:sz w:val="21"/>
-          <w:szCs w:val="21"/>
-          <w:shd w:val="clear" w:color="auto" w:fill="FFFFFF"/>
-          <w:lang w:eastAsia="sk-SK"/>
-        </w:rPr>
-        <w:t xml:space="preserve"> </w:t>
-      </w:r>
-      <w:proofErr w:type="spellStart"/>
-      <w:r>
-        <w:rPr>
-          <w:rFonts w:ascii="Arial" w:eastAsia="Times New Roman" w:hAnsi="Arial" w:cs="Arial"/>
-          <w:color w:val="000000"/>
-          <w:sz w:val="21"/>
-          <w:szCs w:val="21"/>
-          <w:shd w:val="clear" w:color="auto" w:fill="FFFFFF"/>
-          <w:lang w:eastAsia="sk-SK"/>
-        </w:rPr>
-        <w:t>euismod</w:t>
-      </w:r>
-      <w:proofErr w:type="spellEnd"/>
-      <w:r>
-        <w:rPr>
-          <w:rFonts w:ascii="Arial" w:eastAsia="Times New Roman" w:hAnsi="Arial" w:cs="Arial"/>
-          <w:color w:val="000000"/>
-          <w:sz w:val="21"/>
-          <w:szCs w:val="21"/>
-          <w:shd w:val="clear" w:color="auto" w:fill="FFFFFF"/>
-          <w:lang w:eastAsia="sk-SK"/>
-        </w:rPr>
-        <w:t xml:space="preserve"> </w:t>
-      </w:r>
-      <w:proofErr w:type="spellStart"/>
-      <w:r>
-        <w:rPr>
-          <w:rFonts w:ascii="Arial" w:eastAsia="Times New Roman" w:hAnsi="Arial" w:cs="Arial"/>
-          <w:color w:val="000000"/>
-          <w:sz w:val="21"/>
-          <w:szCs w:val="21"/>
-          <w:shd w:val="clear" w:color="auto" w:fill="FFFFFF"/>
-          <w:lang w:eastAsia="sk-SK"/>
-        </w:rPr>
-        <w:t>felis</w:t>
-      </w:r>
-      <w:proofErr w:type="spellEnd"/>
-      <w:r>
-        <w:rPr>
-          <w:rFonts w:ascii="Arial" w:eastAsia="Times New Roman" w:hAnsi="Arial" w:cs="Arial"/>
-          <w:color w:val="000000"/>
-          <w:sz w:val="21"/>
-          <w:szCs w:val="21"/>
-          <w:shd w:val="clear" w:color="auto" w:fill="FFFFFF"/>
-          <w:lang w:eastAsia="sk-SK"/>
-        </w:rPr>
-        <w:t xml:space="preserve"> et </w:t>
-      </w:r>
-      <w:proofErr w:type="spellStart"/>
-      <w:r>
-        <w:rPr>
-          <w:rFonts w:ascii="Arial" w:eastAsia="Times New Roman" w:hAnsi="Arial" w:cs="Arial"/>
-          <w:color w:val="000000"/>
-          <w:sz w:val="21"/>
-          <w:szCs w:val="21"/>
-          <w:shd w:val="clear" w:color="auto" w:fill="FFFFFF"/>
-          <w:lang w:eastAsia="sk-SK"/>
-        </w:rPr>
-        <w:t>blandit</w:t>
-      </w:r>
-      <w:proofErr w:type="spellEnd"/>
-      <w:r>
-        <w:rPr>
-          <w:rFonts w:ascii="Arial" w:eastAsia="Times New Roman" w:hAnsi="Arial" w:cs="Arial"/>
-          <w:color w:val="000000"/>
-          <w:sz w:val="21"/>
-          <w:szCs w:val="21"/>
-          <w:shd w:val="clear" w:color="auto" w:fill="FFFFFF"/>
-          <w:lang w:eastAsia="sk-SK"/>
-        </w:rPr>
-        <w:t xml:space="preserve"> </w:t>
-      </w:r>
-      <w:proofErr w:type="spellStart"/>
-      <w:r>
-        <w:rPr>
-          <w:rFonts w:ascii="Arial" w:eastAsia="Times New Roman" w:hAnsi="Arial" w:cs="Arial"/>
-          <w:color w:val="000000"/>
-          <w:sz w:val="21"/>
-          <w:szCs w:val="21"/>
-          <w:shd w:val="clear" w:color="auto" w:fill="FFFFFF"/>
-          <w:lang w:eastAsia="sk-SK"/>
-        </w:rPr>
-        <w:t>eleifend</w:t>
-      </w:r>
-      <w:proofErr w:type="spellEnd"/>
-      <w:r>
-        <w:rPr>
-          <w:rFonts w:ascii="Arial" w:eastAsia="Times New Roman" w:hAnsi="Arial" w:cs="Arial"/>
-          <w:color w:val="000000"/>
-          <w:sz w:val="21"/>
-          <w:szCs w:val="21"/>
-          <w:shd w:val="clear" w:color="auto" w:fill="FFFFFF"/>
-          <w:lang w:eastAsia="sk-SK"/>
-        </w:rPr>
-        <w:t xml:space="preserve">. In vitae </w:t>
-      </w:r>
-      <w:proofErr w:type="spellStart"/>
-      <w:r>
-        <w:rPr>
-          <w:rFonts w:ascii="Arial" w:eastAsia="Times New Roman" w:hAnsi="Arial" w:cs="Arial"/>
-          <w:color w:val="000000"/>
-          <w:sz w:val="21"/>
-          <w:szCs w:val="21"/>
-          <w:shd w:val="clear" w:color="auto" w:fill="FFFFFF"/>
-          <w:lang w:eastAsia="sk-SK"/>
-        </w:rPr>
-        <w:t>ligula</w:t>
-      </w:r>
-      <w:proofErr w:type="spellEnd"/>
-      <w:r>
-        <w:rPr>
-          <w:rFonts w:ascii="Arial" w:eastAsia="Times New Roman" w:hAnsi="Arial" w:cs="Arial"/>
-          <w:color w:val="000000"/>
-          <w:sz w:val="21"/>
-          <w:szCs w:val="21"/>
-          <w:shd w:val="clear" w:color="auto" w:fill="FFFFFF"/>
-          <w:lang w:eastAsia="sk-SK"/>
-        </w:rPr>
-        <w:t xml:space="preserve"> </w:t>
-      </w:r>
-      <w:proofErr w:type="spellStart"/>
-      <w:r>
-        <w:rPr>
-          <w:rFonts w:ascii="Arial" w:eastAsia="Times New Roman" w:hAnsi="Arial" w:cs="Arial"/>
-          <w:color w:val="000000"/>
-          <w:sz w:val="21"/>
-          <w:szCs w:val="21"/>
-          <w:shd w:val="clear" w:color="auto" w:fill="FFFFFF"/>
-          <w:lang w:eastAsia="sk-SK"/>
-        </w:rPr>
-        <w:t>auctor</w:t>
-      </w:r>
-      <w:proofErr w:type="spellEnd"/>
-      <w:r>
-        <w:rPr>
-          <w:rFonts w:ascii="Arial" w:eastAsia="Times New Roman" w:hAnsi="Arial" w:cs="Arial"/>
-          <w:color w:val="000000"/>
-          <w:sz w:val="21"/>
-          <w:szCs w:val="21"/>
-          <w:shd w:val="clear" w:color="auto" w:fill="FFFFFF"/>
-          <w:lang w:eastAsia="sk-SK"/>
-        </w:rPr>
-        <w:t xml:space="preserve">, </w:t>
-      </w:r>
-      <w:proofErr w:type="spellStart"/>
-      <w:r>
-        <w:rPr>
-          <w:rFonts w:ascii="Arial" w:eastAsia="Times New Roman" w:hAnsi="Arial" w:cs="Arial"/>
-          <w:color w:val="000000"/>
-          <w:sz w:val="21"/>
-          <w:szCs w:val="21"/>
-          <w:shd w:val="clear" w:color="auto" w:fill="FFFFFF"/>
-          <w:lang w:eastAsia="sk-SK"/>
-        </w:rPr>
-        <w:t>aliquet</w:t>
-      </w:r>
-      <w:proofErr w:type="spellEnd"/>
-      <w:r>
-        <w:rPr>
-          <w:rFonts w:ascii="Arial" w:eastAsia="Times New Roman" w:hAnsi="Arial" w:cs="Arial"/>
-          <w:color w:val="000000"/>
-          <w:sz w:val="21"/>
-          <w:szCs w:val="21"/>
-          <w:shd w:val="clear" w:color="auto" w:fill="FFFFFF"/>
-          <w:lang w:eastAsia="sk-SK"/>
-        </w:rPr>
-        <w:t xml:space="preserve"> </w:t>
-      </w:r>
-      <w:proofErr w:type="spellStart"/>
-      <w:r>
-        <w:rPr>
-          <w:rFonts w:ascii="Arial" w:eastAsia="Times New Roman" w:hAnsi="Arial" w:cs="Arial"/>
-          <w:color w:val="000000"/>
-          <w:sz w:val="21"/>
-          <w:szCs w:val="21"/>
-          <w:shd w:val="clear" w:color="auto" w:fill="FFFFFF"/>
-          <w:lang w:eastAsia="sk-SK"/>
-        </w:rPr>
-        <w:t>leo</w:t>
-      </w:r>
-      <w:proofErr w:type="spellEnd"/>
-      <w:r>
-        <w:rPr>
-          <w:rFonts w:ascii="Arial" w:eastAsia="Times New Roman" w:hAnsi="Arial" w:cs="Arial"/>
-          <w:color w:val="000000"/>
-          <w:sz w:val="21"/>
-          <w:szCs w:val="21"/>
-          <w:shd w:val="clear" w:color="auto" w:fill="FFFFFF"/>
-          <w:lang w:eastAsia="sk-SK"/>
-        </w:rPr>
-        <w:t xml:space="preserve"> et, </w:t>
-      </w:r>
-      <w:proofErr w:type="spellStart"/>
-      <w:r>
-        <w:rPr>
-          <w:rFonts w:ascii="Arial" w:eastAsia="Times New Roman" w:hAnsi="Arial" w:cs="Arial"/>
-          <w:color w:val="000000"/>
-          <w:sz w:val="21"/>
-          <w:szCs w:val="21"/>
-          <w:shd w:val="clear" w:color="auto" w:fill="FFFFFF"/>
-          <w:lang w:eastAsia="sk-SK"/>
-        </w:rPr>
-        <w:t>consectetur</w:t>
-      </w:r>
-      <w:proofErr w:type="spellEnd"/>
-      <w:r>
-        <w:rPr>
-          <w:rFonts w:ascii="Arial" w:eastAsia="Times New Roman" w:hAnsi="Arial" w:cs="Arial"/>
-          <w:color w:val="000000"/>
-          <w:sz w:val="21"/>
-          <w:szCs w:val="21"/>
-          <w:shd w:val="clear" w:color="auto" w:fill="FFFFFF"/>
-          <w:lang w:eastAsia="sk-SK"/>
-        </w:rPr>
-        <w:t xml:space="preserve"> sem. </w:t>
-      </w:r>
-      <w:proofErr w:type="spellStart"/>
-      <w:r>
-        <w:rPr>
-          <w:rFonts w:ascii="Arial" w:eastAsia="Times New Roman" w:hAnsi="Arial" w:cs="Arial"/>
-          <w:color w:val="000000"/>
-          <w:sz w:val="21"/>
-          <w:szCs w:val="21"/>
-          <w:shd w:val="clear" w:color="auto" w:fill="FFFFFF"/>
-          <w:lang w:eastAsia="sk-SK"/>
-        </w:rPr>
-        <w:t>Nullam</w:t>
-      </w:r>
-      <w:proofErr w:type="spellEnd"/>
-      <w:r>
-        <w:rPr>
-          <w:rFonts w:ascii="Arial" w:eastAsia="Times New Roman" w:hAnsi="Arial" w:cs="Arial"/>
-          <w:color w:val="000000"/>
-          <w:sz w:val="21"/>
-          <w:szCs w:val="21"/>
-          <w:shd w:val="clear" w:color="auto" w:fill="FFFFFF"/>
-          <w:lang w:eastAsia="sk-SK"/>
-        </w:rPr>
-        <w:t xml:space="preserve"> id </w:t>
-      </w:r>
-      <w:proofErr w:type="spellStart"/>
-      <w:r>
-        <w:rPr>
-          <w:rFonts w:ascii="Arial" w:eastAsia="Times New Roman" w:hAnsi="Arial" w:cs="Arial"/>
-          <w:color w:val="000000"/>
-          <w:sz w:val="21"/>
-          <w:szCs w:val="21"/>
-          <w:shd w:val="clear" w:color="auto" w:fill="FFFFFF"/>
-          <w:lang w:eastAsia="sk-SK"/>
-        </w:rPr>
-        <w:t>nisl</w:t>
-      </w:r>
-      <w:proofErr w:type="spellEnd"/>
-      <w:r>
-        <w:rPr>
-          <w:rFonts w:ascii="Arial" w:eastAsia="Times New Roman" w:hAnsi="Arial" w:cs="Arial"/>
-          <w:color w:val="000000"/>
-          <w:sz w:val="21"/>
-          <w:szCs w:val="21"/>
-          <w:shd w:val="clear" w:color="auto" w:fill="FFFFFF"/>
-          <w:lang w:eastAsia="sk-SK"/>
-        </w:rPr>
-        <w:t xml:space="preserve"> </w:t>
-      </w:r>
-      <w:proofErr w:type="spellStart"/>
-      <w:r>
-        <w:rPr>
-          <w:rFonts w:ascii="Arial" w:eastAsia="Times New Roman" w:hAnsi="Arial" w:cs="Arial"/>
-          <w:color w:val="000000"/>
-          <w:sz w:val="21"/>
-          <w:szCs w:val="21"/>
-          <w:shd w:val="clear" w:color="auto" w:fill="FFFFFF"/>
-          <w:lang w:eastAsia="sk-SK"/>
-        </w:rPr>
-        <w:t>elit</w:t>
-      </w:r>
-      <w:proofErr w:type="spellEnd"/>
-      <w:r>
-        <w:rPr>
-          <w:rFonts w:ascii="Arial" w:eastAsia="Times New Roman" w:hAnsi="Arial" w:cs="Arial"/>
-          <w:color w:val="000000"/>
-          <w:sz w:val="21"/>
-          <w:szCs w:val="21"/>
-          <w:shd w:val="clear" w:color="auto" w:fill="FFFFFF"/>
-          <w:lang w:eastAsia="sk-SK"/>
-        </w:rPr>
-        <w:t xml:space="preserve">. </w:t>
-      </w:r>
-      <w:proofErr w:type="spellStart"/>
-      <w:r>
-        <w:rPr>
-          <w:rFonts w:ascii="Arial" w:eastAsia="Times New Roman" w:hAnsi="Arial" w:cs="Arial"/>
-          <w:color w:val="000000"/>
-          <w:sz w:val="21"/>
-          <w:szCs w:val="21"/>
-          <w:shd w:val="clear" w:color="auto" w:fill="FFFFFF"/>
-          <w:lang w:eastAsia="sk-SK"/>
-        </w:rPr>
-        <w:t>Pellentesque</w:t>
-      </w:r>
-      <w:proofErr w:type="spellEnd"/>
-      <w:r>
-        <w:rPr>
-          <w:rFonts w:ascii="Arial" w:eastAsia="Times New Roman" w:hAnsi="Arial" w:cs="Arial"/>
-          <w:color w:val="000000"/>
-          <w:sz w:val="21"/>
-          <w:szCs w:val="21"/>
-          <w:shd w:val="clear" w:color="auto" w:fill="FFFFFF"/>
-          <w:lang w:eastAsia="sk-SK"/>
-        </w:rPr>
-        <w:t xml:space="preserve"> </w:t>
-      </w:r>
-      <w:proofErr w:type="spellStart"/>
-      <w:r>
-        <w:rPr>
-          <w:rFonts w:ascii="Arial" w:eastAsia="Times New Roman" w:hAnsi="Arial" w:cs="Arial"/>
-          <w:color w:val="000000"/>
-          <w:sz w:val="21"/>
-          <w:szCs w:val="21"/>
-          <w:shd w:val="clear" w:color="auto" w:fill="FFFFFF"/>
-          <w:lang w:eastAsia="sk-SK"/>
-        </w:rPr>
-        <w:t>pretium</w:t>
-      </w:r>
-      <w:proofErr w:type="spellEnd"/>
-      <w:r>
-        <w:rPr>
-          <w:rFonts w:ascii="Arial" w:eastAsia="Times New Roman" w:hAnsi="Arial" w:cs="Arial"/>
-          <w:color w:val="000000"/>
-          <w:sz w:val="21"/>
-          <w:szCs w:val="21"/>
-          <w:shd w:val="clear" w:color="auto" w:fill="FFFFFF"/>
-          <w:lang w:eastAsia="sk-SK"/>
-        </w:rPr>
-        <w:t xml:space="preserve"> </w:t>
-      </w:r>
-      <w:proofErr w:type="spellStart"/>
-      <w:r>
-        <w:rPr>
-          <w:rFonts w:ascii="Arial" w:eastAsia="Times New Roman" w:hAnsi="Arial" w:cs="Arial"/>
-          <w:color w:val="000000"/>
-          <w:sz w:val="21"/>
-          <w:szCs w:val="21"/>
-          <w:shd w:val="clear" w:color="auto" w:fill="FFFFFF"/>
-          <w:lang w:eastAsia="sk-SK"/>
-        </w:rPr>
-        <w:t>vulputate</w:t>
-      </w:r>
-      <w:proofErr w:type="spellEnd"/>
-      <w:r>
-        <w:rPr>
-          <w:rFonts w:ascii="Arial" w:eastAsia="Times New Roman" w:hAnsi="Arial" w:cs="Arial"/>
-          <w:color w:val="000000"/>
-          <w:sz w:val="21"/>
-          <w:szCs w:val="21"/>
-          <w:shd w:val="clear" w:color="auto" w:fill="FFFFFF"/>
-          <w:lang w:eastAsia="sk-SK"/>
-        </w:rPr>
-        <w:t xml:space="preserve"> </w:t>
-      </w:r>
-      <w:proofErr w:type="spellStart"/>
-      <w:r>
-        <w:rPr>
-          <w:rFonts w:ascii="Arial" w:eastAsia="Times New Roman" w:hAnsi="Arial" w:cs="Arial"/>
-          <w:color w:val="000000"/>
-          <w:sz w:val="21"/>
-          <w:szCs w:val="21"/>
-          <w:shd w:val="clear" w:color="auto" w:fill="FFFFFF"/>
-          <w:lang w:eastAsia="sk-SK"/>
-        </w:rPr>
-        <w:t>erat</w:t>
-      </w:r>
-      <w:proofErr w:type="spellEnd"/>
-      <w:r>
-        <w:rPr>
-          <w:rFonts w:ascii="Arial" w:eastAsia="Times New Roman" w:hAnsi="Arial" w:cs="Arial"/>
-          <w:color w:val="000000"/>
-          <w:sz w:val="21"/>
-          <w:szCs w:val="21"/>
-          <w:shd w:val="clear" w:color="auto" w:fill="FFFFFF"/>
-          <w:lang w:eastAsia="sk-SK"/>
-        </w:rPr>
-        <w:t xml:space="preserve">, </w:t>
-      </w:r>
-      <w:proofErr w:type="spellStart"/>
-      <w:r>
-        <w:rPr>
-          <w:rFonts w:ascii="Arial" w:eastAsia="Times New Roman" w:hAnsi="Arial" w:cs="Arial"/>
-          <w:color w:val="000000"/>
-          <w:sz w:val="21"/>
-          <w:szCs w:val="21"/>
-          <w:shd w:val="clear" w:color="auto" w:fill="FFFFFF"/>
-          <w:lang w:eastAsia="sk-SK"/>
-        </w:rPr>
-        <w:t>non</w:t>
-      </w:r>
-      <w:proofErr w:type="spellEnd"/>
-      <w:r>
-        <w:rPr>
-          <w:rFonts w:ascii="Arial" w:eastAsia="Times New Roman" w:hAnsi="Arial" w:cs="Arial"/>
-          <w:color w:val="000000"/>
-          <w:sz w:val="21"/>
-          <w:szCs w:val="21"/>
-          <w:shd w:val="clear" w:color="auto" w:fill="FFFFFF"/>
-          <w:lang w:eastAsia="sk-SK"/>
-        </w:rPr>
-        <w:t xml:space="preserve"> </w:t>
-      </w:r>
-      <w:proofErr w:type="spellStart"/>
-      <w:r>
-        <w:rPr>
-          <w:rFonts w:ascii="Arial" w:eastAsia="Times New Roman" w:hAnsi="Arial" w:cs="Arial"/>
-          <w:color w:val="000000"/>
-          <w:sz w:val="21"/>
-          <w:szCs w:val="21"/>
-          <w:shd w:val="clear" w:color="auto" w:fill="FFFFFF"/>
-          <w:lang w:eastAsia="sk-SK"/>
-        </w:rPr>
-        <w:t>congue</w:t>
-      </w:r>
-      <w:proofErr w:type="spellEnd"/>
-      <w:r>
-        <w:rPr>
-          <w:rFonts w:ascii="Arial" w:eastAsia="Times New Roman" w:hAnsi="Arial" w:cs="Arial"/>
-          <w:color w:val="000000"/>
-          <w:sz w:val="21"/>
-          <w:szCs w:val="21"/>
-          <w:shd w:val="clear" w:color="auto" w:fill="FFFFFF"/>
-          <w:lang w:eastAsia="sk-SK"/>
-        </w:rPr>
-        <w:t xml:space="preserve"> libero.</w:t>
-      </w:r>
+      <w:bookmarkStart w:id="0" w:name="_GoBack"/>
+      <w:bookmarkEnd w:id="0"/>
     </w:p>
     <w:p>
       <w:pPr>
@@ -2387,8 +1405,6 @@
           </wp:inline>
         </w:drawing>
       </w:r>
-      <w:bookmarkStart w:id="0" w:name="_GoBack"/>
-      <w:bookmarkEnd w:id="0"/>
     </w:p>
     <w:p/>
     <w:p/>
@@ -4433,7 +3449,7 @@
 </file>
 
 <file path=customXml/itemProps1.xml><?xml version="1.0" encoding="utf-8"?>
-<ds:datastoreItem xmlns:ds="http://schemas.openxmlformats.org/officeDocument/2006/customXml" ds:itemID="{F2B18B0B-25DB-F24A-A145-46F623900FD8}">
+<ds:datastoreItem xmlns:ds="http://schemas.openxmlformats.org/officeDocument/2006/customXml" ds:itemID="{C1B8431C-8610-D04A-AB0D-D90105D348C2}">
   <ds:schemaRefs>
     <ds:schemaRef ds:uri="http://schemas.openxmlformats.org/officeDocument/2006/bibliography"/>
   </ds:schemaRefs>

</xml_diff>

<commit_message>
< SCRUM-16, 7 > <Uprava obsahu >
</commit_message>
<xml_diff>
--- a/clanok_git.docx
+++ b/clanok_git.docx
@@ -32,45 +32,13 @@
     <w:p/>
     <w:p>
       <w:r>
-        <w:t xml:space="preserve">Článok predstavuje systém plánovania trás určený pre turistov, ktorý vylepšuje funkcie súčasných aplikácií, ako sú Google </w:t>
-      </w:r>
-      <w:proofErr w:type="spellStart"/>
-      <w:r>
-        <w:t>Maps</w:t>
-      </w:r>
-      <w:proofErr w:type="spellEnd"/>
-      <w:r>
-        <w:t xml:space="preserve"> a </w:t>
-      </w:r>
-      <w:proofErr w:type="spellStart"/>
-      <w:r>
-        <w:t>Waze</w:t>
-      </w:r>
-      <w:proofErr w:type="spellEnd"/>
-      <w:r>
-        <w:t>. Zatiaľ čo existujúce nástroje sa zameriavajú na navigáciu, navrhovaný systém integruje preferencie používateľov a obmedzenia, ako je čas cestovania, otváracie hodiny atrakcií a osobné záujmy, na generovanie optimalizovaných trás. Systém používa grafové algoritmy, vrátane variantov problému obchodného cestujúceho (TSP), na zabezpečenie efektívneho plánovania trás, čím sa dosahuje maximálna efektivita v rámci časových a priestorových obmedzení.</w:t>
+        <w:t>Článok predstavuje systém plánovania trás určený pre turistov, ktorý vylepšuje funkcie súčasných aplikácií, ako sú Google Maps a Waze. Zatiaľ čo existujúce nástroje sa zameriavajú na navigáciu, navrhovaný systém integruje preferencie používateľov a obmedzenia, ako je čas cestovania, otváracie hodiny atrakcií a osobné záujmy, na generovanie optimalizovaných trás. Systém používa grafové algoritmy, vrátane variantov problému obchodného cestujúceho (TSP), na zabezpečenie efektívneho plánovania trás, čím sa dosahuje maximálna efektivita v rámci časových a priestorových obmedzení.</w:t>
       </w:r>
     </w:p>
     <w:p/>
     <w:p>
       <w:r>
-        <w:t xml:space="preserve">Autori identifikujú kľúčové nedostatky súčasných aplikácií, ako napríklad absenciu </w:t>
-      </w:r>
-      <w:proofErr w:type="spellStart"/>
-      <w:r>
-        <w:t>personalizovaných</w:t>
-      </w:r>
-      <w:proofErr w:type="spellEnd"/>
-      <w:r>
-        <w:t xml:space="preserve"> odporúčacích systémov a neschopnosť zohľadniť čas strávený na atrakciách alebo poskytnúť alternatívne trasy. Ich riešenie integruje odporúčací </w:t>
-      </w:r>
-      <w:proofErr w:type="spellStart"/>
-      <w:r>
-        <w:t>engine</w:t>
-      </w:r>
-      <w:proofErr w:type="spellEnd"/>
-      <w:r>
-        <w:t xml:space="preserve">, ktorý navrhuje kompletné trasy namiesto jednotlivých atrakcií a umožňuje používateľom dynamicky upravovať </w:t>
+        <w:t xml:space="preserve">Autori identifikujú kľúčové nedostatky súčasných aplikácií, ako napríklad absenciu personalizovaných odporúčacích systémov a neschopnosť zohľadniť čas strávený na atrakciách alebo poskytnúť alternatívne trasy. Ich riešenie integruje odporúčací engine, ktorý navrhuje kompletné trasy namiesto jednotlivých atrakcií a umožňuje používateľom dynamicky upravovať </w:t>
       </w:r>
       <w:r>
         <w:t>trasu spoločne s jednotlivými zastávkami</w:t>
@@ -103,7 +71,6 @@
           <w:lang w:eastAsia="sk-SK"/>
         </w:rPr>
       </w:pPr>
-      <w:proofErr w:type="spellStart"/>
       <w:r>
         <w:rPr>
           <w:rFonts w:ascii="Arial" w:eastAsia="Times New Roman" w:hAnsi="Arial" w:cs="Arial"/>
@@ -113,9 +80,10 @@
           <w:shd w:val="clear" w:color="auto" w:fill="FFFFFF"/>
           <w:lang w:eastAsia="sk-SK"/>
         </w:rPr>
-        <w:t>Lorem</w:t>
+        <w:t xml:space="preserve">Lorem ipsum dolor sit amet, consectetur adipiscing elit. Morbi eleifend tortor venenatis massa interdum, in malesuada neque </w:t>
       </w:r>
-      <w:proofErr w:type="spellEnd"/>
+      <w:bookmarkStart w:id="0" w:name="_GoBack"/>
+      <w:bookmarkEnd w:id="0"/>
       <w:r>
         <w:rPr>
           <w:rFonts w:ascii="Arial" w:eastAsia="Times New Roman" w:hAnsi="Arial" w:cs="Arial"/>
@@ -125,1162 +93,8 @@
           <w:shd w:val="clear" w:color="auto" w:fill="FFFFFF"/>
           <w:lang w:eastAsia="sk-SK"/>
         </w:rPr>
-        <w:t xml:space="preserve"> </w:t>
+        <w:t xml:space="preserve">Cras quis interdum massa. Donec in ex sodales, fringilla neque nec, euismod tellus. Sed imperdiet dictum venenatis. Mauris </w:t>
       </w:r>
-      <w:proofErr w:type="spellStart"/>
-      <w:r>
-        <w:rPr>
-          <w:rFonts w:ascii="Arial" w:eastAsia="Times New Roman" w:hAnsi="Arial" w:cs="Arial"/>
-          <w:color w:val="000000"/>
-          <w:sz w:val="21"/>
-          <w:szCs w:val="21"/>
-          <w:shd w:val="clear" w:color="auto" w:fill="FFFFFF"/>
-          <w:lang w:eastAsia="sk-SK"/>
-        </w:rPr>
-        <w:t>ipsum</w:t>
-      </w:r>
-      <w:proofErr w:type="spellEnd"/>
-      <w:r>
-        <w:rPr>
-          <w:rFonts w:ascii="Arial" w:eastAsia="Times New Roman" w:hAnsi="Arial" w:cs="Arial"/>
-          <w:color w:val="000000"/>
-          <w:sz w:val="21"/>
-          <w:szCs w:val="21"/>
-          <w:shd w:val="clear" w:color="auto" w:fill="FFFFFF"/>
-          <w:lang w:eastAsia="sk-SK"/>
-        </w:rPr>
-        <w:t xml:space="preserve"> </w:t>
-      </w:r>
-      <w:proofErr w:type="spellStart"/>
-      <w:r>
-        <w:rPr>
-          <w:rFonts w:ascii="Arial" w:eastAsia="Times New Roman" w:hAnsi="Arial" w:cs="Arial"/>
-          <w:color w:val="000000"/>
-          <w:sz w:val="21"/>
-          <w:szCs w:val="21"/>
-          <w:shd w:val="clear" w:color="auto" w:fill="FFFFFF"/>
-          <w:lang w:eastAsia="sk-SK"/>
-        </w:rPr>
-        <w:t>dolor</w:t>
-      </w:r>
-      <w:proofErr w:type="spellEnd"/>
-      <w:r>
-        <w:rPr>
-          <w:rFonts w:ascii="Arial" w:eastAsia="Times New Roman" w:hAnsi="Arial" w:cs="Arial"/>
-          <w:color w:val="000000"/>
-          <w:sz w:val="21"/>
-          <w:szCs w:val="21"/>
-          <w:shd w:val="clear" w:color="auto" w:fill="FFFFFF"/>
-          <w:lang w:eastAsia="sk-SK"/>
-        </w:rPr>
-        <w:t xml:space="preserve"> </w:t>
-      </w:r>
-      <w:proofErr w:type="spellStart"/>
-      <w:r>
-        <w:rPr>
-          <w:rFonts w:ascii="Arial" w:eastAsia="Times New Roman" w:hAnsi="Arial" w:cs="Arial"/>
-          <w:color w:val="000000"/>
-          <w:sz w:val="21"/>
-          <w:szCs w:val="21"/>
-          <w:shd w:val="clear" w:color="auto" w:fill="FFFFFF"/>
-          <w:lang w:eastAsia="sk-SK"/>
-        </w:rPr>
-        <w:t>sit</w:t>
-      </w:r>
-      <w:proofErr w:type="spellEnd"/>
-      <w:r>
-        <w:rPr>
-          <w:rFonts w:ascii="Arial" w:eastAsia="Times New Roman" w:hAnsi="Arial" w:cs="Arial"/>
-          <w:color w:val="000000"/>
-          <w:sz w:val="21"/>
-          <w:szCs w:val="21"/>
-          <w:shd w:val="clear" w:color="auto" w:fill="FFFFFF"/>
-          <w:lang w:eastAsia="sk-SK"/>
-        </w:rPr>
-        <w:t xml:space="preserve"> </w:t>
-      </w:r>
-      <w:proofErr w:type="spellStart"/>
-      <w:r>
-        <w:rPr>
-          <w:rFonts w:ascii="Arial" w:eastAsia="Times New Roman" w:hAnsi="Arial" w:cs="Arial"/>
-          <w:color w:val="000000"/>
-          <w:sz w:val="21"/>
-          <w:szCs w:val="21"/>
-          <w:shd w:val="clear" w:color="auto" w:fill="FFFFFF"/>
-          <w:lang w:eastAsia="sk-SK"/>
-        </w:rPr>
-        <w:t>amet</w:t>
-      </w:r>
-      <w:proofErr w:type="spellEnd"/>
-      <w:r>
-        <w:rPr>
-          <w:rFonts w:ascii="Arial" w:eastAsia="Times New Roman" w:hAnsi="Arial" w:cs="Arial"/>
-          <w:color w:val="000000"/>
-          <w:sz w:val="21"/>
-          <w:szCs w:val="21"/>
-          <w:shd w:val="clear" w:color="auto" w:fill="FFFFFF"/>
-          <w:lang w:eastAsia="sk-SK"/>
-        </w:rPr>
-        <w:t xml:space="preserve">, </w:t>
-      </w:r>
-      <w:proofErr w:type="spellStart"/>
-      <w:r>
-        <w:rPr>
-          <w:rFonts w:ascii="Arial" w:eastAsia="Times New Roman" w:hAnsi="Arial" w:cs="Arial"/>
-          <w:color w:val="000000"/>
-          <w:sz w:val="21"/>
-          <w:szCs w:val="21"/>
-          <w:shd w:val="clear" w:color="auto" w:fill="FFFFFF"/>
-          <w:lang w:eastAsia="sk-SK"/>
-        </w:rPr>
-        <w:t>consectetur</w:t>
-      </w:r>
-      <w:proofErr w:type="spellEnd"/>
-      <w:r>
-        <w:rPr>
-          <w:rFonts w:ascii="Arial" w:eastAsia="Times New Roman" w:hAnsi="Arial" w:cs="Arial"/>
-          <w:color w:val="000000"/>
-          <w:sz w:val="21"/>
-          <w:szCs w:val="21"/>
-          <w:shd w:val="clear" w:color="auto" w:fill="FFFFFF"/>
-          <w:lang w:eastAsia="sk-SK"/>
-        </w:rPr>
-        <w:t xml:space="preserve"> </w:t>
-      </w:r>
-      <w:proofErr w:type="spellStart"/>
-      <w:r>
-        <w:rPr>
-          <w:rFonts w:ascii="Arial" w:eastAsia="Times New Roman" w:hAnsi="Arial" w:cs="Arial"/>
-          <w:color w:val="000000"/>
-          <w:sz w:val="21"/>
-          <w:szCs w:val="21"/>
-          <w:shd w:val="clear" w:color="auto" w:fill="FFFFFF"/>
-          <w:lang w:eastAsia="sk-SK"/>
-        </w:rPr>
-        <w:t>adipiscing</w:t>
-      </w:r>
-      <w:proofErr w:type="spellEnd"/>
-      <w:r>
-        <w:rPr>
-          <w:rFonts w:ascii="Arial" w:eastAsia="Times New Roman" w:hAnsi="Arial" w:cs="Arial"/>
-          <w:color w:val="000000"/>
-          <w:sz w:val="21"/>
-          <w:szCs w:val="21"/>
-          <w:shd w:val="clear" w:color="auto" w:fill="FFFFFF"/>
-          <w:lang w:eastAsia="sk-SK"/>
-        </w:rPr>
-        <w:t xml:space="preserve"> </w:t>
-      </w:r>
-      <w:proofErr w:type="spellStart"/>
-      <w:r>
-        <w:rPr>
-          <w:rFonts w:ascii="Arial" w:eastAsia="Times New Roman" w:hAnsi="Arial" w:cs="Arial"/>
-          <w:color w:val="000000"/>
-          <w:sz w:val="21"/>
-          <w:szCs w:val="21"/>
-          <w:shd w:val="clear" w:color="auto" w:fill="FFFFFF"/>
-          <w:lang w:eastAsia="sk-SK"/>
-        </w:rPr>
-        <w:t>elit</w:t>
-      </w:r>
-      <w:proofErr w:type="spellEnd"/>
-      <w:r>
-        <w:rPr>
-          <w:rFonts w:ascii="Arial" w:eastAsia="Times New Roman" w:hAnsi="Arial" w:cs="Arial"/>
-          <w:color w:val="000000"/>
-          <w:sz w:val="21"/>
-          <w:szCs w:val="21"/>
-          <w:shd w:val="clear" w:color="auto" w:fill="FFFFFF"/>
-          <w:lang w:eastAsia="sk-SK"/>
-        </w:rPr>
-        <w:t xml:space="preserve">. </w:t>
-      </w:r>
-      <w:proofErr w:type="spellStart"/>
-      <w:r>
-        <w:rPr>
-          <w:rFonts w:ascii="Arial" w:eastAsia="Times New Roman" w:hAnsi="Arial" w:cs="Arial"/>
-          <w:color w:val="000000"/>
-          <w:sz w:val="21"/>
-          <w:szCs w:val="21"/>
-          <w:shd w:val="clear" w:color="auto" w:fill="FFFFFF"/>
-          <w:lang w:eastAsia="sk-SK"/>
-        </w:rPr>
-        <w:t>Morbi</w:t>
-      </w:r>
-      <w:proofErr w:type="spellEnd"/>
-      <w:r>
-        <w:rPr>
-          <w:rFonts w:ascii="Arial" w:eastAsia="Times New Roman" w:hAnsi="Arial" w:cs="Arial"/>
-          <w:color w:val="000000"/>
-          <w:sz w:val="21"/>
-          <w:szCs w:val="21"/>
-          <w:shd w:val="clear" w:color="auto" w:fill="FFFFFF"/>
-          <w:lang w:eastAsia="sk-SK"/>
-        </w:rPr>
-        <w:t xml:space="preserve"> </w:t>
-      </w:r>
-      <w:proofErr w:type="spellStart"/>
-      <w:r>
-        <w:rPr>
-          <w:rFonts w:ascii="Arial" w:eastAsia="Times New Roman" w:hAnsi="Arial" w:cs="Arial"/>
-          <w:color w:val="000000"/>
-          <w:sz w:val="21"/>
-          <w:szCs w:val="21"/>
-          <w:shd w:val="clear" w:color="auto" w:fill="FFFFFF"/>
-          <w:lang w:eastAsia="sk-SK"/>
-        </w:rPr>
-        <w:t>eleifend</w:t>
-      </w:r>
-      <w:proofErr w:type="spellEnd"/>
-      <w:r>
-        <w:rPr>
-          <w:rFonts w:ascii="Arial" w:eastAsia="Times New Roman" w:hAnsi="Arial" w:cs="Arial"/>
-          <w:color w:val="000000"/>
-          <w:sz w:val="21"/>
-          <w:szCs w:val="21"/>
-          <w:shd w:val="clear" w:color="auto" w:fill="FFFFFF"/>
-          <w:lang w:eastAsia="sk-SK"/>
-        </w:rPr>
-        <w:t xml:space="preserve"> </w:t>
-      </w:r>
-      <w:proofErr w:type="spellStart"/>
-      <w:r>
-        <w:rPr>
-          <w:rFonts w:ascii="Arial" w:eastAsia="Times New Roman" w:hAnsi="Arial" w:cs="Arial"/>
-          <w:color w:val="000000"/>
-          <w:sz w:val="21"/>
-          <w:szCs w:val="21"/>
-          <w:shd w:val="clear" w:color="auto" w:fill="FFFFFF"/>
-          <w:lang w:eastAsia="sk-SK"/>
-        </w:rPr>
-        <w:t>tortor</w:t>
-      </w:r>
-      <w:proofErr w:type="spellEnd"/>
-      <w:r>
-        <w:rPr>
-          <w:rFonts w:ascii="Arial" w:eastAsia="Times New Roman" w:hAnsi="Arial" w:cs="Arial"/>
-          <w:color w:val="000000"/>
-          <w:sz w:val="21"/>
-          <w:szCs w:val="21"/>
-          <w:shd w:val="clear" w:color="auto" w:fill="FFFFFF"/>
-          <w:lang w:eastAsia="sk-SK"/>
-        </w:rPr>
-        <w:t xml:space="preserve"> </w:t>
-      </w:r>
-      <w:proofErr w:type="spellStart"/>
-      <w:r>
-        <w:rPr>
-          <w:rFonts w:ascii="Arial" w:eastAsia="Times New Roman" w:hAnsi="Arial" w:cs="Arial"/>
-          <w:color w:val="000000"/>
-          <w:sz w:val="21"/>
-          <w:szCs w:val="21"/>
-          <w:shd w:val="clear" w:color="auto" w:fill="FFFFFF"/>
-          <w:lang w:eastAsia="sk-SK"/>
-        </w:rPr>
-        <w:t>venenatis</w:t>
-      </w:r>
-      <w:proofErr w:type="spellEnd"/>
-      <w:r>
-        <w:rPr>
-          <w:rFonts w:ascii="Arial" w:eastAsia="Times New Roman" w:hAnsi="Arial" w:cs="Arial"/>
-          <w:color w:val="000000"/>
-          <w:sz w:val="21"/>
-          <w:szCs w:val="21"/>
-          <w:shd w:val="clear" w:color="auto" w:fill="FFFFFF"/>
-          <w:lang w:eastAsia="sk-SK"/>
-        </w:rPr>
-        <w:t xml:space="preserve"> </w:t>
-      </w:r>
-      <w:proofErr w:type="spellStart"/>
-      <w:r>
-        <w:rPr>
-          <w:rFonts w:ascii="Arial" w:eastAsia="Times New Roman" w:hAnsi="Arial" w:cs="Arial"/>
-          <w:color w:val="000000"/>
-          <w:sz w:val="21"/>
-          <w:szCs w:val="21"/>
-          <w:shd w:val="clear" w:color="auto" w:fill="FFFFFF"/>
-          <w:lang w:eastAsia="sk-SK"/>
-        </w:rPr>
-        <w:t>massa</w:t>
-      </w:r>
-      <w:proofErr w:type="spellEnd"/>
-      <w:r>
-        <w:rPr>
-          <w:rFonts w:ascii="Arial" w:eastAsia="Times New Roman" w:hAnsi="Arial" w:cs="Arial"/>
-          <w:color w:val="000000"/>
-          <w:sz w:val="21"/>
-          <w:szCs w:val="21"/>
-          <w:shd w:val="clear" w:color="auto" w:fill="FFFFFF"/>
-          <w:lang w:eastAsia="sk-SK"/>
-        </w:rPr>
-        <w:t xml:space="preserve"> </w:t>
-      </w:r>
-      <w:proofErr w:type="spellStart"/>
-      <w:r>
-        <w:rPr>
-          <w:rFonts w:ascii="Arial" w:eastAsia="Times New Roman" w:hAnsi="Arial" w:cs="Arial"/>
-          <w:color w:val="000000"/>
-          <w:sz w:val="21"/>
-          <w:szCs w:val="21"/>
-          <w:shd w:val="clear" w:color="auto" w:fill="FFFFFF"/>
-          <w:lang w:eastAsia="sk-SK"/>
-        </w:rPr>
-        <w:t>interdum</w:t>
-      </w:r>
-      <w:proofErr w:type="spellEnd"/>
-      <w:r>
-        <w:rPr>
-          <w:rFonts w:ascii="Arial" w:eastAsia="Times New Roman" w:hAnsi="Arial" w:cs="Arial"/>
-          <w:color w:val="000000"/>
-          <w:sz w:val="21"/>
-          <w:szCs w:val="21"/>
-          <w:shd w:val="clear" w:color="auto" w:fill="FFFFFF"/>
-          <w:lang w:eastAsia="sk-SK"/>
-        </w:rPr>
-        <w:t xml:space="preserve">, in </w:t>
-      </w:r>
-      <w:proofErr w:type="spellStart"/>
-      <w:r>
-        <w:rPr>
-          <w:rFonts w:ascii="Arial" w:eastAsia="Times New Roman" w:hAnsi="Arial" w:cs="Arial"/>
-          <w:color w:val="000000"/>
-          <w:sz w:val="21"/>
-          <w:szCs w:val="21"/>
-          <w:shd w:val="clear" w:color="auto" w:fill="FFFFFF"/>
-          <w:lang w:eastAsia="sk-SK"/>
-        </w:rPr>
-        <w:t>malesuada</w:t>
-      </w:r>
-      <w:proofErr w:type="spellEnd"/>
-      <w:r>
-        <w:rPr>
-          <w:rFonts w:ascii="Arial" w:eastAsia="Times New Roman" w:hAnsi="Arial" w:cs="Arial"/>
-          <w:color w:val="000000"/>
-          <w:sz w:val="21"/>
-          <w:szCs w:val="21"/>
-          <w:shd w:val="clear" w:color="auto" w:fill="FFFFFF"/>
-          <w:lang w:eastAsia="sk-SK"/>
-        </w:rPr>
-        <w:t xml:space="preserve"> </w:t>
-      </w:r>
-      <w:proofErr w:type="spellStart"/>
-      <w:r>
-        <w:rPr>
-          <w:rFonts w:ascii="Arial" w:eastAsia="Times New Roman" w:hAnsi="Arial" w:cs="Arial"/>
-          <w:color w:val="000000"/>
-          <w:sz w:val="21"/>
-          <w:szCs w:val="21"/>
-          <w:shd w:val="clear" w:color="auto" w:fill="FFFFFF"/>
-          <w:lang w:eastAsia="sk-SK"/>
-        </w:rPr>
-        <w:t>neque</w:t>
-      </w:r>
-      <w:proofErr w:type="spellEnd"/>
-      <w:r>
-        <w:rPr>
-          <w:rFonts w:ascii="Arial" w:eastAsia="Times New Roman" w:hAnsi="Arial" w:cs="Arial"/>
-          <w:color w:val="000000"/>
-          <w:sz w:val="21"/>
-          <w:szCs w:val="21"/>
-          <w:shd w:val="clear" w:color="auto" w:fill="FFFFFF"/>
-          <w:lang w:eastAsia="sk-SK"/>
-        </w:rPr>
-        <w:t xml:space="preserve"> </w:t>
-      </w:r>
-      <w:proofErr w:type="spellStart"/>
-      <w:r>
-        <w:rPr>
-          <w:rFonts w:ascii="Arial" w:eastAsia="Times New Roman" w:hAnsi="Arial" w:cs="Arial"/>
-          <w:color w:val="000000"/>
-          <w:sz w:val="21"/>
-          <w:szCs w:val="21"/>
-          <w:shd w:val="clear" w:color="auto" w:fill="FFFFFF"/>
-          <w:lang w:eastAsia="sk-SK"/>
-        </w:rPr>
-        <w:t>pulvinar</w:t>
-      </w:r>
-      <w:proofErr w:type="spellEnd"/>
-      <w:r>
-        <w:rPr>
-          <w:rFonts w:ascii="Arial" w:eastAsia="Times New Roman" w:hAnsi="Arial" w:cs="Arial"/>
-          <w:color w:val="000000"/>
-          <w:sz w:val="21"/>
-          <w:szCs w:val="21"/>
-          <w:shd w:val="clear" w:color="auto" w:fill="FFFFFF"/>
-          <w:lang w:eastAsia="sk-SK"/>
-        </w:rPr>
-        <w:t xml:space="preserve">. In a </w:t>
-      </w:r>
-      <w:proofErr w:type="spellStart"/>
-      <w:r>
-        <w:rPr>
-          <w:rFonts w:ascii="Arial" w:eastAsia="Times New Roman" w:hAnsi="Arial" w:cs="Arial"/>
-          <w:color w:val="000000"/>
-          <w:sz w:val="21"/>
-          <w:szCs w:val="21"/>
-          <w:shd w:val="clear" w:color="auto" w:fill="FFFFFF"/>
-          <w:lang w:eastAsia="sk-SK"/>
-        </w:rPr>
-        <w:t>leo</w:t>
-      </w:r>
-      <w:proofErr w:type="spellEnd"/>
-      <w:r>
-        <w:rPr>
-          <w:rFonts w:ascii="Arial" w:eastAsia="Times New Roman" w:hAnsi="Arial" w:cs="Arial"/>
-          <w:color w:val="000000"/>
-          <w:sz w:val="21"/>
-          <w:szCs w:val="21"/>
-          <w:shd w:val="clear" w:color="auto" w:fill="FFFFFF"/>
-          <w:lang w:eastAsia="sk-SK"/>
-        </w:rPr>
-        <w:t xml:space="preserve"> </w:t>
-      </w:r>
-      <w:proofErr w:type="spellStart"/>
-      <w:r>
-        <w:rPr>
-          <w:rFonts w:ascii="Arial" w:eastAsia="Times New Roman" w:hAnsi="Arial" w:cs="Arial"/>
-          <w:color w:val="000000"/>
-          <w:sz w:val="21"/>
-          <w:szCs w:val="21"/>
-          <w:shd w:val="clear" w:color="auto" w:fill="FFFFFF"/>
-          <w:lang w:eastAsia="sk-SK"/>
-        </w:rPr>
-        <w:t>eu</w:t>
-      </w:r>
-      <w:proofErr w:type="spellEnd"/>
-      <w:r>
-        <w:rPr>
-          <w:rFonts w:ascii="Arial" w:eastAsia="Times New Roman" w:hAnsi="Arial" w:cs="Arial"/>
-          <w:color w:val="000000"/>
-          <w:sz w:val="21"/>
-          <w:szCs w:val="21"/>
-          <w:shd w:val="clear" w:color="auto" w:fill="FFFFFF"/>
-          <w:lang w:eastAsia="sk-SK"/>
-        </w:rPr>
-        <w:t xml:space="preserve"> </w:t>
-      </w:r>
-      <w:proofErr w:type="spellStart"/>
-      <w:r>
-        <w:rPr>
-          <w:rFonts w:ascii="Arial" w:eastAsia="Times New Roman" w:hAnsi="Arial" w:cs="Arial"/>
-          <w:color w:val="000000"/>
-          <w:sz w:val="21"/>
-          <w:szCs w:val="21"/>
-          <w:shd w:val="clear" w:color="auto" w:fill="FFFFFF"/>
-          <w:lang w:eastAsia="sk-SK"/>
-        </w:rPr>
-        <w:t>tellus</w:t>
-      </w:r>
-      <w:proofErr w:type="spellEnd"/>
-      <w:r>
-        <w:rPr>
-          <w:rFonts w:ascii="Arial" w:eastAsia="Times New Roman" w:hAnsi="Arial" w:cs="Arial"/>
-          <w:color w:val="000000"/>
-          <w:sz w:val="21"/>
-          <w:szCs w:val="21"/>
-          <w:shd w:val="clear" w:color="auto" w:fill="FFFFFF"/>
-          <w:lang w:eastAsia="sk-SK"/>
-        </w:rPr>
-        <w:t xml:space="preserve"> </w:t>
-      </w:r>
-      <w:proofErr w:type="spellStart"/>
-      <w:r>
-        <w:rPr>
-          <w:rFonts w:ascii="Arial" w:eastAsia="Times New Roman" w:hAnsi="Arial" w:cs="Arial"/>
-          <w:color w:val="000000"/>
-          <w:sz w:val="21"/>
-          <w:szCs w:val="21"/>
-          <w:shd w:val="clear" w:color="auto" w:fill="FFFFFF"/>
-          <w:lang w:eastAsia="sk-SK"/>
-        </w:rPr>
-        <w:t>ullamcorper</w:t>
-      </w:r>
-      <w:proofErr w:type="spellEnd"/>
-      <w:r>
-        <w:rPr>
-          <w:rFonts w:ascii="Arial" w:eastAsia="Times New Roman" w:hAnsi="Arial" w:cs="Arial"/>
-          <w:color w:val="000000"/>
-          <w:sz w:val="21"/>
-          <w:szCs w:val="21"/>
-          <w:shd w:val="clear" w:color="auto" w:fill="FFFFFF"/>
-          <w:lang w:eastAsia="sk-SK"/>
-        </w:rPr>
-        <w:t xml:space="preserve"> </w:t>
-      </w:r>
-      <w:proofErr w:type="spellStart"/>
-      <w:r>
-        <w:rPr>
-          <w:rFonts w:ascii="Arial" w:eastAsia="Times New Roman" w:hAnsi="Arial" w:cs="Arial"/>
-          <w:color w:val="000000"/>
-          <w:sz w:val="21"/>
-          <w:szCs w:val="21"/>
-          <w:shd w:val="clear" w:color="auto" w:fill="FFFFFF"/>
-          <w:lang w:eastAsia="sk-SK"/>
-        </w:rPr>
-        <w:t>interdum</w:t>
-      </w:r>
-      <w:proofErr w:type="spellEnd"/>
-      <w:r>
-        <w:rPr>
-          <w:rFonts w:ascii="Arial" w:eastAsia="Times New Roman" w:hAnsi="Arial" w:cs="Arial"/>
-          <w:color w:val="000000"/>
-          <w:sz w:val="21"/>
-          <w:szCs w:val="21"/>
-          <w:shd w:val="clear" w:color="auto" w:fill="FFFFFF"/>
-          <w:lang w:eastAsia="sk-SK"/>
-        </w:rPr>
-        <w:t xml:space="preserve">. Sed </w:t>
-      </w:r>
-      <w:proofErr w:type="spellStart"/>
-      <w:r>
-        <w:rPr>
-          <w:rFonts w:ascii="Arial" w:eastAsia="Times New Roman" w:hAnsi="Arial" w:cs="Arial"/>
-          <w:color w:val="000000"/>
-          <w:sz w:val="21"/>
-          <w:szCs w:val="21"/>
-          <w:shd w:val="clear" w:color="auto" w:fill="FFFFFF"/>
-          <w:lang w:eastAsia="sk-SK"/>
-        </w:rPr>
-        <w:t>sed</w:t>
-      </w:r>
-      <w:proofErr w:type="spellEnd"/>
-      <w:r>
-        <w:rPr>
-          <w:rFonts w:ascii="Arial" w:eastAsia="Times New Roman" w:hAnsi="Arial" w:cs="Arial"/>
-          <w:color w:val="000000"/>
-          <w:sz w:val="21"/>
-          <w:szCs w:val="21"/>
-          <w:shd w:val="clear" w:color="auto" w:fill="FFFFFF"/>
-          <w:lang w:eastAsia="sk-SK"/>
-        </w:rPr>
-        <w:t xml:space="preserve"> </w:t>
-      </w:r>
-      <w:proofErr w:type="spellStart"/>
-      <w:r>
-        <w:rPr>
-          <w:rFonts w:ascii="Arial" w:eastAsia="Times New Roman" w:hAnsi="Arial" w:cs="Arial"/>
-          <w:color w:val="000000"/>
-          <w:sz w:val="21"/>
-          <w:szCs w:val="21"/>
-          <w:shd w:val="clear" w:color="auto" w:fill="FFFFFF"/>
-          <w:lang w:eastAsia="sk-SK"/>
-        </w:rPr>
-        <w:t>tortor</w:t>
-      </w:r>
-      <w:proofErr w:type="spellEnd"/>
-      <w:r>
-        <w:rPr>
-          <w:rFonts w:ascii="Arial" w:eastAsia="Times New Roman" w:hAnsi="Arial" w:cs="Arial"/>
-          <w:color w:val="000000"/>
-          <w:sz w:val="21"/>
-          <w:szCs w:val="21"/>
-          <w:shd w:val="clear" w:color="auto" w:fill="FFFFFF"/>
-          <w:lang w:eastAsia="sk-SK"/>
-        </w:rPr>
-        <w:t xml:space="preserve"> </w:t>
-      </w:r>
-      <w:proofErr w:type="spellStart"/>
-      <w:r>
-        <w:rPr>
-          <w:rFonts w:ascii="Arial" w:eastAsia="Times New Roman" w:hAnsi="Arial" w:cs="Arial"/>
-          <w:color w:val="000000"/>
-          <w:sz w:val="21"/>
-          <w:szCs w:val="21"/>
-          <w:shd w:val="clear" w:color="auto" w:fill="FFFFFF"/>
-          <w:lang w:eastAsia="sk-SK"/>
-        </w:rPr>
-        <w:t>arcu</w:t>
-      </w:r>
-      <w:proofErr w:type="spellEnd"/>
-      <w:r>
-        <w:rPr>
-          <w:rFonts w:ascii="Arial" w:eastAsia="Times New Roman" w:hAnsi="Arial" w:cs="Arial"/>
-          <w:color w:val="000000"/>
-          <w:sz w:val="21"/>
-          <w:szCs w:val="21"/>
-          <w:shd w:val="clear" w:color="auto" w:fill="FFFFFF"/>
-          <w:lang w:eastAsia="sk-SK"/>
-        </w:rPr>
-        <w:t xml:space="preserve">. </w:t>
-      </w:r>
-      <w:proofErr w:type="spellStart"/>
-      <w:r>
-        <w:rPr>
-          <w:rFonts w:ascii="Arial" w:eastAsia="Times New Roman" w:hAnsi="Arial" w:cs="Arial"/>
-          <w:color w:val="000000"/>
-          <w:sz w:val="21"/>
-          <w:szCs w:val="21"/>
-          <w:shd w:val="clear" w:color="auto" w:fill="FFFFFF"/>
-          <w:lang w:eastAsia="sk-SK"/>
-        </w:rPr>
-        <w:t>Nam</w:t>
-      </w:r>
-      <w:proofErr w:type="spellEnd"/>
-      <w:r>
-        <w:rPr>
-          <w:rFonts w:ascii="Arial" w:eastAsia="Times New Roman" w:hAnsi="Arial" w:cs="Arial"/>
-          <w:color w:val="000000"/>
-          <w:sz w:val="21"/>
-          <w:szCs w:val="21"/>
-          <w:shd w:val="clear" w:color="auto" w:fill="FFFFFF"/>
-          <w:lang w:eastAsia="sk-SK"/>
-        </w:rPr>
-        <w:t xml:space="preserve"> </w:t>
-      </w:r>
-      <w:proofErr w:type="spellStart"/>
-      <w:r>
-        <w:rPr>
-          <w:rFonts w:ascii="Arial" w:eastAsia="Times New Roman" w:hAnsi="Arial" w:cs="Arial"/>
-          <w:color w:val="000000"/>
-          <w:sz w:val="21"/>
-          <w:szCs w:val="21"/>
-          <w:shd w:val="clear" w:color="auto" w:fill="FFFFFF"/>
-          <w:lang w:eastAsia="sk-SK"/>
-        </w:rPr>
-        <w:t>pharetra</w:t>
-      </w:r>
-      <w:proofErr w:type="spellEnd"/>
-      <w:r>
-        <w:rPr>
-          <w:rFonts w:ascii="Arial" w:eastAsia="Times New Roman" w:hAnsi="Arial" w:cs="Arial"/>
-          <w:color w:val="000000"/>
-          <w:sz w:val="21"/>
-          <w:szCs w:val="21"/>
-          <w:shd w:val="clear" w:color="auto" w:fill="FFFFFF"/>
-          <w:lang w:eastAsia="sk-SK"/>
-        </w:rPr>
-        <w:t xml:space="preserve"> </w:t>
-      </w:r>
-      <w:proofErr w:type="spellStart"/>
-      <w:r>
-        <w:rPr>
-          <w:rFonts w:ascii="Arial" w:eastAsia="Times New Roman" w:hAnsi="Arial" w:cs="Arial"/>
-          <w:color w:val="000000"/>
-          <w:sz w:val="21"/>
-          <w:szCs w:val="21"/>
-          <w:shd w:val="clear" w:color="auto" w:fill="FFFFFF"/>
-          <w:lang w:eastAsia="sk-SK"/>
-        </w:rPr>
-        <w:t>commodo</w:t>
-      </w:r>
-      <w:proofErr w:type="spellEnd"/>
-      <w:r>
-        <w:rPr>
-          <w:rFonts w:ascii="Arial" w:eastAsia="Times New Roman" w:hAnsi="Arial" w:cs="Arial"/>
-          <w:color w:val="000000"/>
-          <w:sz w:val="21"/>
-          <w:szCs w:val="21"/>
-          <w:shd w:val="clear" w:color="auto" w:fill="FFFFFF"/>
-          <w:lang w:eastAsia="sk-SK"/>
-        </w:rPr>
-        <w:t xml:space="preserve"> </w:t>
-      </w:r>
-      <w:proofErr w:type="spellStart"/>
-      <w:r>
-        <w:rPr>
-          <w:rFonts w:ascii="Arial" w:eastAsia="Times New Roman" w:hAnsi="Arial" w:cs="Arial"/>
-          <w:color w:val="000000"/>
-          <w:sz w:val="21"/>
-          <w:szCs w:val="21"/>
-          <w:shd w:val="clear" w:color="auto" w:fill="FFFFFF"/>
-          <w:lang w:eastAsia="sk-SK"/>
-        </w:rPr>
-        <w:t>nisi</w:t>
-      </w:r>
-      <w:proofErr w:type="spellEnd"/>
-      <w:r>
-        <w:rPr>
-          <w:rFonts w:ascii="Arial" w:eastAsia="Times New Roman" w:hAnsi="Arial" w:cs="Arial"/>
-          <w:color w:val="000000"/>
-          <w:sz w:val="21"/>
-          <w:szCs w:val="21"/>
-          <w:shd w:val="clear" w:color="auto" w:fill="FFFFFF"/>
-          <w:lang w:eastAsia="sk-SK"/>
-        </w:rPr>
-        <w:t xml:space="preserve">, </w:t>
-      </w:r>
-      <w:proofErr w:type="spellStart"/>
-      <w:r>
-        <w:rPr>
-          <w:rFonts w:ascii="Arial" w:eastAsia="Times New Roman" w:hAnsi="Arial" w:cs="Arial"/>
-          <w:color w:val="000000"/>
-          <w:sz w:val="21"/>
-          <w:szCs w:val="21"/>
-          <w:shd w:val="clear" w:color="auto" w:fill="FFFFFF"/>
-          <w:lang w:eastAsia="sk-SK"/>
-        </w:rPr>
-        <w:t>eget</w:t>
-      </w:r>
-      <w:proofErr w:type="spellEnd"/>
-      <w:r>
-        <w:rPr>
-          <w:rFonts w:ascii="Arial" w:eastAsia="Times New Roman" w:hAnsi="Arial" w:cs="Arial"/>
-          <w:color w:val="000000"/>
-          <w:sz w:val="21"/>
-          <w:szCs w:val="21"/>
-          <w:shd w:val="clear" w:color="auto" w:fill="FFFFFF"/>
-          <w:lang w:eastAsia="sk-SK"/>
-        </w:rPr>
-        <w:t xml:space="preserve"> </w:t>
-      </w:r>
-      <w:proofErr w:type="spellStart"/>
-      <w:r>
-        <w:rPr>
-          <w:rFonts w:ascii="Arial" w:eastAsia="Times New Roman" w:hAnsi="Arial" w:cs="Arial"/>
-          <w:color w:val="000000"/>
-          <w:sz w:val="21"/>
-          <w:szCs w:val="21"/>
-          <w:shd w:val="clear" w:color="auto" w:fill="FFFFFF"/>
-          <w:lang w:eastAsia="sk-SK"/>
-        </w:rPr>
-        <w:t>luctus</w:t>
-      </w:r>
-      <w:proofErr w:type="spellEnd"/>
-      <w:r>
-        <w:rPr>
-          <w:rFonts w:ascii="Arial" w:eastAsia="Times New Roman" w:hAnsi="Arial" w:cs="Arial"/>
-          <w:color w:val="000000"/>
-          <w:sz w:val="21"/>
-          <w:szCs w:val="21"/>
-          <w:shd w:val="clear" w:color="auto" w:fill="FFFFFF"/>
-          <w:lang w:eastAsia="sk-SK"/>
-        </w:rPr>
-        <w:t xml:space="preserve"> </w:t>
-      </w:r>
-      <w:proofErr w:type="spellStart"/>
-      <w:r>
-        <w:rPr>
-          <w:rFonts w:ascii="Arial" w:eastAsia="Times New Roman" w:hAnsi="Arial" w:cs="Arial"/>
-          <w:color w:val="000000"/>
-          <w:sz w:val="21"/>
-          <w:szCs w:val="21"/>
-          <w:shd w:val="clear" w:color="auto" w:fill="FFFFFF"/>
-          <w:lang w:eastAsia="sk-SK"/>
-        </w:rPr>
-        <w:t>sapien</w:t>
-      </w:r>
-      <w:proofErr w:type="spellEnd"/>
-      <w:r>
-        <w:rPr>
-          <w:rFonts w:ascii="Arial" w:eastAsia="Times New Roman" w:hAnsi="Arial" w:cs="Arial"/>
-          <w:color w:val="000000"/>
-          <w:sz w:val="21"/>
-          <w:szCs w:val="21"/>
-          <w:shd w:val="clear" w:color="auto" w:fill="FFFFFF"/>
-          <w:lang w:eastAsia="sk-SK"/>
-        </w:rPr>
-        <w:t xml:space="preserve"> </w:t>
-      </w:r>
-      <w:proofErr w:type="spellStart"/>
-      <w:r>
-        <w:rPr>
-          <w:rFonts w:ascii="Arial" w:eastAsia="Times New Roman" w:hAnsi="Arial" w:cs="Arial"/>
-          <w:color w:val="000000"/>
-          <w:sz w:val="21"/>
-          <w:szCs w:val="21"/>
-          <w:shd w:val="clear" w:color="auto" w:fill="FFFFFF"/>
-          <w:lang w:eastAsia="sk-SK"/>
-        </w:rPr>
-        <w:t>varius</w:t>
-      </w:r>
-      <w:proofErr w:type="spellEnd"/>
-      <w:r>
-        <w:rPr>
-          <w:rFonts w:ascii="Arial" w:eastAsia="Times New Roman" w:hAnsi="Arial" w:cs="Arial"/>
-          <w:color w:val="000000"/>
-          <w:sz w:val="21"/>
-          <w:szCs w:val="21"/>
-          <w:shd w:val="clear" w:color="auto" w:fill="FFFFFF"/>
-          <w:lang w:eastAsia="sk-SK"/>
-        </w:rPr>
-        <w:t xml:space="preserve"> </w:t>
-      </w:r>
-      <w:proofErr w:type="spellStart"/>
-      <w:r>
-        <w:rPr>
-          <w:rFonts w:ascii="Arial" w:eastAsia="Times New Roman" w:hAnsi="Arial" w:cs="Arial"/>
-          <w:color w:val="000000"/>
-          <w:sz w:val="21"/>
-          <w:szCs w:val="21"/>
-          <w:shd w:val="clear" w:color="auto" w:fill="FFFFFF"/>
-          <w:lang w:eastAsia="sk-SK"/>
-        </w:rPr>
-        <w:t>quis</w:t>
-      </w:r>
-      <w:proofErr w:type="spellEnd"/>
-      <w:r>
-        <w:rPr>
-          <w:rFonts w:ascii="Arial" w:eastAsia="Times New Roman" w:hAnsi="Arial" w:cs="Arial"/>
-          <w:color w:val="000000"/>
-          <w:sz w:val="21"/>
-          <w:szCs w:val="21"/>
-          <w:shd w:val="clear" w:color="auto" w:fill="FFFFFF"/>
-          <w:lang w:eastAsia="sk-SK"/>
-        </w:rPr>
-        <w:t xml:space="preserve">. </w:t>
-      </w:r>
-      <w:proofErr w:type="spellStart"/>
-      <w:r>
-        <w:rPr>
-          <w:rFonts w:ascii="Arial" w:eastAsia="Times New Roman" w:hAnsi="Arial" w:cs="Arial"/>
-          <w:color w:val="000000"/>
-          <w:sz w:val="21"/>
-          <w:szCs w:val="21"/>
-          <w:shd w:val="clear" w:color="auto" w:fill="FFFFFF"/>
-          <w:lang w:eastAsia="sk-SK"/>
-        </w:rPr>
-        <w:t>Cras</w:t>
-      </w:r>
-      <w:proofErr w:type="spellEnd"/>
-      <w:r>
-        <w:rPr>
-          <w:rFonts w:ascii="Arial" w:eastAsia="Times New Roman" w:hAnsi="Arial" w:cs="Arial"/>
-          <w:color w:val="000000"/>
-          <w:sz w:val="21"/>
-          <w:szCs w:val="21"/>
-          <w:shd w:val="clear" w:color="auto" w:fill="FFFFFF"/>
-          <w:lang w:eastAsia="sk-SK"/>
-        </w:rPr>
-        <w:t xml:space="preserve"> </w:t>
-      </w:r>
-      <w:proofErr w:type="spellStart"/>
-      <w:r>
-        <w:rPr>
-          <w:rFonts w:ascii="Arial" w:eastAsia="Times New Roman" w:hAnsi="Arial" w:cs="Arial"/>
-          <w:color w:val="000000"/>
-          <w:sz w:val="21"/>
-          <w:szCs w:val="21"/>
-          <w:shd w:val="clear" w:color="auto" w:fill="FFFFFF"/>
-          <w:lang w:eastAsia="sk-SK"/>
-        </w:rPr>
-        <w:t>quis</w:t>
-      </w:r>
-      <w:proofErr w:type="spellEnd"/>
-      <w:r>
-        <w:rPr>
-          <w:rFonts w:ascii="Arial" w:eastAsia="Times New Roman" w:hAnsi="Arial" w:cs="Arial"/>
-          <w:color w:val="000000"/>
-          <w:sz w:val="21"/>
-          <w:szCs w:val="21"/>
-          <w:shd w:val="clear" w:color="auto" w:fill="FFFFFF"/>
-          <w:lang w:eastAsia="sk-SK"/>
-        </w:rPr>
-        <w:t xml:space="preserve"> </w:t>
-      </w:r>
-      <w:proofErr w:type="spellStart"/>
-      <w:r>
-        <w:rPr>
-          <w:rFonts w:ascii="Arial" w:eastAsia="Times New Roman" w:hAnsi="Arial" w:cs="Arial"/>
-          <w:color w:val="000000"/>
-          <w:sz w:val="21"/>
-          <w:szCs w:val="21"/>
-          <w:shd w:val="clear" w:color="auto" w:fill="FFFFFF"/>
-          <w:lang w:eastAsia="sk-SK"/>
-        </w:rPr>
-        <w:t>interdum</w:t>
-      </w:r>
-      <w:proofErr w:type="spellEnd"/>
-      <w:r>
-        <w:rPr>
-          <w:rFonts w:ascii="Arial" w:eastAsia="Times New Roman" w:hAnsi="Arial" w:cs="Arial"/>
-          <w:color w:val="000000"/>
-          <w:sz w:val="21"/>
-          <w:szCs w:val="21"/>
-          <w:shd w:val="clear" w:color="auto" w:fill="FFFFFF"/>
-          <w:lang w:eastAsia="sk-SK"/>
-        </w:rPr>
-        <w:t xml:space="preserve"> </w:t>
-      </w:r>
-      <w:proofErr w:type="spellStart"/>
-      <w:r>
-        <w:rPr>
-          <w:rFonts w:ascii="Arial" w:eastAsia="Times New Roman" w:hAnsi="Arial" w:cs="Arial"/>
-          <w:color w:val="000000"/>
-          <w:sz w:val="21"/>
-          <w:szCs w:val="21"/>
-          <w:shd w:val="clear" w:color="auto" w:fill="FFFFFF"/>
-          <w:lang w:eastAsia="sk-SK"/>
-        </w:rPr>
-        <w:t>massa</w:t>
-      </w:r>
-      <w:proofErr w:type="spellEnd"/>
-      <w:r>
-        <w:rPr>
-          <w:rFonts w:ascii="Arial" w:eastAsia="Times New Roman" w:hAnsi="Arial" w:cs="Arial"/>
-          <w:color w:val="000000"/>
-          <w:sz w:val="21"/>
-          <w:szCs w:val="21"/>
-          <w:shd w:val="clear" w:color="auto" w:fill="FFFFFF"/>
-          <w:lang w:eastAsia="sk-SK"/>
-        </w:rPr>
-        <w:t xml:space="preserve">. </w:t>
-      </w:r>
-      <w:proofErr w:type="spellStart"/>
-      <w:r>
-        <w:rPr>
-          <w:rFonts w:ascii="Arial" w:eastAsia="Times New Roman" w:hAnsi="Arial" w:cs="Arial"/>
-          <w:color w:val="000000"/>
-          <w:sz w:val="21"/>
-          <w:szCs w:val="21"/>
-          <w:shd w:val="clear" w:color="auto" w:fill="FFFFFF"/>
-          <w:lang w:eastAsia="sk-SK"/>
-        </w:rPr>
-        <w:t>Donec</w:t>
-      </w:r>
-      <w:proofErr w:type="spellEnd"/>
-      <w:r>
-        <w:rPr>
-          <w:rFonts w:ascii="Arial" w:eastAsia="Times New Roman" w:hAnsi="Arial" w:cs="Arial"/>
-          <w:color w:val="000000"/>
-          <w:sz w:val="21"/>
-          <w:szCs w:val="21"/>
-          <w:shd w:val="clear" w:color="auto" w:fill="FFFFFF"/>
-          <w:lang w:eastAsia="sk-SK"/>
-        </w:rPr>
-        <w:t xml:space="preserve"> in ex </w:t>
-      </w:r>
-      <w:proofErr w:type="spellStart"/>
-      <w:r>
-        <w:rPr>
-          <w:rFonts w:ascii="Arial" w:eastAsia="Times New Roman" w:hAnsi="Arial" w:cs="Arial"/>
-          <w:color w:val="000000"/>
-          <w:sz w:val="21"/>
-          <w:szCs w:val="21"/>
-          <w:shd w:val="clear" w:color="auto" w:fill="FFFFFF"/>
-          <w:lang w:eastAsia="sk-SK"/>
-        </w:rPr>
-        <w:t>sodales</w:t>
-      </w:r>
-      <w:proofErr w:type="spellEnd"/>
-      <w:r>
-        <w:rPr>
-          <w:rFonts w:ascii="Arial" w:eastAsia="Times New Roman" w:hAnsi="Arial" w:cs="Arial"/>
-          <w:color w:val="000000"/>
-          <w:sz w:val="21"/>
-          <w:szCs w:val="21"/>
-          <w:shd w:val="clear" w:color="auto" w:fill="FFFFFF"/>
-          <w:lang w:eastAsia="sk-SK"/>
-        </w:rPr>
-        <w:t xml:space="preserve">, </w:t>
-      </w:r>
-      <w:proofErr w:type="spellStart"/>
-      <w:r>
-        <w:rPr>
-          <w:rFonts w:ascii="Arial" w:eastAsia="Times New Roman" w:hAnsi="Arial" w:cs="Arial"/>
-          <w:color w:val="000000"/>
-          <w:sz w:val="21"/>
-          <w:szCs w:val="21"/>
-          <w:shd w:val="clear" w:color="auto" w:fill="FFFFFF"/>
-          <w:lang w:eastAsia="sk-SK"/>
-        </w:rPr>
-        <w:t>fringilla</w:t>
-      </w:r>
-      <w:proofErr w:type="spellEnd"/>
-      <w:r>
-        <w:rPr>
-          <w:rFonts w:ascii="Arial" w:eastAsia="Times New Roman" w:hAnsi="Arial" w:cs="Arial"/>
-          <w:color w:val="000000"/>
-          <w:sz w:val="21"/>
-          <w:szCs w:val="21"/>
-          <w:shd w:val="clear" w:color="auto" w:fill="FFFFFF"/>
-          <w:lang w:eastAsia="sk-SK"/>
-        </w:rPr>
-        <w:t xml:space="preserve"> </w:t>
-      </w:r>
-      <w:proofErr w:type="spellStart"/>
-      <w:r>
-        <w:rPr>
-          <w:rFonts w:ascii="Arial" w:eastAsia="Times New Roman" w:hAnsi="Arial" w:cs="Arial"/>
-          <w:color w:val="000000"/>
-          <w:sz w:val="21"/>
-          <w:szCs w:val="21"/>
-          <w:shd w:val="clear" w:color="auto" w:fill="FFFFFF"/>
-          <w:lang w:eastAsia="sk-SK"/>
-        </w:rPr>
-        <w:t>neque</w:t>
-      </w:r>
-      <w:proofErr w:type="spellEnd"/>
-      <w:r>
-        <w:rPr>
-          <w:rFonts w:ascii="Arial" w:eastAsia="Times New Roman" w:hAnsi="Arial" w:cs="Arial"/>
-          <w:color w:val="000000"/>
-          <w:sz w:val="21"/>
-          <w:szCs w:val="21"/>
-          <w:shd w:val="clear" w:color="auto" w:fill="FFFFFF"/>
-          <w:lang w:eastAsia="sk-SK"/>
-        </w:rPr>
-        <w:t xml:space="preserve"> </w:t>
-      </w:r>
-      <w:proofErr w:type="spellStart"/>
-      <w:r>
-        <w:rPr>
-          <w:rFonts w:ascii="Arial" w:eastAsia="Times New Roman" w:hAnsi="Arial" w:cs="Arial"/>
-          <w:color w:val="000000"/>
-          <w:sz w:val="21"/>
-          <w:szCs w:val="21"/>
-          <w:shd w:val="clear" w:color="auto" w:fill="FFFFFF"/>
-          <w:lang w:eastAsia="sk-SK"/>
-        </w:rPr>
-        <w:t>nec</w:t>
-      </w:r>
-      <w:proofErr w:type="spellEnd"/>
-      <w:r>
-        <w:rPr>
-          <w:rFonts w:ascii="Arial" w:eastAsia="Times New Roman" w:hAnsi="Arial" w:cs="Arial"/>
-          <w:color w:val="000000"/>
-          <w:sz w:val="21"/>
-          <w:szCs w:val="21"/>
-          <w:shd w:val="clear" w:color="auto" w:fill="FFFFFF"/>
-          <w:lang w:eastAsia="sk-SK"/>
-        </w:rPr>
-        <w:t xml:space="preserve">, </w:t>
-      </w:r>
-      <w:proofErr w:type="spellStart"/>
-      <w:r>
-        <w:rPr>
-          <w:rFonts w:ascii="Arial" w:eastAsia="Times New Roman" w:hAnsi="Arial" w:cs="Arial"/>
-          <w:color w:val="000000"/>
-          <w:sz w:val="21"/>
-          <w:szCs w:val="21"/>
-          <w:shd w:val="clear" w:color="auto" w:fill="FFFFFF"/>
-          <w:lang w:eastAsia="sk-SK"/>
-        </w:rPr>
-        <w:t>euismod</w:t>
-      </w:r>
-      <w:proofErr w:type="spellEnd"/>
-      <w:r>
-        <w:rPr>
-          <w:rFonts w:ascii="Arial" w:eastAsia="Times New Roman" w:hAnsi="Arial" w:cs="Arial"/>
-          <w:color w:val="000000"/>
-          <w:sz w:val="21"/>
-          <w:szCs w:val="21"/>
-          <w:shd w:val="clear" w:color="auto" w:fill="FFFFFF"/>
-          <w:lang w:eastAsia="sk-SK"/>
-        </w:rPr>
-        <w:t xml:space="preserve"> </w:t>
-      </w:r>
-      <w:proofErr w:type="spellStart"/>
-      <w:r>
-        <w:rPr>
-          <w:rFonts w:ascii="Arial" w:eastAsia="Times New Roman" w:hAnsi="Arial" w:cs="Arial"/>
-          <w:color w:val="000000"/>
-          <w:sz w:val="21"/>
-          <w:szCs w:val="21"/>
-          <w:shd w:val="clear" w:color="auto" w:fill="FFFFFF"/>
-          <w:lang w:eastAsia="sk-SK"/>
-        </w:rPr>
-        <w:t>tellus</w:t>
-      </w:r>
-      <w:proofErr w:type="spellEnd"/>
-      <w:r>
-        <w:rPr>
-          <w:rFonts w:ascii="Arial" w:eastAsia="Times New Roman" w:hAnsi="Arial" w:cs="Arial"/>
-          <w:color w:val="000000"/>
-          <w:sz w:val="21"/>
-          <w:szCs w:val="21"/>
-          <w:shd w:val="clear" w:color="auto" w:fill="FFFFFF"/>
-          <w:lang w:eastAsia="sk-SK"/>
-        </w:rPr>
-        <w:t xml:space="preserve">. Sed </w:t>
-      </w:r>
-      <w:proofErr w:type="spellStart"/>
-      <w:r>
-        <w:rPr>
-          <w:rFonts w:ascii="Arial" w:eastAsia="Times New Roman" w:hAnsi="Arial" w:cs="Arial"/>
-          <w:color w:val="000000"/>
-          <w:sz w:val="21"/>
-          <w:szCs w:val="21"/>
-          <w:shd w:val="clear" w:color="auto" w:fill="FFFFFF"/>
-          <w:lang w:eastAsia="sk-SK"/>
-        </w:rPr>
-        <w:t>imperdiet</w:t>
-      </w:r>
-      <w:proofErr w:type="spellEnd"/>
-      <w:r>
-        <w:rPr>
-          <w:rFonts w:ascii="Arial" w:eastAsia="Times New Roman" w:hAnsi="Arial" w:cs="Arial"/>
-          <w:color w:val="000000"/>
-          <w:sz w:val="21"/>
-          <w:szCs w:val="21"/>
-          <w:shd w:val="clear" w:color="auto" w:fill="FFFFFF"/>
-          <w:lang w:eastAsia="sk-SK"/>
-        </w:rPr>
-        <w:t xml:space="preserve"> </w:t>
-      </w:r>
-      <w:proofErr w:type="spellStart"/>
-      <w:r>
-        <w:rPr>
-          <w:rFonts w:ascii="Arial" w:eastAsia="Times New Roman" w:hAnsi="Arial" w:cs="Arial"/>
-          <w:color w:val="000000"/>
-          <w:sz w:val="21"/>
-          <w:szCs w:val="21"/>
-          <w:shd w:val="clear" w:color="auto" w:fill="FFFFFF"/>
-          <w:lang w:eastAsia="sk-SK"/>
-        </w:rPr>
-        <w:t>dictum</w:t>
-      </w:r>
-      <w:proofErr w:type="spellEnd"/>
-      <w:r>
-        <w:rPr>
-          <w:rFonts w:ascii="Arial" w:eastAsia="Times New Roman" w:hAnsi="Arial" w:cs="Arial"/>
-          <w:color w:val="000000"/>
-          <w:sz w:val="21"/>
-          <w:szCs w:val="21"/>
-          <w:shd w:val="clear" w:color="auto" w:fill="FFFFFF"/>
-          <w:lang w:eastAsia="sk-SK"/>
-        </w:rPr>
-        <w:t xml:space="preserve"> </w:t>
-      </w:r>
-      <w:proofErr w:type="spellStart"/>
-      <w:r>
-        <w:rPr>
-          <w:rFonts w:ascii="Arial" w:eastAsia="Times New Roman" w:hAnsi="Arial" w:cs="Arial"/>
-          <w:color w:val="000000"/>
-          <w:sz w:val="21"/>
-          <w:szCs w:val="21"/>
-          <w:shd w:val="clear" w:color="auto" w:fill="FFFFFF"/>
-          <w:lang w:eastAsia="sk-SK"/>
-        </w:rPr>
-        <w:t>venenatis</w:t>
-      </w:r>
-      <w:proofErr w:type="spellEnd"/>
-      <w:r>
-        <w:rPr>
-          <w:rFonts w:ascii="Arial" w:eastAsia="Times New Roman" w:hAnsi="Arial" w:cs="Arial"/>
-          <w:color w:val="000000"/>
-          <w:sz w:val="21"/>
-          <w:szCs w:val="21"/>
-          <w:shd w:val="clear" w:color="auto" w:fill="FFFFFF"/>
-          <w:lang w:eastAsia="sk-SK"/>
-        </w:rPr>
-        <w:t xml:space="preserve">. </w:t>
-      </w:r>
-      <w:proofErr w:type="spellStart"/>
-      <w:r>
-        <w:rPr>
-          <w:rFonts w:ascii="Arial" w:eastAsia="Times New Roman" w:hAnsi="Arial" w:cs="Arial"/>
-          <w:color w:val="000000"/>
-          <w:sz w:val="21"/>
-          <w:szCs w:val="21"/>
-          <w:shd w:val="clear" w:color="auto" w:fill="FFFFFF"/>
-          <w:lang w:eastAsia="sk-SK"/>
-        </w:rPr>
-        <w:t>Mauris</w:t>
-      </w:r>
-      <w:proofErr w:type="spellEnd"/>
-      <w:r>
-        <w:rPr>
-          <w:rFonts w:ascii="Arial" w:eastAsia="Times New Roman" w:hAnsi="Arial" w:cs="Arial"/>
-          <w:color w:val="000000"/>
-          <w:sz w:val="21"/>
-          <w:szCs w:val="21"/>
-          <w:shd w:val="clear" w:color="auto" w:fill="FFFFFF"/>
-          <w:lang w:eastAsia="sk-SK"/>
-        </w:rPr>
-        <w:t xml:space="preserve"> </w:t>
-      </w:r>
-      <w:bookmarkStart w:id="0" w:name="_GoBack"/>
-      <w:bookmarkEnd w:id="0"/>
     </w:p>
     <w:p>
       <w:pPr>
@@ -1382,6 +196,98 @@
       </w:tr>
     </w:tbl>
     <w:p/>
+    <w:p>
+      <w:pPr>
+        <w:rPr>
+          <w:rFonts w:ascii="Times New Roman" w:eastAsia="Times New Roman" w:hAnsi="Times New Roman" w:cs="Times New Roman"/>
+          <w:lang w:eastAsia="sk-SK"/>
+        </w:rPr>
+      </w:pPr>
+      <w:r>
+        <w:rPr>
+          <w:rFonts w:ascii="Times New Roman" w:eastAsia="Times New Roman" w:hAnsi="Times New Roman" w:cs="Times New Roman"/>
+          <w:lang w:eastAsia="sk-SK"/>
+        </w:rPr>
+        <w:lastRenderedPageBreak/>
+        <w:fldChar w:fldCharType="begin"/>
+      </w:r>
+      <w:r>
+        <w:rPr>
+          <w:rFonts w:ascii="Times New Roman" w:eastAsia="Times New Roman" w:hAnsi="Times New Roman" w:cs="Times New Roman"/>
+          <w:lang w:eastAsia="sk-SK"/>
+        </w:rPr>
+        <w:instrText xml:space="preserve"> INCLUDEPICTURE "https://www.fiit.stuba.sk/buxus/assets/images/web/icons/fiit_800.png" \* MERGEFORMATINET </w:instrText>
+      </w:r>
+      <w:r>
+        <w:rPr>
+          <w:rFonts w:ascii="Times New Roman" w:eastAsia="Times New Roman" w:hAnsi="Times New Roman" w:cs="Times New Roman"/>
+          <w:lang w:eastAsia="sk-SK"/>
+        </w:rPr>
+        <w:fldChar w:fldCharType="separate"/>
+      </w:r>
+      <w:r>
+        <w:rPr>
+          <w:rFonts w:ascii="Times New Roman" w:eastAsia="Times New Roman" w:hAnsi="Times New Roman" w:cs="Times New Roman"/>
+          <w:noProof/>
+          <w:lang w:eastAsia="sk-SK"/>
+        </w:rPr>
+        <w:drawing>
+          <wp:inline distT="0" distB="0" distL="0" distR="0">
+            <wp:extent cx="5756910" cy="5756910"/>
+            <wp:effectExtent l="0" t="0" r="0" b="0"/>
+            <wp:docPr id="2" name="Obrázok 2" descr="Fakulta informatiky a informacnych technologii v Bratislave"/>
+            <wp:cNvGraphicFramePr>
+              <a:graphicFrameLocks xmlns:a="http://schemas.openxmlformats.org/drawingml/2006/main" noChangeAspect="1"/>
+            </wp:cNvGraphicFramePr>
+            <a:graphic xmlns:a="http://schemas.openxmlformats.org/drawingml/2006/main">
+              <a:graphicData uri="http://schemas.openxmlformats.org/drawingml/2006/picture">
+                <pic:pic xmlns:pic="http://schemas.openxmlformats.org/drawingml/2006/picture">
+                  <pic:nvPicPr>
+                    <pic:cNvPr id="0" name="Picture 1" descr="Fakulta informatiky a informacnych technologii v Bratislave"/>
+                    <pic:cNvPicPr>
+                      <a:picLocks noChangeAspect="1" noChangeArrowheads="1"/>
+                    </pic:cNvPicPr>
+                  </pic:nvPicPr>
+                  <pic:blipFill>
+                    <a:blip r:embed="rId6">
+                      <a:extLst>
+                        <a:ext uri="{28A0092B-C50C-407E-A947-70E740481C1C}">
+                          <a14:useLocalDpi xmlns:a14="http://schemas.microsoft.com/office/drawing/2010/main" val="0"/>
+                        </a:ext>
+                      </a:extLst>
+                    </a:blip>
+                    <a:srcRect/>
+                    <a:stretch>
+                      <a:fillRect/>
+                    </a:stretch>
+                  </pic:blipFill>
+                  <pic:spPr bwMode="auto">
+                    <a:xfrm>
+                      <a:off x="0" y="0"/>
+                      <a:ext cx="5756910" cy="5756910"/>
+                    </a:xfrm>
+                    <a:prstGeom prst="rect">
+                      <a:avLst/>
+                    </a:prstGeom>
+                    <a:noFill/>
+                    <a:ln>
+                      <a:noFill/>
+                    </a:ln>
+                  </pic:spPr>
+                </pic:pic>
+              </a:graphicData>
+            </a:graphic>
+          </wp:inline>
+        </w:drawing>
+      </w:r>
+      <w:r>
+        <w:rPr>
+          <w:rFonts w:ascii="Times New Roman" w:eastAsia="Times New Roman" w:hAnsi="Times New Roman" w:cs="Times New Roman"/>
+          <w:lang w:eastAsia="sk-SK"/>
+        </w:rPr>
+        <w:fldChar w:fldCharType="end"/>
+      </w:r>
+    </w:p>
     <w:p/>
     <w:p/>
     <w:p/>
@@ -1399,7 +305,7 @@
             <wp:cNvGraphicFramePr/>
             <a:graphic xmlns:a="http://schemas.openxmlformats.org/drawingml/2006/main">
               <a:graphicData uri="http://schemas.openxmlformats.org/drawingml/2006/chart">
-                <c:chart xmlns:c="http://schemas.openxmlformats.org/drawingml/2006/chart" xmlns:r="http://schemas.openxmlformats.org/officeDocument/2006/relationships" r:id="rId6"/>
+                <c:chart xmlns:c="http://schemas.openxmlformats.org/drawingml/2006/chart" xmlns:r="http://schemas.openxmlformats.org/officeDocument/2006/relationships" r:id="rId7"/>
               </a:graphicData>
             </a:graphic>
           </wp:inline>
@@ -3449,7 +2355,7 @@
 </file>
 
 <file path=customXml/itemProps1.xml><?xml version="1.0" encoding="utf-8"?>
-<ds:datastoreItem xmlns:ds="http://schemas.openxmlformats.org/officeDocument/2006/customXml" ds:itemID="{C1B8431C-8610-D04A-AB0D-D90105D348C2}">
+<ds:datastoreItem xmlns:ds="http://schemas.openxmlformats.org/officeDocument/2006/customXml" ds:itemID="{E5411ED0-5F35-FE40-A2D7-24636C2C360A}">
   <ds:schemaRefs>
     <ds:schemaRef ds:uri="http://schemas.openxmlformats.org/officeDocument/2006/bibliography"/>
   </ds:schemaRefs>

</xml_diff>

<commit_message>
< SCRUM-17, 8 > <Vizuálne úpravy >
</commit_message>
<xml_diff>
--- a/clanok_git.docx
+++ b/clanok_git.docx
@@ -32,13 +32,45 @@
     <w:p/>
     <w:p>
       <w:r>
-        <w:t>Článok predstavuje systém plánovania trás určený pre turistov, ktorý vylepšuje funkcie súčasných aplikácií, ako sú Google Maps a Waze. Zatiaľ čo existujúce nástroje sa zameriavajú na navigáciu, navrhovaný systém integruje preferencie používateľov a obmedzenia, ako je čas cestovania, otváracie hodiny atrakcií a osobné záujmy, na generovanie optimalizovaných trás. Systém používa grafové algoritmy, vrátane variantov problému obchodného cestujúceho (TSP), na zabezpečenie efektívneho plánovania trás, čím sa dosahuje maximálna efektivita v rámci časových a priestorových obmedzení.</w:t>
+        <w:t xml:space="preserve">Článok predstavuje systém plánovania trás určený pre turistov, ktorý vylepšuje funkcie súčasných aplikácií, ako sú Google </w:t>
+      </w:r>
+      <w:proofErr w:type="spellStart"/>
+      <w:r>
+        <w:t>Maps</w:t>
+      </w:r>
+      <w:proofErr w:type="spellEnd"/>
+      <w:r>
+        <w:t xml:space="preserve"> a </w:t>
+      </w:r>
+      <w:proofErr w:type="spellStart"/>
+      <w:r>
+        <w:t>Waze</w:t>
+      </w:r>
+      <w:proofErr w:type="spellEnd"/>
+      <w:r>
+        <w:t>. Zatiaľ čo existujúce nástroje sa zameriavajú na navigáciu, navrhovaný systém integruje preferencie používateľov a obmedzenia, ako je čas cestovania, otváracie hodiny atrakcií a osobné záujmy, na generovanie optimalizovaných trás. Systém používa grafové algoritmy, vrátane variantov problému obchodného cestujúceho (TSP), na zabezpečenie efektívneho plánovania trás, čím sa dosahuje maximálna efektivita v rámci časových a priestorových obmedzení.</w:t>
       </w:r>
     </w:p>
     <w:p/>
     <w:p>
       <w:r>
-        <w:t xml:space="preserve">Autori identifikujú kľúčové nedostatky súčasných aplikácií, ako napríklad absenciu personalizovaných odporúčacích systémov a neschopnosť zohľadniť čas strávený na atrakciách alebo poskytnúť alternatívne trasy. Ich riešenie integruje odporúčací engine, ktorý navrhuje kompletné trasy namiesto jednotlivých atrakcií a umožňuje používateľom dynamicky upravovať </w:t>
+        <w:t xml:space="preserve">Autori identifikujú kľúčové nedostatky súčasných aplikácií, ako napríklad absenciu </w:t>
+      </w:r>
+      <w:proofErr w:type="spellStart"/>
+      <w:r>
+        <w:t>personalizovaných</w:t>
+      </w:r>
+      <w:proofErr w:type="spellEnd"/>
+      <w:r>
+        <w:t xml:space="preserve"> odporúčacích systémov a neschopnosť zohľadniť čas strávený na atrakciách alebo poskytnúť alternatívne trasy. Ich riešenie integruje odporúčací </w:t>
+      </w:r>
+      <w:proofErr w:type="spellStart"/>
+      <w:r>
+        <w:t>engine</w:t>
+      </w:r>
+      <w:proofErr w:type="spellEnd"/>
+      <w:r>
+        <w:t xml:space="preserve">, ktorý navrhuje kompletné trasy namiesto jednotlivých atrakcií a umožňuje používateľom dynamicky upravovať </w:t>
       </w:r>
       <w:r>
         <w:t>trasu spoločne s jednotlivými zastávkami</w:t>
@@ -56,44 +88,772 @@
         <w:t xml:space="preserve"> [1]</w:t>
       </w:r>
     </w:p>
-    <w:p/>
     <w:p/>
     <w:p/>
     <w:p/>
     <w:p>
       <w:pPr>
         <w:rPr>
-          <w:rFonts w:ascii="Arial" w:eastAsia="Times New Roman" w:hAnsi="Arial" w:cs="Arial"/>
-          <w:color w:val="000000"/>
-          <w:sz w:val="21"/>
-          <w:szCs w:val="21"/>
-          <w:shd w:val="clear" w:color="auto" w:fill="FFFFFF"/>
-          <w:lang w:eastAsia="sk-SK"/>
+          <w:color w:val="FF0000"/>
         </w:rPr>
       </w:pPr>
-      <w:r>
-        <w:rPr>
-          <w:rFonts w:ascii="Arial" w:eastAsia="Times New Roman" w:hAnsi="Arial" w:cs="Arial"/>
-          <w:color w:val="000000"/>
-          <w:sz w:val="21"/>
-          <w:szCs w:val="21"/>
-          <w:shd w:val="clear" w:color="auto" w:fill="FFFFFF"/>
-          <w:lang w:eastAsia="sk-SK"/>
-        </w:rPr>
-        <w:t xml:space="preserve">Lorem ipsum dolor sit amet, consectetur adipiscing elit. Morbi eleifend tortor venenatis massa interdum, in malesuada neque </w:t>
-      </w:r>
       <w:bookmarkStart w:id="0" w:name="_GoBack"/>
       <w:bookmarkEnd w:id="0"/>
-      <w:r>
-        <w:rPr>
-          <w:rFonts w:ascii="Arial" w:eastAsia="Times New Roman" w:hAnsi="Arial" w:cs="Arial"/>
-          <w:color w:val="000000"/>
-          <w:sz w:val="21"/>
-          <w:szCs w:val="21"/>
-          <w:shd w:val="clear" w:color="auto" w:fill="FFFFFF"/>
-          <w:lang w:eastAsia="sk-SK"/>
-        </w:rPr>
-        <w:t xml:space="preserve">Cras quis interdum massa. Donec in ex sodales, fringilla neque nec, euismod tellus. Sed imperdiet dictum venenatis. Mauris </w:t>
+    </w:p>
+    <w:p>
+      <w:pPr>
+        <w:rPr>
+          <w:rFonts w:ascii="Arial" w:eastAsia="Times New Roman" w:hAnsi="Arial" w:cs="Arial"/>
+          <w:color w:val="FF0000"/>
+          <w:sz w:val="21"/>
+          <w:szCs w:val="21"/>
+          <w:shd w:val="clear" w:color="auto" w:fill="FFFFFF"/>
+          <w:lang w:eastAsia="sk-SK"/>
+        </w:rPr>
+      </w:pPr>
+      <w:proofErr w:type="spellStart"/>
+      <w:r>
+        <w:rPr>
+          <w:rFonts w:ascii="Arial" w:eastAsia="Times New Roman" w:hAnsi="Arial" w:cs="Arial"/>
+          <w:color w:val="FF0000"/>
+          <w:sz w:val="21"/>
+          <w:szCs w:val="21"/>
+          <w:shd w:val="clear" w:color="auto" w:fill="FFFFFF"/>
+          <w:lang w:eastAsia="sk-SK"/>
+        </w:rPr>
+        <w:t>Lorem</w:t>
+      </w:r>
+      <w:proofErr w:type="spellEnd"/>
+      <w:r>
+        <w:rPr>
+          <w:rFonts w:ascii="Arial" w:eastAsia="Times New Roman" w:hAnsi="Arial" w:cs="Arial"/>
+          <w:color w:val="FF0000"/>
+          <w:sz w:val="21"/>
+          <w:szCs w:val="21"/>
+          <w:shd w:val="clear" w:color="auto" w:fill="FFFFFF"/>
+          <w:lang w:eastAsia="sk-SK"/>
+        </w:rPr>
+        <w:t xml:space="preserve"> </w:t>
+      </w:r>
+      <w:proofErr w:type="spellStart"/>
+      <w:r>
+        <w:rPr>
+          <w:rFonts w:ascii="Arial" w:eastAsia="Times New Roman" w:hAnsi="Arial" w:cs="Arial"/>
+          <w:color w:val="FF0000"/>
+          <w:sz w:val="21"/>
+          <w:szCs w:val="21"/>
+          <w:shd w:val="clear" w:color="auto" w:fill="FFFFFF"/>
+          <w:lang w:eastAsia="sk-SK"/>
+        </w:rPr>
+        <w:t>ipsum</w:t>
+      </w:r>
+      <w:proofErr w:type="spellEnd"/>
+      <w:r>
+        <w:rPr>
+          <w:rFonts w:ascii="Arial" w:eastAsia="Times New Roman" w:hAnsi="Arial" w:cs="Arial"/>
+          <w:color w:val="FF0000"/>
+          <w:sz w:val="21"/>
+          <w:szCs w:val="21"/>
+          <w:shd w:val="clear" w:color="auto" w:fill="FFFFFF"/>
+          <w:lang w:eastAsia="sk-SK"/>
+        </w:rPr>
+        <w:t xml:space="preserve"> </w:t>
+      </w:r>
+      <w:proofErr w:type="spellStart"/>
+      <w:r>
+        <w:rPr>
+          <w:rFonts w:ascii="Arial" w:eastAsia="Times New Roman" w:hAnsi="Arial" w:cs="Arial"/>
+          <w:color w:val="FF0000"/>
+          <w:sz w:val="21"/>
+          <w:szCs w:val="21"/>
+          <w:shd w:val="clear" w:color="auto" w:fill="FFFFFF"/>
+          <w:lang w:eastAsia="sk-SK"/>
+        </w:rPr>
+        <w:t>dolor</w:t>
+      </w:r>
+      <w:proofErr w:type="spellEnd"/>
+      <w:r>
+        <w:rPr>
+          <w:rFonts w:ascii="Arial" w:eastAsia="Times New Roman" w:hAnsi="Arial" w:cs="Arial"/>
+          <w:color w:val="FF0000"/>
+          <w:sz w:val="21"/>
+          <w:szCs w:val="21"/>
+          <w:shd w:val="clear" w:color="auto" w:fill="FFFFFF"/>
+          <w:lang w:eastAsia="sk-SK"/>
+        </w:rPr>
+        <w:t xml:space="preserve"> </w:t>
+      </w:r>
+      <w:proofErr w:type="spellStart"/>
+      <w:r>
+        <w:rPr>
+          <w:rFonts w:ascii="Arial" w:eastAsia="Times New Roman" w:hAnsi="Arial" w:cs="Arial"/>
+          <w:color w:val="FF0000"/>
+          <w:sz w:val="21"/>
+          <w:szCs w:val="21"/>
+          <w:shd w:val="clear" w:color="auto" w:fill="FFFFFF"/>
+          <w:lang w:eastAsia="sk-SK"/>
+        </w:rPr>
+        <w:t>sit</w:t>
+      </w:r>
+      <w:proofErr w:type="spellEnd"/>
+      <w:r>
+        <w:rPr>
+          <w:rFonts w:ascii="Arial" w:eastAsia="Times New Roman" w:hAnsi="Arial" w:cs="Arial"/>
+          <w:color w:val="FF0000"/>
+          <w:sz w:val="21"/>
+          <w:szCs w:val="21"/>
+          <w:shd w:val="clear" w:color="auto" w:fill="FFFFFF"/>
+          <w:lang w:eastAsia="sk-SK"/>
+        </w:rPr>
+        <w:t xml:space="preserve"> </w:t>
+      </w:r>
+      <w:proofErr w:type="spellStart"/>
+      <w:r>
+        <w:rPr>
+          <w:rFonts w:ascii="Arial" w:eastAsia="Times New Roman" w:hAnsi="Arial" w:cs="Arial"/>
+          <w:color w:val="FF0000"/>
+          <w:sz w:val="21"/>
+          <w:szCs w:val="21"/>
+          <w:shd w:val="clear" w:color="auto" w:fill="FFFFFF"/>
+          <w:lang w:eastAsia="sk-SK"/>
+        </w:rPr>
+        <w:t>amet</w:t>
+      </w:r>
+      <w:proofErr w:type="spellEnd"/>
+      <w:r>
+        <w:rPr>
+          <w:rFonts w:ascii="Arial" w:eastAsia="Times New Roman" w:hAnsi="Arial" w:cs="Arial"/>
+          <w:color w:val="FF0000"/>
+          <w:sz w:val="21"/>
+          <w:szCs w:val="21"/>
+          <w:shd w:val="clear" w:color="auto" w:fill="FFFFFF"/>
+          <w:lang w:eastAsia="sk-SK"/>
+        </w:rPr>
+        <w:t xml:space="preserve">, </w:t>
+      </w:r>
+      <w:proofErr w:type="spellStart"/>
+      <w:r>
+        <w:rPr>
+          <w:rFonts w:ascii="Arial" w:eastAsia="Times New Roman" w:hAnsi="Arial" w:cs="Arial"/>
+          <w:color w:val="FF0000"/>
+          <w:sz w:val="21"/>
+          <w:szCs w:val="21"/>
+          <w:shd w:val="clear" w:color="auto" w:fill="FFFFFF"/>
+          <w:lang w:eastAsia="sk-SK"/>
+        </w:rPr>
+        <w:t>consectetur</w:t>
+      </w:r>
+      <w:proofErr w:type="spellEnd"/>
+      <w:r>
+        <w:rPr>
+          <w:rFonts w:ascii="Arial" w:eastAsia="Times New Roman" w:hAnsi="Arial" w:cs="Arial"/>
+          <w:color w:val="FF0000"/>
+          <w:sz w:val="21"/>
+          <w:szCs w:val="21"/>
+          <w:shd w:val="clear" w:color="auto" w:fill="FFFFFF"/>
+          <w:lang w:eastAsia="sk-SK"/>
+        </w:rPr>
+        <w:t xml:space="preserve"> </w:t>
+      </w:r>
+      <w:proofErr w:type="spellStart"/>
+      <w:r>
+        <w:rPr>
+          <w:rFonts w:ascii="Arial" w:eastAsia="Times New Roman" w:hAnsi="Arial" w:cs="Arial"/>
+          <w:color w:val="FF0000"/>
+          <w:sz w:val="21"/>
+          <w:szCs w:val="21"/>
+          <w:shd w:val="clear" w:color="auto" w:fill="FFFFFF"/>
+          <w:lang w:eastAsia="sk-SK"/>
+        </w:rPr>
+        <w:t>adipiscing</w:t>
+      </w:r>
+      <w:proofErr w:type="spellEnd"/>
+      <w:r>
+        <w:rPr>
+          <w:rFonts w:ascii="Arial" w:eastAsia="Times New Roman" w:hAnsi="Arial" w:cs="Arial"/>
+          <w:color w:val="FF0000"/>
+          <w:sz w:val="21"/>
+          <w:szCs w:val="21"/>
+          <w:shd w:val="clear" w:color="auto" w:fill="FFFFFF"/>
+          <w:lang w:eastAsia="sk-SK"/>
+        </w:rPr>
+        <w:t xml:space="preserve"> </w:t>
+      </w:r>
+      <w:proofErr w:type="spellStart"/>
+      <w:r>
+        <w:rPr>
+          <w:rFonts w:ascii="Arial" w:eastAsia="Times New Roman" w:hAnsi="Arial" w:cs="Arial"/>
+          <w:color w:val="FF0000"/>
+          <w:sz w:val="21"/>
+          <w:szCs w:val="21"/>
+          <w:shd w:val="clear" w:color="auto" w:fill="FFFFFF"/>
+          <w:lang w:eastAsia="sk-SK"/>
+        </w:rPr>
+        <w:t>elit</w:t>
+      </w:r>
+      <w:proofErr w:type="spellEnd"/>
+      <w:r>
+        <w:rPr>
+          <w:rFonts w:ascii="Arial" w:eastAsia="Times New Roman" w:hAnsi="Arial" w:cs="Arial"/>
+          <w:color w:val="FF0000"/>
+          <w:sz w:val="21"/>
+          <w:szCs w:val="21"/>
+          <w:shd w:val="clear" w:color="auto" w:fill="FFFFFF"/>
+          <w:lang w:eastAsia="sk-SK"/>
+        </w:rPr>
+        <w:t xml:space="preserve">. </w:t>
+      </w:r>
+      <w:proofErr w:type="spellStart"/>
+      <w:r>
+        <w:rPr>
+          <w:rFonts w:ascii="Arial" w:eastAsia="Times New Roman" w:hAnsi="Arial" w:cs="Arial"/>
+          <w:color w:val="FF0000"/>
+          <w:sz w:val="21"/>
+          <w:szCs w:val="21"/>
+          <w:shd w:val="clear" w:color="auto" w:fill="FFFFFF"/>
+          <w:lang w:eastAsia="sk-SK"/>
+        </w:rPr>
+        <w:t>Morbi</w:t>
+      </w:r>
+      <w:proofErr w:type="spellEnd"/>
+      <w:r>
+        <w:rPr>
+          <w:rFonts w:ascii="Arial" w:eastAsia="Times New Roman" w:hAnsi="Arial" w:cs="Arial"/>
+          <w:color w:val="FF0000"/>
+          <w:sz w:val="21"/>
+          <w:szCs w:val="21"/>
+          <w:shd w:val="clear" w:color="auto" w:fill="FFFFFF"/>
+          <w:lang w:eastAsia="sk-SK"/>
+        </w:rPr>
+        <w:t xml:space="preserve"> </w:t>
+      </w:r>
+      <w:proofErr w:type="spellStart"/>
+      <w:r>
+        <w:rPr>
+          <w:rFonts w:ascii="Arial" w:eastAsia="Times New Roman" w:hAnsi="Arial" w:cs="Arial"/>
+          <w:color w:val="FF0000"/>
+          <w:sz w:val="21"/>
+          <w:szCs w:val="21"/>
+          <w:shd w:val="clear" w:color="auto" w:fill="FFFFFF"/>
+          <w:lang w:eastAsia="sk-SK"/>
+        </w:rPr>
+        <w:t>eleifend</w:t>
+      </w:r>
+      <w:proofErr w:type="spellEnd"/>
+      <w:r>
+        <w:rPr>
+          <w:rFonts w:ascii="Arial" w:eastAsia="Times New Roman" w:hAnsi="Arial" w:cs="Arial"/>
+          <w:color w:val="FF0000"/>
+          <w:sz w:val="21"/>
+          <w:szCs w:val="21"/>
+          <w:shd w:val="clear" w:color="auto" w:fill="FFFFFF"/>
+          <w:lang w:eastAsia="sk-SK"/>
+        </w:rPr>
+        <w:t xml:space="preserve"> </w:t>
+      </w:r>
+      <w:proofErr w:type="spellStart"/>
+      <w:r>
+        <w:rPr>
+          <w:rFonts w:ascii="Arial" w:eastAsia="Times New Roman" w:hAnsi="Arial" w:cs="Arial"/>
+          <w:color w:val="FF0000"/>
+          <w:sz w:val="21"/>
+          <w:szCs w:val="21"/>
+          <w:shd w:val="clear" w:color="auto" w:fill="FFFFFF"/>
+          <w:lang w:eastAsia="sk-SK"/>
+        </w:rPr>
+        <w:t>tortor</w:t>
+      </w:r>
+      <w:proofErr w:type="spellEnd"/>
+      <w:r>
+        <w:rPr>
+          <w:rFonts w:ascii="Arial" w:eastAsia="Times New Roman" w:hAnsi="Arial" w:cs="Arial"/>
+          <w:color w:val="FF0000"/>
+          <w:sz w:val="21"/>
+          <w:szCs w:val="21"/>
+          <w:shd w:val="clear" w:color="auto" w:fill="FFFFFF"/>
+          <w:lang w:eastAsia="sk-SK"/>
+        </w:rPr>
+        <w:t xml:space="preserve"> </w:t>
+      </w:r>
+      <w:proofErr w:type="spellStart"/>
+      <w:r>
+        <w:rPr>
+          <w:rFonts w:ascii="Arial" w:eastAsia="Times New Roman" w:hAnsi="Arial" w:cs="Arial"/>
+          <w:color w:val="FF0000"/>
+          <w:sz w:val="21"/>
+          <w:szCs w:val="21"/>
+          <w:shd w:val="clear" w:color="auto" w:fill="FFFFFF"/>
+          <w:lang w:eastAsia="sk-SK"/>
+        </w:rPr>
+        <w:t>venenatis</w:t>
+      </w:r>
+      <w:proofErr w:type="spellEnd"/>
+      <w:r>
+        <w:rPr>
+          <w:rFonts w:ascii="Arial" w:eastAsia="Times New Roman" w:hAnsi="Arial" w:cs="Arial"/>
+          <w:color w:val="FF0000"/>
+          <w:sz w:val="21"/>
+          <w:szCs w:val="21"/>
+          <w:shd w:val="clear" w:color="auto" w:fill="FFFFFF"/>
+          <w:lang w:eastAsia="sk-SK"/>
+        </w:rPr>
+        <w:t xml:space="preserve"> </w:t>
+      </w:r>
+      <w:proofErr w:type="spellStart"/>
+      <w:r>
+        <w:rPr>
+          <w:rFonts w:ascii="Arial" w:eastAsia="Times New Roman" w:hAnsi="Arial" w:cs="Arial"/>
+          <w:color w:val="FF0000"/>
+          <w:sz w:val="21"/>
+          <w:szCs w:val="21"/>
+          <w:shd w:val="clear" w:color="auto" w:fill="FFFFFF"/>
+          <w:lang w:eastAsia="sk-SK"/>
+        </w:rPr>
+        <w:t>massa</w:t>
+      </w:r>
+      <w:proofErr w:type="spellEnd"/>
+      <w:r>
+        <w:rPr>
+          <w:rFonts w:ascii="Arial" w:eastAsia="Times New Roman" w:hAnsi="Arial" w:cs="Arial"/>
+          <w:color w:val="FF0000"/>
+          <w:sz w:val="21"/>
+          <w:szCs w:val="21"/>
+          <w:shd w:val="clear" w:color="auto" w:fill="FFFFFF"/>
+          <w:lang w:eastAsia="sk-SK"/>
+        </w:rPr>
+        <w:t xml:space="preserve"> </w:t>
+      </w:r>
+      <w:proofErr w:type="spellStart"/>
+      <w:r>
+        <w:rPr>
+          <w:rFonts w:ascii="Arial" w:eastAsia="Times New Roman" w:hAnsi="Arial" w:cs="Arial"/>
+          <w:color w:val="FF0000"/>
+          <w:sz w:val="21"/>
+          <w:szCs w:val="21"/>
+          <w:shd w:val="clear" w:color="auto" w:fill="FFFFFF"/>
+          <w:lang w:eastAsia="sk-SK"/>
+        </w:rPr>
+        <w:t>interdum</w:t>
+      </w:r>
+      <w:proofErr w:type="spellEnd"/>
+      <w:r>
+        <w:rPr>
+          <w:rFonts w:ascii="Arial" w:eastAsia="Times New Roman" w:hAnsi="Arial" w:cs="Arial"/>
+          <w:color w:val="FF0000"/>
+          <w:sz w:val="21"/>
+          <w:szCs w:val="21"/>
+          <w:shd w:val="clear" w:color="auto" w:fill="FFFFFF"/>
+          <w:lang w:eastAsia="sk-SK"/>
+        </w:rPr>
+        <w:t xml:space="preserve">, in </w:t>
+      </w:r>
+      <w:proofErr w:type="spellStart"/>
+      <w:r>
+        <w:rPr>
+          <w:rFonts w:ascii="Arial" w:eastAsia="Times New Roman" w:hAnsi="Arial" w:cs="Arial"/>
+          <w:color w:val="FF0000"/>
+          <w:sz w:val="21"/>
+          <w:szCs w:val="21"/>
+          <w:shd w:val="clear" w:color="auto" w:fill="FFFFFF"/>
+          <w:lang w:eastAsia="sk-SK"/>
+        </w:rPr>
+        <w:t>malesuada</w:t>
+      </w:r>
+      <w:proofErr w:type="spellEnd"/>
+      <w:r>
+        <w:rPr>
+          <w:rFonts w:ascii="Arial" w:eastAsia="Times New Roman" w:hAnsi="Arial" w:cs="Arial"/>
+          <w:color w:val="FF0000"/>
+          <w:sz w:val="21"/>
+          <w:szCs w:val="21"/>
+          <w:shd w:val="clear" w:color="auto" w:fill="FFFFFF"/>
+          <w:lang w:eastAsia="sk-SK"/>
+        </w:rPr>
+        <w:t xml:space="preserve"> </w:t>
+      </w:r>
+      <w:proofErr w:type="spellStart"/>
+      <w:r>
+        <w:rPr>
+          <w:rFonts w:ascii="Arial" w:eastAsia="Times New Roman" w:hAnsi="Arial" w:cs="Arial"/>
+          <w:color w:val="FF0000"/>
+          <w:sz w:val="21"/>
+          <w:szCs w:val="21"/>
+          <w:shd w:val="clear" w:color="auto" w:fill="FFFFFF"/>
+          <w:lang w:eastAsia="sk-SK"/>
+        </w:rPr>
+        <w:t>neque</w:t>
+      </w:r>
+      <w:proofErr w:type="spellEnd"/>
+      <w:r>
+        <w:rPr>
+          <w:rFonts w:ascii="Arial" w:eastAsia="Times New Roman" w:hAnsi="Arial" w:cs="Arial"/>
+          <w:color w:val="FF0000"/>
+          <w:sz w:val="21"/>
+          <w:szCs w:val="21"/>
+          <w:shd w:val="clear" w:color="auto" w:fill="FFFFFF"/>
+          <w:lang w:eastAsia="sk-SK"/>
+        </w:rPr>
+        <w:t xml:space="preserve"> </w:t>
+      </w:r>
+      <w:proofErr w:type="spellStart"/>
+      <w:r>
+        <w:rPr>
+          <w:rFonts w:ascii="Arial" w:eastAsia="Times New Roman" w:hAnsi="Arial" w:cs="Arial"/>
+          <w:color w:val="FF0000"/>
+          <w:sz w:val="21"/>
+          <w:szCs w:val="21"/>
+          <w:shd w:val="clear" w:color="auto" w:fill="FFFFFF"/>
+          <w:lang w:eastAsia="sk-SK"/>
+        </w:rPr>
+        <w:t>Cras</w:t>
+      </w:r>
+      <w:proofErr w:type="spellEnd"/>
+      <w:r>
+        <w:rPr>
+          <w:rFonts w:ascii="Arial" w:eastAsia="Times New Roman" w:hAnsi="Arial" w:cs="Arial"/>
+          <w:color w:val="FF0000"/>
+          <w:sz w:val="21"/>
+          <w:szCs w:val="21"/>
+          <w:shd w:val="clear" w:color="auto" w:fill="FFFFFF"/>
+          <w:lang w:eastAsia="sk-SK"/>
+        </w:rPr>
+        <w:t xml:space="preserve"> </w:t>
+      </w:r>
+      <w:proofErr w:type="spellStart"/>
+      <w:r>
+        <w:rPr>
+          <w:rFonts w:ascii="Arial" w:eastAsia="Times New Roman" w:hAnsi="Arial" w:cs="Arial"/>
+          <w:color w:val="FF0000"/>
+          <w:sz w:val="21"/>
+          <w:szCs w:val="21"/>
+          <w:shd w:val="clear" w:color="auto" w:fill="FFFFFF"/>
+          <w:lang w:eastAsia="sk-SK"/>
+        </w:rPr>
+        <w:t>quis</w:t>
+      </w:r>
+      <w:proofErr w:type="spellEnd"/>
+      <w:r>
+        <w:rPr>
+          <w:rFonts w:ascii="Arial" w:eastAsia="Times New Roman" w:hAnsi="Arial" w:cs="Arial"/>
+          <w:color w:val="FF0000"/>
+          <w:sz w:val="21"/>
+          <w:szCs w:val="21"/>
+          <w:shd w:val="clear" w:color="auto" w:fill="FFFFFF"/>
+          <w:lang w:eastAsia="sk-SK"/>
+        </w:rPr>
+        <w:t xml:space="preserve"> </w:t>
+      </w:r>
+      <w:proofErr w:type="spellStart"/>
+      <w:r>
+        <w:rPr>
+          <w:rFonts w:ascii="Arial" w:eastAsia="Times New Roman" w:hAnsi="Arial" w:cs="Arial"/>
+          <w:color w:val="FF0000"/>
+          <w:sz w:val="21"/>
+          <w:szCs w:val="21"/>
+          <w:shd w:val="clear" w:color="auto" w:fill="FFFFFF"/>
+          <w:lang w:eastAsia="sk-SK"/>
+        </w:rPr>
+        <w:t>interdum</w:t>
+      </w:r>
+      <w:proofErr w:type="spellEnd"/>
+      <w:r>
+        <w:rPr>
+          <w:rFonts w:ascii="Arial" w:eastAsia="Times New Roman" w:hAnsi="Arial" w:cs="Arial"/>
+          <w:color w:val="FF0000"/>
+          <w:sz w:val="21"/>
+          <w:szCs w:val="21"/>
+          <w:shd w:val="clear" w:color="auto" w:fill="FFFFFF"/>
+          <w:lang w:eastAsia="sk-SK"/>
+        </w:rPr>
+        <w:t xml:space="preserve"> </w:t>
+      </w:r>
+      <w:proofErr w:type="spellStart"/>
+      <w:r>
+        <w:rPr>
+          <w:rFonts w:ascii="Arial" w:eastAsia="Times New Roman" w:hAnsi="Arial" w:cs="Arial"/>
+          <w:color w:val="FF0000"/>
+          <w:sz w:val="21"/>
+          <w:szCs w:val="21"/>
+          <w:shd w:val="clear" w:color="auto" w:fill="FFFFFF"/>
+          <w:lang w:eastAsia="sk-SK"/>
+        </w:rPr>
+        <w:t>massa</w:t>
+      </w:r>
+      <w:proofErr w:type="spellEnd"/>
+      <w:r>
+        <w:rPr>
+          <w:rFonts w:ascii="Arial" w:eastAsia="Times New Roman" w:hAnsi="Arial" w:cs="Arial"/>
+          <w:color w:val="FF0000"/>
+          <w:sz w:val="21"/>
+          <w:szCs w:val="21"/>
+          <w:shd w:val="clear" w:color="auto" w:fill="FFFFFF"/>
+          <w:lang w:eastAsia="sk-SK"/>
+        </w:rPr>
+        <w:t xml:space="preserve">. </w:t>
+      </w:r>
+      <w:proofErr w:type="spellStart"/>
+      <w:r>
+        <w:rPr>
+          <w:rFonts w:ascii="Arial" w:eastAsia="Times New Roman" w:hAnsi="Arial" w:cs="Arial"/>
+          <w:color w:val="FF0000"/>
+          <w:sz w:val="21"/>
+          <w:szCs w:val="21"/>
+          <w:shd w:val="clear" w:color="auto" w:fill="FFFFFF"/>
+          <w:lang w:eastAsia="sk-SK"/>
+        </w:rPr>
+        <w:t>Donec</w:t>
+      </w:r>
+      <w:proofErr w:type="spellEnd"/>
+      <w:r>
+        <w:rPr>
+          <w:rFonts w:ascii="Arial" w:eastAsia="Times New Roman" w:hAnsi="Arial" w:cs="Arial"/>
+          <w:color w:val="FF0000"/>
+          <w:sz w:val="21"/>
+          <w:szCs w:val="21"/>
+          <w:shd w:val="clear" w:color="auto" w:fill="FFFFFF"/>
+          <w:lang w:eastAsia="sk-SK"/>
+        </w:rPr>
+        <w:t xml:space="preserve"> in ex </w:t>
+      </w:r>
+      <w:proofErr w:type="spellStart"/>
+      <w:r>
+        <w:rPr>
+          <w:rFonts w:ascii="Arial" w:eastAsia="Times New Roman" w:hAnsi="Arial" w:cs="Arial"/>
+          <w:color w:val="FF0000"/>
+          <w:sz w:val="21"/>
+          <w:szCs w:val="21"/>
+          <w:shd w:val="clear" w:color="auto" w:fill="FFFFFF"/>
+          <w:lang w:eastAsia="sk-SK"/>
+        </w:rPr>
+        <w:t>sodales</w:t>
+      </w:r>
+      <w:proofErr w:type="spellEnd"/>
+      <w:r>
+        <w:rPr>
+          <w:rFonts w:ascii="Arial" w:eastAsia="Times New Roman" w:hAnsi="Arial" w:cs="Arial"/>
+          <w:color w:val="FF0000"/>
+          <w:sz w:val="21"/>
+          <w:szCs w:val="21"/>
+          <w:shd w:val="clear" w:color="auto" w:fill="FFFFFF"/>
+          <w:lang w:eastAsia="sk-SK"/>
+        </w:rPr>
+        <w:t xml:space="preserve">, </w:t>
+      </w:r>
+      <w:proofErr w:type="spellStart"/>
+      <w:r>
+        <w:rPr>
+          <w:rFonts w:ascii="Arial" w:eastAsia="Times New Roman" w:hAnsi="Arial" w:cs="Arial"/>
+          <w:color w:val="FF0000"/>
+          <w:sz w:val="21"/>
+          <w:szCs w:val="21"/>
+          <w:shd w:val="clear" w:color="auto" w:fill="FFFFFF"/>
+          <w:lang w:eastAsia="sk-SK"/>
+        </w:rPr>
+        <w:t>fringilla</w:t>
+      </w:r>
+      <w:proofErr w:type="spellEnd"/>
+      <w:r>
+        <w:rPr>
+          <w:rFonts w:ascii="Arial" w:eastAsia="Times New Roman" w:hAnsi="Arial" w:cs="Arial"/>
+          <w:color w:val="FF0000"/>
+          <w:sz w:val="21"/>
+          <w:szCs w:val="21"/>
+          <w:shd w:val="clear" w:color="auto" w:fill="FFFFFF"/>
+          <w:lang w:eastAsia="sk-SK"/>
+        </w:rPr>
+        <w:t xml:space="preserve"> </w:t>
+      </w:r>
+      <w:proofErr w:type="spellStart"/>
+      <w:r>
+        <w:rPr>
+          <w:rFonts w:ascii="Arial" w:eastAsia="Times New Roman" w:hAnsi="Arial" w:cs="Arial"/>
+          <w:color w:val="FF0000"/>
+          <w:sz w:val="21"/>
+          <w:szCs w:val="21"/>
+          <w:shd w:val="clear" w:color="auto" w:fill="FFFFFF"/>
+          <w:lang w:eastAsia="sk-SK"/>
+        </w:rPr>
+        <w:t>neque</w:t>
+      </w:r>
+      <w:proofErr w:type="spellEnd"/>
+      <w:r>
+        <w:rPr>
+          <w:rFonts w:ascii="Arial" w:eastAsia="Times New Roman" w:hAnsi="Arial" w:cs="Arial"/>
+          <w:color w:val="FF0000"/>
+          <w:sz w:val="21"/>
+          <w:szCs w:val="21"/>
+          <w:shd w:val="clear" w:color="auto" w:fill="FFFFFF"/>
+          <w:lang w:eastAsia="sk-SK"/>
+        </w:rPr>
+        <w:t xml:space="preserve"> </w:t>
+      </w:r>
+      <w:proofErr w:type="spellStart"/>
+      <w:r>
+        <w:rPr>
+          <w:rFonts w:ascii="Arial" w:eastAsia="Times New Roman" w:hAnsi="Arial" w:cs="Arial"/>
+          <w:color w:val="FF0000"/>
+          <w:sz w:val="21"/>
+          <w:szCs w:val="21"/>
+          <w:shd w:val="clear" w:color="auto" w:fill="FFFFFF"/>
+          <w:lang w:eastAsia="sk-SK"/>
+        </w:rPr>
+        <w:t>nec</w:t>
+      </w:r>
+      <w:proofErr w:type="spellEnd"/>
+      <w:r>
+        <w:rPr>
+          <w:rFonts w:ascii="Arial" w:eastAsia="Times New Roman" w:hAnsi="Arial" w:cs="Arial"/>
+          <w:color w:val="FF0000"/>
+          <w:sz w:val="21"/>
+          <w:szCs w:val="21"/>
+          <w:shd w:val="clear" w:color="auto" w:fill="FFFFFF"/>
+          <w:lang w:eastAsia="sk-SK"/>
+        </w:rPr>
+        <w:t xml:space="preserve">, </w:t>
+      </w:r>
+      <w:proofErr w:type="spellStart"/>
+      <w:r>
+        <w:rPr>
+          <w:rFonts w:ascii="Arial" w:eastAsia="Times New Roman" w:hAnsi="Arial" w:cs="Arial"/>
+          <w:color w:val="FF0000"/>
+          <w:sz w:val="21"/>
+          <w:szCs w:val="21"/>
+          <w:shd w:val="clear" w:color="auto" w:fill="FFFFFF"/>
+          <w:lang w:eastAsia="sk-SK"/>
+        </w:rPr>
+        <w:t>euismod</w:t>
+      </w:r>
+      <w:proofErr w:type="spellEnd"/>
+      <w:r>
+        <w:rPr>
+          <w:rFonts w:ascii="Arial" w:eastAsia="Times New Roman" w:hAnsi="Arial" w:cs="Arial"/>
+          <w:color w:val="FF0000"/>
+          <w:sz w:val="21"/>
+          <w:szCs w:val="21"/>
+          <w:shd w:val="clear" w:color="auto" w:fill="FFFFFF"/>
+          <w:lang w:eastAsia="sk-SK"/>
+        </w:rPr>
+        <w:t xml:space="preserve"> </w:t>
+      </w:r>
+      <w:proofErr w:type="spellStart"/>
+      <w:r>
+        <w:rPr>
+          <w:rFonts w:ascii="Arial" w:eastAsia="Times New Roman" w:hAnsi="Arial" w:cs="Arial"/>
+          <w:color w:val="FF0000"/>
+          <w:sz w:val="21"/>
+          <w:szCs w:val="21"/>
+          <w:shd w:val="clear" w:color="auto" w:fill="FFFFFF"/>
+          <w:lang w:eastAsia="sk-SK"/>
+        </w:rPr>
+        <w:t>tellus</w:t>
+      </w:r>
+      <w:proofErr w:type="spellEnd"/>
+      <w:r>
+        <w:rPr>
+          <w:rFonts w:ascii="Arial" w:eastAsia="Times New Roman" w:hAnsi="Arial" w:cs="Arial"/>
+          <w:color w:val="FF0000"/>
+          <w:sz w:val="21"/>
+          <w:szCs w:val="21"/>
+          <w:shd w:val="clear" w:color="auto" w:fill="FFFFFF"/>
+          <w:lang w:eastAsia="sk-SK"/>
+        </w:rPr>
+        <w:t xml:space="preserve">. Sed </w:t>
+      </w:r>
+      <w:proofErr w:type="spellStart"/>
+      <w:r>
+        <w:rPr>
+          <w:rFonts w:ascii="Arial" w:eastAsia="Times New Roman" w:hAnsi="Arial" w:cs="Arial"/>
+          <w:color w:val="FF0000"/>
+          <w:sz w:val="21"/>
+          <w:szCs w:val="21"/>
+          <w:shd w:val="clear" w:color="auto" w:fill="FFFFFF"/>
+          <w:lang w:eastAsia="sk-SK"/>
+        </w:rPr>
+        <w:t>imperdiet</w:t>
+      </w:r>
+      <w:proofErr w:type="spellEnd"/>
+      <w:r>
+        <w:rPr>
+          <w:rFonts w:ascii="Arial" w:eastAsia="Times New Roman" w:hAnsi="Arial" w:cs="Arial"/>
+          <w:color w:val="FF0000"/>
+          <w:sz w:val="21"/>
+          <w:szCs w:val="21"/>
+          <w:shd w:val="clear" w:color="auto" w:fill="FFFFFF"/>
+          <w:lang w:eastAsia="sk-SK"/>
+        </w:rPr>
+        <w:t xml:space="preserve"> </w:t>
+      </w:r>
+      <w:proofErr w:type="spellStart"/>
+      <w:r>
+        <w:rPr>
+          <w:rFonts w:ascii="Arial" w:eastAsia="Times New Roman" w:hAnsi="Arial" w:cs="Arial"/>
+          <w:color w:val="FF0000"/>
+          <w:sz w:val="21"/>
+          <w:szCs w:val="21"/>
+          <w:shd w:val="clear" w:color="auto" w:fill="FFFFFF"/>
+          <w:lang w:eastAsia="sk-SK"/>
+        </w:rPr>
+        <w:t>dictum</w:t>
+      </w:r>
+      <w:proofErr w:type="spellEnd"/>
+      <w:r>
+        <w:rPr>
+          <w:rFonts w:ascii="Arial" w:eastAsia="Times New Roman" w:hAnsi="Arial" w:cs="Arial"/>
+          <w:color w:val="FF0000"/>
+          <w:sz w:val="21"/>
+          <w:szCs w:val="21"/>
+          <w:shd w:val="clear" w:color="auto" w:fill="FFFFFF"/>
+          <w:lang w:eastAsia="sk-SK"/>
+        </w:rPr>
+        <w:t xml:space="preserve"> </w:t>
+      </w:r>
+      <w:proofErr w:type="spellStart"/>
+      <w:r>
+        <w:rPr>
+          <w:rFonts w:ascii="Arial" w:eastAsia="Times New Roman" w:hAnsi="Arial" w:cs="Arial"/>
+          <w:color w:val="FF0000"/>
+          <w:sz w:val="21"/>
+          <w:szCs w:val="21"/>
+          <w:shd w:val="clear" w:color="auto" w:fill="FFFFFF"/>
+          <w:lang w:eastAsia="sk-SK"/>
+        </w:rPr>
+        <w:t>venenatis</w:t>
+      </w:r>
+      <w:proofErr w:type="spellEnd"/>
+      <w:r>
+        <w:rPr>
+          <w:rFonts w:ascii="Arial" w:eastAsia="Times New Roman" w:hAnsi="Arial" w:cs="Arial"/>
+          <w:color w:val="FF0000"/>
+          <w:sz w:val="21"/>
+          <w:szCs w:val="21"/>
+          <w:shd w:val="clear" w:color="auto" w:fill="FFFFFF"/>
+          <w:lang w:eastAsia="sk-SK"/>
+        </w:rPr>
+        <w:t xml:space="preserve">. </w:t>
+      </w:r>
+      <w:proofErr w:type="spellStart"/>
+      <w:r>
+        <w:rPr>
+          <w:rFonts w:ascii="Arial" w:eastAsia="Times New Roman" w:hAnsi="Arial" w:cs="Arial"/>
+          <w:color w:val="FF0000"/>
+          <w:sz w:val="21"/>
+          <w:szCs w:val="21"/>
+          <w:shd w:val="clear" w:color="auto" w:fill="FFFFFF"/>
+          <w:lang w:eastAsia="sk-SK"/>
+        </w:rPr>
+        <w:t>Mauris</w:t>
+      </w:r>
+      <w:proofErr w:type="spellEnd"/>
+      <w:r>
+        <w:rPr>
+          <w:rFonts w:ascii="Arial" w:eastAsia="Times New Roman" w:hAnsi="Arial" w:cs="Arial"/>
+          <w:color w:val="FF0000"/>
+          <w:sz w:val="21"/>
+          <w:szCs w:val="21"/>
+          <w:shd w:val="clear" w:color="auto" w:fill="FFFFFF"/>
+          <w:lang w:eastAsia="sk-SK"/>
+        </w:rPr>
+        <w:t xml:space="preserve"> </w:t>
       </w:r>
     </w:p>
     <w:p>
@@ -2355,7 +3115,7 @@
 </file>
 
 <file path=customXml/itemProps1.xml><?xml version="1.0" encoding="utf-8"?>
-<ds:datastoreItem xmlns:ds="http://schemas.openxmlformats.org/officeDocument/2006/customXml" ds:itemID="{E5411ED0-5F35-FE40-A2D7-24636C2C360A}">
+<ds:datastoreItem xmlns:ds="http://schemas.openxmlformats.org/officeDocument/2006/customXml" ds:itemID="{53330E0A-F151-8142-9954-B960213FBE1E}">
   <ds:schemaRefs>
     <ds:schemaRef ds:uri="http://schemas.openxmlformats.org/officeDocument/2006/bibliography"/>
   </ds:schemaRefs>

</xml_diff>